<commit_message>
The Frist vesrion befor Dr. Kavousi Revision
</commit_message>
<xml_diff>
--- a/ArticleDraft.docx
+++ b/ArticleDraft.docx
@@ -7,27 +7,1679 @@
         <w:pStyle w:val="Title"/>
       </w:pPr>
       <w:r>
+        <w:t xml:space="preserve">Machine</w:t>
+      </w:r>
+      <w:r>
+        <w:t xml:space="preserve"> </w:t>
+      </w:r>
+      <w:r>
+        <w:t xml:space="preserve">Learning</w:t>
+      </w:r>
+      <w:r>
+        <w:t xml:space="preserve"> </w:t>
+      </w:r>
+      <w:r>
+        <w:t xml:space="preserve">Deriven</w:t>
+      </w:r>
+      <w:r>
+        <w:t xml:space="preserve"> </w:t>
+      </w:r>
+      <w:r>
+        <w:t xml:space="preserve">Set</w:t>
+      </w:r>
+      <w:r>
+        <w:t xml:space="preserve"> </w:t>
+      </w:r>
+      <w:r>
+        <w:t xml:space="preserve">of</w:t>
+      </w:r>
+      <w:r>
+        <w:t xml:space="preserve"> </w:t>
+      </w:r>
+      <w:r>
+        <w:t xml:space="preserve">microRNAs</w:t>
+      </w:r>
+      <w:r>
+        <w:t xml:space="preserve"> </w:t>
+      </w:r>
+      <w:r>
+        <w:t xml:space="preserve">as</w:t>
+      </w:r>
+      <w:r>
+        <w:t xml:space="preserve"> </w:t>
+      </w:r>
+      <w:r>
+        <w:t xml:space="preserve">a</w:t>
+      </w:r>
+      <w:r>
+        <w:t xml:space="preserve"> </w:t>
+      </w:r>
+      <w:r>
+        <w:t xml:space="preserve">Novel</w:t>
+      </w:r>
+      <w:r>
+        <w:t xml:space="preserve"> </w:t>
+      </w:r>
+      <w:r>
+        <w:t xml:space="preserve">Biomarker</w:t>
+      </w:r>
+      <w:r>
+        <w:t xml:space="preserve"> </w:t>
+      </w:r>
+      <w:r>
+        <w:t xml:space="preserve">for</w:t>
+      </w:r>
+      <w:r>
+        <w:t xml:space="preserve"> </w:t>
+      </w:r>
+      <w:r>
+        <w:t xml:space="preserve">Myocardial</w:t>
+      </w:r>
+      <w:r>
+        <w:t xml:space="preserve"> </w:t>
+      </w:r>
+      <w:r>
+        <w:t xml:space="preserve">Infarction</w:t>
+      </w:r>
+      <w:r>
+        <w:t xml:space="preserve"> </w:t>
+      </w:r>
+      <w:r>
+        <w:t xml:space="preserve">Diagnosis</w:t>
+      </w:r>
+    </w:p>
+    <w:p>
+      <w:pPr>
+        <w:pStyle w:val="Date"/>
+      </w:pPr>
+      <w:r>
+        <w:t xml:space="preserve">2023-05-02</w:t>
+      </w:r>
+    </w:p>
+    <w:p>
+      <w:pPr>
+        <w:pStyle w:val="Abstract"/>
+      </w:pPr>
+      <w:r>
+        <w:t xml:space="preserve">MicroRNAs</w:t>
+      </w:r>
+      <w:r>
+        <w:t xml:space="preserve"> </w:t>
+      </w:r>
+      <w:r>
+        <w:t xml:space="preserve">(miRNAs)</w:t>
+      </w:r>
+      <w:r>
+        <w:t xml:space="preserve"> </w:t>
+      </w:r>
+      <w:r>
+        <w:t xml:space="preserve">play</w:t>
+      </w:r>
+      <w:r>
+        <w:t xml:space="preserve"> </w:t>
+      </w:r>
+      <w:r>
+        <w:t xml:space="preserve">a</w:t>
+      </w:r>
+      <w:r>
+        <w:t xml:space="preserve"> </w:t>
+      </w:r>
+      <w:r>
+        <w:t xml:space="preserve">crucial</w:t>
+      </w:r>
+      <w:r>
+        <w:t xml:space="preserve"> </w:t>
+      </w:r>
+      <w:r>
+        <w:t xml:space="preserve">role</w:t>
+      </w:r>
+      <w:r>
+        <w:t xml:space="preserve"> </w:t>
+      </w:r>
+      <w:r>
+        <w:t xml:space="preserve">in</w:t>
+      </w:r>
+      <w:r>
+        <w:t xml:space="preserve"> </w:t>
+      </w:r>
+      <w:r>
+        <w:t xml:space="preserve">regulating</w:t>
+      </w:r>
+      <w:r>
+        <w:t xml:space="preserve"> </w:t>
+      </w:r>
+      <w:r>
+        <w:t xml:space="preserve">adaptive</w:t>
+      </w:r>
+      <w:r>
+        <w:t xml:space="preserve"> </w:t>
+      </w:r>
+      <w:r>
+        <w:t xml:space="preserve">and</w:t>
+      </w:r>
+      <w:r>
+        <w:t xml:space="preserve"> </w:t>
+      </w:r>
+      <w:r>
+        <w:t xml:space="preserve">maladaptive</w:t>
+      </w:r>
+      <w:r>
+        <w:t xml:space="preserve"> </w:t>
+      </w:r>
+      <w:r>
+        <w:t xml:space="preserve">responses</w:t>
+      </w:r>
+      <w:r>
+        <w:t xml:space="preserve"> </w:t>
+      </w:r>
+      <w:r>
+        <w:t xml:space="preserve">in</w:t>
+      </w:r>
+      <w:r>
+        <w:t xml:space="preserve"> </w:t>
+      </w:r>
+      <w:r>
+        <w:t xml:space="preserve">cardiovascular</w:t>
+      </w:r>
+      <w:r>
+        <w:t xml:space="preserve"> </w:t>
+      </w:r>
+      <w:r>
+        <w:t xml:space="preserve">diseases,</w:t>
+      </w:r>
+      <w:r>
+        <w:t xml:space="preserve"> </w:t>
+      </w:r>
+      <w:r>
+        <w:t xml:space="preserve">making</w:t>
+      </w:r>
+      <w:r>
+        <w:t xml:space="preserve"> </w:t>
+      </w:r>
+      <w:r>
+        <w:t xml:space="preserve">them</w:t>
+      </w:r>
+      <w:r>
+        <w:t xml:space="preserve"> </w:t>
+      </w:r>
+      <w:r>
+        <w:t xml:space="preserve">attractive</w:t>
+      </w:r>
+      <w:r>
+        <w:t xml:space="preserve"> </w:t>
+      </w:r>
+      <w:r>
+        <w:t xml:space="preserve">targets</w:t>
+      </w:r>
+      <w:r>
+        <w:t xml:space="preserve"> </w:t>
+      </w:r>
+      <w:r>
+        <w:t xml:space="preserve">for</w:t>
+      </w:r>
+      <w:r>
+        <w:t xml:space="preserve"> </w:t>
+      </w:r>
+      <w:r>
+        <w:t xml:space="preserve">potential</w:t>
+      </w:r>
+      <w:r>
+        <w:t xml:space="preserve"> </w:t>
+      </w:r>
+      <w:r>
+        <w:t xml:space="preserve">therapeutics.</w:t>
+      </w:r>
+      <w:r>
+        <w:t xml:space="preserve"> </w:t>
+      </w:r>
+      <w:r>
+        <w:t xml:space="preserve">However,</w:t>
+      </w:r>
+      <w:r>
+        <w:t xml:space="preserve"> </w:t>
+      </w:r>
+      <w:r>
+        <w:t xml:space="preserve">their</w:t>
+      </w:r>
+      <w:r>
+        <w:t xml:space="preserve"> </w:t>
+      </w:r>
+      <w:r>
+        <w:t xml:space="preserve">potential</w:t>
+      </w:r>
+      <w:r>
+        <w:t xml:space="preserve"> </w:t>
+      </w:r>
+      <w:r>
+        <w:t xml:space="preserve">as</w:t>
+      </w:r>
+      <w:r>
+        <w:t xml:space="preserve"> </w:t>
+      </w:r>
+      <w:r>
+        <w:t xml:space="preserve">novel</w:t>
+      </w:r>
+      <w:r>
+        <w:t xml:space="preserve"> </w:t>
+      </w:r>
+      <w:r>
+        <w:t xml:space="preserve">biomarkers</w:t>
+      </w:r>
+      <w:r>
+        <w:t xml:space="preserve"> </w:t>
+      </w:r>
+      <w:r>
+        <w:t xml:space="preserve">for</w:t>
+      </w:r>
+      <w:r>
+        <w:t xml:space="preserve"> </w:t>
+      </w:r>
+      <w:r>
+        <w:t xml:space="preserve">diagnosing</w:t>
+      </w:r>
+      <w:r>
+        <w:t xml:space="preserve"> </w:t>
+      </w:r>
+      <w:r>
+        <w:t xml:space="preserve">cardiovascular</w:t>
+      </w:r>
+      <w:r>
+        <w:t xml:space="preserve"> </w:t>
+      </w:r>
+      <w:r>
+        <w:t xml:space="preserve">diseases</w:t>
+      </w:r>
+      <w:r>
+        <w:t xml:space="preserve"> </w:t>
+      </w:r>
+      <w:r>
+        <w:t xml:space="preserve">needs</w:t>
+      </w:r>
+      <w:r>
+        <w:t xml:space="preserve"> </w:t>
+      </w:r>
+      <w:r>
+        <w:t xml:space="preserve">to</w:t>
+      </w:r>
+      <w:r>
+        <w:t xml:space="preserve"> </w:t>
+      </w:r>
+      <w:r>
+        <w:t xml:space="preserve">be</w:t>
+      </w:r>
+      <w:r>
+        <w:t xml:space="preserve"> </w:t>
+      </w:r>
+      <w:r>
+        <w:t xml:space="preserve">evaluated</w:t>
+      </w:r>
+      <w:r>
+        <w:t xml:space="preserve"> </w:t>
+      </w:r>
+      <w:r>
+        <w:t xml:space="preserve">systematically.</w:t>
+      </w:r>
+      <w:r>
+        <w:t xml:space="preserve"> </w:t>
+      </w:r>
+      <w:r>
+        <w:t xml:space="preserve">In</w:t>
+      </w:r>
+      <w:r>
+        <w:t xml:space="preserve"> </w:t>
+      </w:r>
+      <w:r>
+        <w:t xml:space="preserve">this</w:t>
+      </w:r>
+      <w:r>
+        <w:t xml:space="preserve"> </w:t>
+      </w:r>
+      <w:r>
+        <w:t xml:space="preserve">study,</w:t>
+      </w:r>
+      <w:r>
+        <w:t xml:space="preserve"> </w:t>
+      </w:r>
+      <w:r>
+        <w:t xml:space="preserve">we</w:t>
+      </w:r>
+      <w:r>
+        <w:t xml:space="preserve"> </w:t>
+      </w:r>
+      <w:r>
+        <w:t xml:space="preserve">aimed</w:t>
+      </w:r>
+      <w:r>
+        <w:t xml:space="preserve"> </w:t>
+      </w:r>
+      <w:r>
+        <w:t xml:space="preserve">to</w:t>
+      </w:r>
+      <w:r>
+        <w:t xml:space="preserve"> </w:t>
+      </w:r>
+      <w:r>
+        <w:t xml:space="preserve">identify</w:t>
+      </w:r>
+      <w:r>
+        <w:t xml:space="preserve"> </w:t>
+      </w:r>
+      <w:r>
+        <w:t xml:space="preserve">a</w:t>
+      </w:r>
+      <w:r>
+        <w:t xml:space="preserve"> </w:t>
+      </w:r>
+      <w:r>
+        <w:t xml:space="preserve">key</w:t>
+      </w:r>
+      <w:r>
+        <w:t xml:space="preserve"> </w:t>
+      </w:r>
+      <w:r>
+        <w:t xml:space="preserve">set</w:t>
+      </w:r>
+      <w:r>
+        <w:t xml:space="preserve"> </w:t>
+      </w:r>
+      <w:r>
+        <w:t xml:space="preserve">of</w:t>
+      </w:r>
+      <w:r>
+        <w:t xml:space="preserve"> </w:t>
+      </w:r>
+      <w:r>
+        <w:t xml:space="preserve">miRNA</w:t>
+      </w:r>
+      <w:r>
+        <w:t xml:space="preserve"> </w:t>
+      </w:r>
+      <w:r>
+        <w:t xml:space="preserve">biomarkers</w:t>
+      </w:r>
+      <w:r>
+        <w:t xml:space="preserve"> </w:t>
+      </w:r>
+      <w:r>
+        <w:t xml:space="preserve">using</w:t>
+      </w:r>
+      <w:r>
+        <w:t xml:space="preserve"> </w:t>
+      </w:r>
+      <w:r>
+        <w:t xml:space="preserve">integrated</w:t>
+      </w:r>
+      <w:r>
+        <w:t xml:space="preserve"> </w:t>
+      </w:r>
+      <w:r>
+        <w:t xml:space="preserve">bioinformatics</w:t>
+      </w:r>
+      <w:r>
+        <w:t xml:space="preserve"> </w:t>
+      </w:r>
+      <w:r>
+        <w:t xml:space="preserve">and</w:t>
+      </w:r>
+      <w:r>
+        <w:t xml:space="preserve"> </w:t>
+      </w:r>
+      <w:r>
+        <w:t xml:space="preserve">machine</w:t>
+      </w:r>
+      <w:r>
+        <w:t xml:space="preserve"> </w:t>
+      </w:r>
+      <w:r>
+        <w:t xml:space="preserve">learning</w:t>
+      </w:r>
+      <w:r>
+        <w:t xml:space="preserve"> </w:t>
+      </w:r>
+      <w:r>
+        <w:t xml:space="preserve">analysis.</w:t>
+      </w:r>
+      <w:r>
+        <w:t xml:space="preserve"> </w:t>
+      </w:r>
+      <w:r>
+        <w:t xml:space="preserve">We</w:t>
+      </w:r>
+      <w:r>
+        <w:t xml:space="preserve"> </w:t>
+      </w:r>
+      <w:r>
+        <w:t xml:space="preserve">combined</w:t>
+      </w:r>
+      <w:r>
+        <w:t xml:space="preserve"> </w:t>
+      </w:r>
+      <w:r>
+        <w:t xml:space="preserve">and</w:t>
+      </w:r>
+      <w:r>
+        <w:t xml:space="preserve"> </w:t>
+      </w:r>
+      <w:r>
+        <w:t xml:space="preserve">analyzed</w:t>
+      </w:r>
+      <w:r>
+        <w:t xml:space="preserve"> </w:t>
+      </w:r>
+      <w:r>
+        <w:t xml:space="preserve">three</w:t>
+      </w:r>
+      <w:r>
+        <w:t xml:space="preserve"> </w:t>
+      </w:r>
+      <w:r>
+        <w:t xml:space="preserve">gene</w:t>
+      </w:r>
+      <w:r>
+        <w:t xml:space="preserve"> </w:t>
+      </w:r>
+      <w:r>
+        <w:t xml:space="preserve">expression</w:t>
+      </w:r>
+      <w:r>
+        <w:t xml:space="preserve"> </w:t>
+      </w:r>
+      <w:r>
+        <w:t xml:space="preserve">datasets</w:t>
+      </w:r>
+      <w:r>
+        <w:t xml:space="preserve"> </w:t>
+      </w:r>
+      <w:r>
+        <w:t xml:space="preserve">from</w:t>
+      </w:r>
+      <w:r>
+        <w:t xml:space="preserve"> </w:t>
+      </w:r>
+      <w:r>
+        <w:t xml:space="preserve">the</w:t>
+      </w:r>
+      <w:r>
+        <w:t xml:space="preserve"> </w:t>
+      </w:r>
+      <w:r>
+        <w:t xml:space="preserve">Gene</w:t>
+      </w:r>
+      <w:r>
+        <w:t xml:space="preserve"> </w:t>
+      </w:r>
+      <w:r>
+        <w:t xml:space="preserve">Expression</w:t>
+      </w:r>
+      <w:r>
+        <w:t xml:space="preserve"> </w:t>
+      </w:r>
+      <w:r>
+        <w:t xml:space="preserve">Omnibus</w:t>
+      </w:r>
+      <w:r>
+        <w:t xml:space="preserve"> </w:t>
+      </w:r>
+      <w:r>
+        <w:t xml:space="preserve">(GEO)</w:t>
+      </w:r>
+      <w:r>
+        <w:t xml:space="preserve"> </w:t>
+      </w:r>
+      <w:r>
+        <w:t xml:space="preserve">database,</w:t>
+      </w:r>
+      <w:r>
+        <w:t xml:space="preserve"> </w:t>
+      </w:r>
+      <w:r>
+        <w:t xml:space="preserve">which</w:t>
+      </w:r>
+      <w:r>
+        <w:t xml:space="preserve"> </w:t>
+      </w:r>
+      <w:r>
+        <w:t xml:space="preserve">contained</w:t>
+      </w:r>
+      <w:r>
+        <w:t xml:space="preserve"> </w:t>
+      </w:r>
+      <w:r>
+        <w:t xml:space="preserve">peripheral</w:t>
+      </w:r>
+      <w:r>
+        <w:t xml:space="preserve"> </w:t>
+      </w:r>
+      <w:r>
+        <w:t xml:space="preserve">blood</w:t>
+      </w:r>
+      <w:r>
+        <w:t xml:space="preserve"> </w:t>
+      </w:r>
+      <w:r>
+        <w:t xml:space="preserve">mononuclear</w:t>
+      </w:r>
+      <w:r>
+        <w:t xml:space="preserve"> </w:t>
+      </w:r>
+      <w:r>
+        <w:t xml:space="preserve">cells</w:t>
+      </w:r>
+      <w:r>
+        <w:t xml:space="preserve"> </w:t>
+      </w:r>
+      <w:r>
+        <w:t xml:space="preserve">samples</w:t>
+      </w:r>
+      <w:r>
+        <w:t xml:space="preserve"> </w:t>
+      </w:r>
+      <w:r>
+        <w:t xml:space="preserve">from</w:t>
+      </w:r>
+      <w:r>
+        <w:t xml:space="preserve"> </w:t>
+      </w:r>
+      <w:r>
+        <w:t xml:space="preserve">individuals</w:t>
+      </w:r>
+      <w:r>
+        <w:t xml:space="preserve"> </w:t>
+      </w:r>
+      <w:r>
+        <w:t xml:space="preserve">with</w:t>
+      </w:r>
+      <w:r>
+        <w:t xml:space="preserve"> </w:t>
+      </w:r>
+      <w:r>
+        <w:t xml:space="preserve">myocardial</w:t>
+      </w:r>
+      <w:r>
+        <w:t xml:space="preserve"> </w:t>
+      </w:r>
+      <w:r>
+        <w:t xml:space="preserve">infarction</w:t>
+      </w:r>
+      <w:r>
+        <w:t xml:space="preserve"> </w:t>
+      </w:r>
+      <w:r>
+        <w:t xml:space="preserve">(MI),</w:t>
+      </w:r>
+      <w:r>
+        <w:t xml:space="preserve"> </w:t>
+      </w:r>
+      <w:r>
+        <w:t xml:space="preserve">stable</w:t>
+      </w:r>
+      <w:r>
+        <w:t xml:space="preserve"> </w:t>
+      </w:r>
+      <w:r>
+        <w:t xml:space="preserve">coronary</w:t>
+      </w:r>
+      <w:r>
+        <w:t xml:space="preserve"> </w:t>
+      </w:r>
+      <w:r>
+        <w:t xml:space="preserve">artery</w:t>
+      </w:r>
+      <w:r>
+        <w:t xml:space="preserve"> </w:t>
+      </w:r>
+      <w:r>
+        <w:t xml:space="preserve">disease</w:t>
+      </w:r>
+      <w:r>
+        <w:t xml:space="preserve"> </w:t>
+      </w:r>
+      <w:r>
+        <w:t xml:space="preserve">(CAD),</w:t>
+      </w:r>
+      <w:r>
+        <w:t xml:space="preserve"> </w:t>
+      </w:r>
+      <w:r>
+        <w:t xml:space="preserve">and</w:t>
+      </w:r>
+      <w:r>
+        <w:t xml:space="preserve"> </w:t>
+      </w:r>
+      <w:r>
+        <w:t xml:space="preserve">healthy.</w:t>
+      </w:r>
+      <w:r>
+        <w:t xml:space="preserve"> </w:t>
+      </w:r>
+      <w:r>
+        <w:t xml:space="preserve">Additionally,</w:t>
+      </w:r>
+      <w:r>
+        <w:t xml:space="preserve"> </w:t>
+      </w:r>
+      <w:r>
+        <w:t xml:space="preserve">we</w:t>
+      </w:r>
+      <w:r>
+        <w:t xml:space="preserve"> </w:t>
+      </w:r>
+      <w:r>
+        <w:t xml:space="preserve">selected</w:t>
+      </w:r>
+      <w:r>
+        <w:t xml:space="preserve"> </w:t>
+      </w:r>
+      <w:r>
+        <w:t xml:space="preserve">a</w:t>
+      </w:r>
+      <w:r>
+        <w:t xml:space="preserve"> </w:t>
+      </w:r>
+      <w:r>
+        <w:t xml:space="preserve">set</w:t>
+      </w:r>
+      <w:r>
+        <w:t xml:space="preserve"> </w:t>
+      </w:r>
+      <w:r>
+        <w:t xml:space="preserve">of</w:t>
+      </w:r>
+      <w:r>
+        <w:t xml:space="preserve"> </w:t>
+      </w:r>
+      <w:r>
+        <w:t xml:space="preserve">miRNAs</w:t>
+      </w:r>
+      <w:r>
+        <w:t xml:space="preserve"> </w:t>
+      </w:r>
+      <w:r>
+        <w:t xml:space="preserve">based</w:t>
+      </w:r>
+      <w:r>
+        <w:t xml:space="preserve"> </w:t>
+      </w:r>
+      <w:r>
+        <w:t xml:space="preserve">on</w:t>
+      </w:r>
+      <w:r>
+        <w:t xml:space="preserve"> </w:t>
+      </w:r>
+      <w:r>
+        <w:t xml:space="preserve">their</w:t>
+      </w:r>
+      <w:r>
+        <w:t xml:space="preserve"> </w:t>
+      </w:r>
+      <w:r>
+        <w:t xml:space="preserve">area</w:t>
+      </w:r>
+      <w:r>
+        <w:t xml:space="preserve"> </w:t>
+      </w:r>
+      <w:r>
+        <w:t xml:space="preserve">under</w:t>
+      </w:r>
+      <w:r>
+        <w:t xml:space="preserve"> </w:t>
+      </w:r>
+      <w:r>
+        <w:t xml:space="preserve">the</w:t>
+      </w:r>
+      <w:r>
+        <w:t xml:space="preserve"> </w:t>
+      </w:r>
+      <w:r>
+        <w:t xml:space="preserve">curve</w:t>
+      </w:r>
+      <w:r>
+        <w:t xml:space="preserve"> </w:t>
+      </w:r>
+      <w:r>
+        <w:t xml:space="preserve">of</w:t>
+      </w:r>
+      <w:r>
+        <w:t xml:space="preserve"> </w:t>
+      </w:r>
+      <w:r>
+        <w:t xml:space="preserve">the</w:t>
+      </w:r>
+      <w:r>
+        <w:t xml:space="preserve"> </w:t>
+      </w:r>
+      <w:r>
+        <w:t xml:space="preserve">receiver</w:t>
+      </w:r>
+      <w:r>
+        <w:t xml:space="preserve"> </w:t>
+      </w:r>
+      <w:r>
+        <w:t xml:space="preserve">operating</w:t>
+      </w:r>
+      <w:r>
+        <w:t xml:space="preserve"> </w:t>
+      </w:r>
+      <w:r>
+        <w:t xml:space="preserve">characteristic</w:t>
+      </w:r>
+      <w:r>
+        <w:t xml:space="preserve"> </w:t>
+      </w:r>
+      <w:r>
+        <w:t xml:space="preserve">(AUC-ROC)</w:t>
+      </w:r>
+      <w:r>
+        <w:t xml:space="preserve"> </w:t>
+      </w:r>
+      <w:r>
+        <w:t xml:space="preserve">for</w:t>
+      </w:r>
+      <w:r>
+        <w:t xml:space="preserve"> </w:t>
+      </w:r>
+      <w:r>
+        <w:t xml:space="preserve">separating</w:t>
+      </w:r>
+      <w:r>
+        <w:t xml:space="preserve"> </w:t>
+      </w:r>
+      <w:r>
+        <w:t xml:space="preserve">CAD/MI</w:t>
+      </w:r>
+      <w:r>
+        <w:t xml:space="preserve"> </w:t>
+      </w:r>
+      <w:r>
+        <w:t xml:space="preserve">samples.</w:t>
+      </w:r>
+      <w:r>
+        <w:t xml:space="preserve"> </w:t>
+      </w:r>
+      <w:r>
+        <w:t xml:space="preserve">We</w:t>
+      </w:r>
+      <w:r>
+        <w:t xml:space="preserve"> </w:t>
+      </w:r>
+      <w:r>
+        <w:t xml:space="preserve">designed</w:t>
+      </w:r>
+      <w:r>
+        <w:t xml:space="preserve"> </w:t>
+      </w:r>
+      <w:r>
+        <w:t xml:space="preserve">a</w:t>
+      </w:r>
+      <w:r>
+        <w:t xml:space="preserve"> </w:t>
+      </w:r>
+      <w:r>
+        <w:t xml:space="preserve">two-layer</w:t>
+      </w:r>
+      <w:r>
+        <w:t xml:space="preserve"> </w:t>
+      </w:r>
+      <w:r>
+        <w:t xml:space="preserve">architecture</w:t>
+      </w:r>
+      <w:r>
+        <w:t xml:space="preserve"> </w:t>
+      </w:r>
+      <w:r>
+        <w:t xml:space="preserve">for</w:t>
+      </w:r>
+      <w:r>
+        <w:t xml:space="preserve"> </w:t>
+      </w:r>
+      <w:r>
+        <w:t xml:space="preserve">sample</w:t>
+      </w:r>
+      <w:r>
+        <w:t xml:space="preserve"> </w:t>
+      </w:r>
+      <w:r>
+        <w:t xml:space="preserve">classification,</w:t>
+      </w:r>
+      <w:r>
+        <w:t xml:space="preserve"> </w:t>
+      </w:r>
+      <w:r>
+        <w:t xml:space="preserve">with</w:t>
+      </w:r>
+      <w:r>
+        <w:t xml:space="preserve"> </w:t>
+      </w:r>
+      <w:r>
+        <w:t xml:space="preserve">the</w:t>
+      </w:r>
+      <w:r>
+        <w:t xml:space="preserve"> </w:t>
+      </w:r>
+      <w:r>
+        <w:t xml:space="preserve">first</w:t>
+      </w:r>
+      <w:r>
+        <w:t xml:space="preserve"> </w:t>
+      </w:r>
+      <w:r>
+        <w:t xml:space="preserve">layer</w:t>
+      </w:r>
+      <w:r>
+        <w:t xml:space="preserve"> </w:t>
+      </w:r>
+      <w:r>
+        <w:t xml:space="preserve">isolating</w:t>
+      </w:r>
+      <w:r>
+        <w:t xml:space="preserve"> </w:t>
+      </w:r>
+      <w:r>
+        <w:t xml:space="preserve">healthy</w:t>
+      </w:r>
+      <w:r>
+        <w:t xml:space="preserve"> </w:t>
+      </w:r>
+      <w:r>
+        <w:t xml:space="preserve">samples</w:t>
+      </w:r>
+      <w:r>
+        <w:t xml:space="preserve"> </w:t>
+      </w:r>
+      <w:r>
+        <w:t xml:space="preserve">from</w:t>
+      </w:r>
+      <w:r>
+        <w:t xml:space="preserve"> </w:t>
+      </w:r>
+      <w:r>
+        <w:t xml:space="preserve">not-healthy</w:t>
+      </w:r>
+      <w:r>
+        <w:t xml:space="preserve"> </w:t>
+      </w:r>
+      <w:r>
+        <w:t xml:space="preserve">ones,</w:t>
+      </w:r>
+      <w:r>
+        <w:t xml:space="preserve"> </w:t>
+      </w:r>
+      <w:r>
+        <w:t xml:space="preserve">and</w:t>
+      </w:r>
+      <w:r>
+        <w:t xml:space="preserve"> </w:t>
+      </w:r>
+      <w:r>
+        <w:t xml:space="preserve">the</w:t>
+      </w:r>
+      <w:r>
+        <w:t xml:space="preserve"> </w:t>
+      </w:r>
+      <w:r>
+        <w:t xml:space="preserve">second</w:t>
+      </w:r>
+      <w:r>
+        <w:t xml:space="preserve"> </w:t>
+      </w:r>
+      <w:r>
+        <w:t xml:space="preserve">layer</w:t>
+      </w:r>
+      <w:r>
+        <w:t xml:space="preserve"> </w:t>
+      </w:r>
+      <w:r>
+        <w:t xml:space="preserve">classifying</w:t>
+      </w:r>
+      <w:r>
+        <w:t xml:space="preserve"> </w:t>
+      </w:r>
+      <w:r>
+        <w:t xml:space="preserve">stable</w:t>
+      </w:r>
+      <w:r>
+        <w:t xml:space="preserve"> </w:t>
+      </w:r>
+      <w:r>
+        <w:t xml:space="preserve">CAD</w:t>
+      </w:r>
+      <w:r>
+        <w:t xml:space="preserve"> </w:t>
+      </w:r>
+      <w:r>
+        <w:t xml:space="preserve">and</w:t>
+      </w:r>
+      <w:r>
+        <w:t xml:space="preserve"> </w:t>
+      </w:r>
+      <w:r>
+        <w:t xml:space="preserve">MI</w:t>
+      </w:r>
+      <w:r>
+        <w:t xml:space="preserve"> </w:t>
+      </w:r>
+      <w:r>
+        <w:t xml:space="preserve">samples.</w:t>
+      </w:r>
+      <w:r>
+        <w:t xml:space="preserve"> </w:t>
+      </w:r>
+      <w:r>
+        <w:t xml:space="preserve">We</w:t>
+      </w:r>
+      <w:r>
+        <w:t xml:space="preserve"> </w:t>
+      </w:r>
+      <w:r>
+        <w:t xml:space="preserve">trained</w:t>
+      </w:r>
+      <w:r>
+        <w:t xml:space="preserve"> </w:t>
+      </w:r>
+      <w:r>
+        <w:t xml:space="preserve">different</w:t>
+      </w:r>
+      <w:r>
+        <w:t xml:space="preserve"> </w:t>
+      </w:r>
+      <w:r>
+        <w:t xml:space="preserve">machine</w:t>
+      </w:r>
+      <w:r>
+        <w:t xml:space="preserve"> </w:t>
+      </w:r>
+      <w:r>
+        <w:t xml:space="preserve">learning</w:t>
+      </w:r>
+      <w:r>
+        <w:t xml:space="preserve"> </w:t>
+      </w:r>
+      <w:r>
+        <w:t xml:space="preserve">models</w:t>
+      </w:r>
+      <w:r>
+        <w:t xml:space="preserve"> </w:t>
+      </w:r>
+      <w:r>
+        <w:t xml:space="preserve">using</w:t>
+      </w:r>
+      <w:r>
+        <w:t xml:space="preserve"> </w:t>
+      </w:r>
+      <w:r>
+        <w:t xml:space="preserve">both</w:t>
+      </w:r>
+      <w:r>
+        <w:t xml:space="preserve"> </w:t>
+      </w:r>
+      <w:r>
+        <w:t xml:space="preserve">biomarker</w:t>
+      </w:r>
+      <w:r>
+        <w:t xml:space="preserve"> </w:t>
+      </w:r>
+      <w:r>
+        <w:t xml:space="preserve">sets</w:t>
+      </w:r>
+      <w:r>
+        <w:t xml:space="preserve"> </w:t>
+      </w:r>
+      <w:r>
+        <w:t xml:space="preserve">and</w:t>
+      </w:r>
+      <w:r>
+        <w:t xml:space="preserve"> </w:t>
+      </w:r>
+      <w:r>
+        <w:t xml:space="preserve">evaluated</w:t>
+      </w:r>
+      <w:r>
+        <w:t xml:space="preserve"> </w:t>
+      </w:r>
+      <w:r>
+        <w:t xml:space="preserve">their</w:t>
+      </w:r>
+      <w:r>
+        <w:t xml:space="preserve"> </w:t>
+      </w:r>
+      <w:r>
+        <w:t xml:space="preserve">performance</w:t>
+      </w:r>
+      <w:r>
+        <w:t xml:space="preserve"> </w:t>
+      </w:r>
+      <w:r>
+        <w:t xml:space="preserve">on</w:t>
+      </w:r>
+      <w:r>
+        <w:t xml:space="preserve"> </w:t>
+      </w:r>
+      <w:r>
+        <w:t xml:space="preserve">a</w:t>
+      </w:r>
+      <w:r>
+        <w:t xml:space="preserve"> </w:t>
+      </w:r>
+      <w:r>
+        <w:t xml:space="preserve">test</w:t>
+      </w:r>
+      <w:r>
+        <w:t xml:space="preserve"> </w:t>
+      </w:r>
+      <w:r>
+        <w:t xml:space="preserve">set.</w:t>
+      </w:r>
+      <w:r>
+        <w:t xml:space="preserve"> </w:t>
+      </w:r>
+      <w:r>
+        <w:t xml:space="preserve">We</w:t>
+      </w:r>
+      <w:r>
+        <w:t xml:space="preserve"> </w:t>
+      </w:r>
+      <w:r>
+        <w:t xml:space="preserve">identified</w:t>
+      </w:r>
+      <w:r>
+        <w:t xml:space="preserve"> </w:t>
+      </w:r>
+      <w:r>
+        <w:t xml:space="preserve">miR-21,</w:t>
+      </w:r>
+      <w:r>
+        <w:t xml:space="preserve"> </w:t>
+      </w:r>
+      <w:r>
+        <w:t xml:space="preserve">miR-186,</w:t>
+      </w:r>
+      <w:r>
+        <w:t xml:space="preserve"> </w:t>
+      </w:r>
+      <w:r>
+        <w:t xml:space="preserve">and</w:t>
+      </w:r>
+      <w:r>
+        <w:t xml:space="preserve"> </w:t>
+      </w:r>
+      <w:r>
+        <w:t xml:space="preserve">miR-32</w:t>
+      </w:r>
+      <w:r>
+        <w:t xml:space="preserve"> </w:t>
+      </w:r>
+      <w:r>
+        <w:t xml:space="preserve">as</w:t>
+      </w:r>
+      <w:r>
+        <w:t xml:space="preserve"> </w:t>
+      </w:r>
+      <w:r>
+        <w:t xml:space="preserve">the</w:t>
+      </w:r>
+      <w:r>
+        <w:t xml:space="preserve"> </w:t>
+      </w:r>
+      <w:r>
+        <w:t xml:space="preserve">only</w:t>
+      </w:r>
+      <w:r>
+        <w:t xml:space="preserve"> </w:t>
+      </w:r>
+      <w:r>
+        <w:t xml:space="preserve">miRNAs</w:t>
+      </w:r>
+      <w:r>
+        <w:t xml:space="preserve"> </w:t>
+      </w:r>
+      <w:r>
+        <w:t xml:space="preserve">in</w:t>
+      </w:r>
+      <w:r>
+        <w:t xml:space="preserve"> </w:t>
+      </w:r>
+      <w:r>
+        <w:t xml:space="preserve">the</w:t>
+      </w:r>
+      <w:r>
+        <w:t xml:space="preserve"> </w:t>
+      </w:r>
+      <w:r>
+        <w:t xml:space="preserve">differentially</w:t>
+      </w:r>
+      <w:r>
+        <w:t xml:space="preserve"> </w:t>
+      </w:r>
+      <w:r>
+        <w:t xml:space="preserve">expressed</w:t>
+      </w:r>
+      <w:r>
+        <w:t xml:space="preserve"> </w:t>
+      </w:r>
+      <w:r>
+        <w:t xml:space="preserve">genes,</w:t>
+      </w:r>
+      <w:r>
+        <w:t xml:space="preserve"> </w:t>
+      </w:r>
+      <w:r>
+        <w:t xml:space="preserve">and</w:t>
+      </w:r>
+      <w:r>
+        <w:t xml:space="preserve"> </w:t>
+      </w:r>
+      <w:r>
+        <w:t xml:space="preserve">a</w:t>
+      </w:r>
+      <w:r>
+        <w:t xml:space="preserve"> </w:t>
+      </w:r>
+      <w:r>
+        <w:t xml:space="preserve">set</w:t>
+      </w:r>
+      <w:r>
+        <w:t xml:space="preserve"> </w:t>
+      </w:r>
+      <w:r>
+        <w:t xml:space="preserve">included</w:t>
+      </w:r>
+      <w:r>
+        <w:t xml:space="preserve"> </w:t>
+      </w:r>
+      <w:r>
+        <w:t xml:space="preserve">miR-21,</w:t>
+      </w:r>
+      <w:r>
+        <w:t xml:space="preserve"> </w:t>
+      </w:r>
+      <w:r>
+        <w:t xml:space="preserve">miR-155,</w:t>
+      </w:r>
+      <w:r>
+        <w:t xml:space="preserve"> </w:t>
+      </w:r>
+      <w:r>
+        <w:t xml:space="preserve">miR-142,</w:t>
+      </w:r>
+      <w:r>
+        <w:t xml:space="preserve"> </w:t>
+      </w:r>
+      <w:r>
+        <w:t xml:space="preserve">miR-197,</w:t>
+      </w:r>
+      <w:r>
+        <w:t xml:space="preserve"> </w:t>
+      </w:r>
+      <w:r>
+        <w:t xml:space="preserve">miR-29A,</w:t>
+      </w:r>
+      <w:r>
+        <w:t xml:space="preserve"> </w:t>
+      </w:r>
+      <w:r>
+        <w:t xml:space="preserve">and</w:t>
+      </w:r>
+      <w:r>
+        <w:t xml:space="preserve"> </w:t>
+      </w:r>
+      <w:r>
+        <w:t xml:space="preserve">miR-320C1</w:t>
+      </w:r>
+      <w:r>
+        <w:t xml:space="preserve"> </w:t>
+      </w:r>
+      <w:r>
+        <w:t xml:space="preserve">as</w:t>
+      </w:r>
+      <w:r>
+        <w:t xml:space="preserve"> </w:t>
+      </w:r>
+      <w:r>
+        <w:t xml:space="preserve">the</w:t>
+      </w:r>
+      <w:r>
+        <w:t xml:space="preserve"> </w:t>
+      </w:r>
+      <w:r>
+        <w:t xml:space="preserve">optimum</w:t>
+      </w:r>
+      <w:r>
+        <w:t xml:space="preserve"> </w:t>
+      </w:r>
+      <w:r>
+        <w:t xml:space="preserve">set</w:t>
+      </w:r>
+      <w:r>
+        <w:t xml:space="preserve"> </w:t>
+      </w:r>
+      <w:r>
+        <w:t xml:space="preserve">of</w:t>
+      </w:r>
+      <w:r>
+        <w:t xml:space="preserve"> </w:t>
+      </w:r>
+      <w:r>
+        <w:t xml:space="preserve">miRNA</w:t>
+      </w:r>
+      <w:r>
+        <w:t xml:space="preserve"> </w:t>
+      </w:r>
+      <w:r>
+        <w:t xml:space="preserve">selected</w:t>
+      </w:r>
+      <w:r>
+        <w:t xml:space="preserve"> </w:t>
+      </w:r>
+      <w:r>
+        <w:t xml:space="preserve">by</w:t>
+      </w:r>
+      <w:r>
+        <w:t xml:space="preserve"> </w:t>
+      </w:r>
+      <w:r>
+        <w:t xml:space="preserve">their</w:t>
+      </w:r>
+      <w:r>
+        <w:t xml:space="preserve"> </w:t>
+      </w:r>
+      <w:r>
+        <w:t xml:space="preserve">AUC-ROC.</w:t>
+      </w:r>
+      <w:r>
+        <w:t xml:space="preserve"> </w:t>
+      </w:r>
+      <w:r>
+        <w:t xml:space="preserve">Both</w:t>
+      </w:r>
+      <w:r>
+        <w:t xml:space="preserve"> </w:t>
+      </w:r>
+      <w:r>
+        <w:t xml:space="preserve">biomarker</w:t>
+      </w:r>
+      <w:r>
+        <w:t xml:space="preserve"> </w:t>
+      </w:r>
+      <w:r>
+        <w:t xml:space="preserve">sets</w:t>
+      </w:r>
+      <w:r>
+        <w:t xml:space="preserve"> </w:t>
+      </w:r>
+      <w:r>
+        <w:t xml:space="preserve">were</w:t>
+      </w:r>
+      <w:r>
+        <w:t xml:space="preserve"> </w:t>
+      </w:r>
+      <w:r>
+        <w:t xml:space="preserve">able</w:t>
+      </w:r>
+      <w:r>
+        <w:t xml:space="preserve"> </w:t>
+      </w:r>
+      <w:r>
+        <w:t xml:space="preserve">to</w:t>
+      </w:r>
+      <w:r>
+        <w:t xml:space="preserve"> </w:t>
+      </w:r>
+      <w:r>
+        <w:t xml:space="preserve">distinguish</w:t>
+      </w:r>
+      <w:r>
+        <w:t xml:space="preserve"> </w:t>
+      </w:r>
+      <w:r>
+        <w:t xml:space="preserve">healthy</w:t>
+      </w:r>
+      <w:r>
+        <w:t xml:space="preserve"> </w:t>
+      </w:r>
+      <w:r>
+        <w:t xml:space="preserve">from</w:t>
+      </w:r>
+      <w:r>
+        <w:t xml:space="preserve"> </w:t>
+      </w:r>
+      <w:r>
+        <w:t xml:space="preserve">not-healthy</w:t>
+      </w:r>
+      <w:r>
+        <w:t xml:space="preserve"> </w:t>
+      </w:r>
+      <w:r>
+        <w:t xml:space="preserve">samples</w:t>
+      </w:r>
+      <w:r>
+        <w:t xml:space="preserve"> </w:t>
+      </w:r>
+      <w:r>
+        <w:t xml:space="preserve">with</w:t>
+      </w:r>
+      <w:r>
+        <w:t xml:space="preserve"> </w:t>
+      </w:r>
+      <w:r>
+        <w:t xml:space="preserve">complete</w:t>
+      </w:r>
+      <w:r>
+        <w:t xml:space="preserve"> </w:t>
+      </w:r>
+      <w:r>
+        <w:t xml:space="preserve">accuracy.</w:t>
+      </w:r>
+      <w:r>
+        <w:t xml:space="preserve"> </w:t>
+      </w:r>
+      <w:r>
         <w:t xml:space="preserve">The</w:t>
       </w:r>
       <w:r>
         <w:t xml:space="preserve"> </w:t>
       </w:r>
       <w:r>
-        <w:t xml:space="preserve">First</w:t>
-      </w:r>
-      <w:r>
-        <w:t xml:space="preserve"> </w:t>
-      </w:r>
-      <w:r>
-        <w:t xml:space="preserve">Draft</w:t>
-      </w:r>
-    </w:p>
-    <w:p>
-      <w:pPr>
-        <w:pStyle w:val="Date"/>
-      </w:pPr>
-      <w:r>
-        <w:t xml:space="preserve">2023-04-10</w:t>
+        <w:t xml:space="preserve">best</w:t>
+      </w:r>
+      <w:r>
+        <w:t xml:space="preserve"> </w:t>
+      </w:r>
+      <w:r>
+        <w:t xml:space="preserve">performance</w:t>
+      </w:r>
+      <w:r>
+        <w:t xml:space="preserve"> </w:t>
+      </w:r>
+      <w:r>
+        <w:t xml:space="preserve">for</w:t>
+      </w:r>
+      <w:r>
+        <w:t xml:space="preserve"> </w:t>
+      </w:r>
+      <w:r>
+        <w:t xml:space="preserve">classification</w:t>
+      </w:r>
+      <w:r>
+        <w:t xml:space="preserve"> </w:t>
+      </w:r>
+      <w:r>
+        <w:t xml:space="preserve">of</w:t>
+      </w:r>
+      <w:r>
+        <w:t xml:space="preserve"> </w:t>
+      </w:r>
+      <w:r>
+        <w:t xml:space="preserve">CAD</w:t>
+      </w:r>
+      <w:r>
+        <w:t xml:space="preserve"> </w:t>
+      </w:r>
+      <w:r>
+        <w:t xml:space="preserve">and</w:t>
+      </w:r>
+      <w:r>
+        <w:t xml:space="preserve"> </w:t>
+      </w:r>
+      <w:r>
+        <w:t xml:space="preserve">MI</w:t>
+      </w:r>
+      <w:r>
+        <w:t xml:space="preserve"> </w:t>
+      </w:r>
+      <w:r>
+        <w:t xml:space="preserve">was</w:t>
+      </w:r>
+      <w:r>
+        <w:t xml:space="preserve"> </w:t>
+      </w:r>
+      <w:r>
+        <w:t xml:space="preserve">achieved</w:t>
+      </w:r>
+      <w:r>
+        <w:t xml:space="preserve"> </w:t>
+      </w:r>
+      <w:r>
+        <w:t xml:space="preserve">with</w:t>
+      </w:r>
+      <w:r>
+        <w:t xml:space="preserve"> </w:t>
+      </w:r>
+      <w:r>
+        <w:t xml:space="preserve">an</w:t>
+      </w:r>
+      <w:r>
+        <w:t xml:space="preserve"> </w:t>
+      </w:r>
+      <w:r>
+        <w:t xml:space="preserve">SVM</w:t>
+      </w:r>
+      <w:r>
+        <w:t xml:space="preserve"> </w:t>
+      </w:r>
+      <w:r>
+        <w:t xml:space="preserve">model</w:t>
+      </w:r>
+      <w:r>
+        <w:t xml:space="preserve"> </w:t>
+      </w:r>
+      <w:r>
+        <w:t xml:space="preserve">trained</w:t>
+      </w:r>
+      <w:r>
+        <w:t xml:space="preserve"> </w:t>
+      </w:r>
+      <w:r>
+        <w:t xml:space="preserve">using</w:t>
+      </w:r>
+      <w:r>
+        <w:t xml:space="preserve"> </w:t>
+      </w:r>
+      <w:r>
+        <w:t xml:space="preserve">the</w:t>
+      </w:r>
+      <w:r>
+        <w:t xml:space="preserve"> </w:t>
+      </w:r>
+      <w:r>
+        <w:t xml:space="preserve">biomarker</w:t>
+      </w:r>
+      <w:r>
+        <w:t xml:space="preserve"> </w:t>
+      </w:r>
+      <w:r>
+        <w:t xml:space="preserve">set</w:t>
+      </w:r>
+      <w:r>
+        <w:t xml:space="preserve"> </w:t>
+      </w:r>
+      <w:r>
+        <w:t xml:space="preserve">selected</w:t>
+      </w:r>
+      <w:r>
+        <w:t xml:space="preserve"> </w:t>
+      </w:r>
+      <w:r>
+        <w:t xml:space="preserve">by</w:t>
+      </w:r>
+      <w:r>
+        <w:t xml:space="preserve"> </w:t>
+      </w:r>
+      <w:r>
+        <w:t xml:space="preserve">AUC-ROC,</w:t>
+      </w:r>
+      <w:r>
+        <w:t xml:space="preserve"> </w:t>
+      </w:r>
+      <w:r>
+        <w:t xml:space="preserve">with</w:t>
+      </w:r>
+      <w:r>
+        <w:t xml:space="preserve"> </w:t>
+      </w:r>
+      <w:r>
+        <w:t xml:space="preserve">an</w:t>
+      </w:r>
+      <w:r>
+        <w:t xml:space="preserve"> </w:t>
+      </w:r>
+      <w:r>
+        <w:t xml:space="preserve">AUC</w:t>
+      </w:r>
+      <w:r>
+        <w:t xml:space="preserve"> </w:t>
+      </w:r>
+      <w:r>
+        <w:t xml:space="preserve">of</w:t>
+      </w:r>
+      <w:r>
+        <w:t xml:space="preserve"> </w:t>
+      </w:r>
+      <w:r>
+        <w:t xml:space="preserve">0.95</w:t>
+      </w:r>
+      <w:r>
+        <w:t xml:space="preserve"> </w:t>
+      </w:r>
+      <w:r>
+        <w:t xml:space="preserve">and</w:t>
+      </w:r>
+      <w:r>
+        <w:t xml:space="preserve"> </w:t>
+      </w:r>
+      <w:r>
+        <w:t xml:space="preserve">an</w:t>
+      </w:r>
+      <w:r>
+        <w:t xml:space="preserve"> </w:t>
+      </w:r>
+      <w:r>
+        <w:t xml:space="preserve">accuracy</w:t>
+      </w:r>
+      <w:r>
+        <w:t xml:space="preserve"> </w:t>
+      </w:r>
+      <w:r>
+        <w:t xml:space="preserve">of</w:t>
+      </w:r>
+      <w:r>
+        <w:t xml:space="preserve"> </w:t>
+      </w:r>
+      <w:r>
+        <w:t xml:space="preserve">0.88.</w:t>
+      </w:r>
+      <w:r>
+        <w:t xml:space="preserve"> </w:t>
+      </w:r>
+      <w:r>
+        <w:t xml:space="preserve">Our</w:t>
+      </w:r>
+      <w:r>
+        <w:t xml:space="preserve"> </w:t>
+      </w:r>
+      <w:r>
+        <w:t xml:space="preserve">study</w:t>
+      </w:r>
+      <w:r>
+        <w:t xml:space="preserve"> </w:t>
+      </w:r>
+      <w:r>
+        <w:t xml:space="preserve">demonstrates</w:t>
+      </w:r>
+      <w:r>
+        <w:t xml:space="preserve"> </w:t>
+      </w:r>
+      <w:r>
+        <w:t xml:space="preserve">that</w:t>
+      </w:r>
+      <w:r>
+        <w:t xml:space="preserve"> </w:t>
+      </w:r>
+      <w:r>
+        <w:t xml:space="preserve">miRNA</w:t>
+      </w:r>
+      <w:r>
+        <w:t xml:space="preserve"> </w:t>
+      </w:r>
+      <w:r>
+        <w:t xml:space="preserve">signatures</w:t>
+      </w:r>
+      <w:r>
+        <w:t xml:space="preserve"> </w:t>
+      </w:r>
+      <w:r>
+        <w:t xml:space="preserve">derived</w:t>
+      </w:r>
+      <w:r>
+        <w:t xml:space="preserve"> </w:t>
+      </w:r>
+      <w:r>
+        <w:t xml:space="preserve">from</w:t>
+      </w:r>
+      <w:r>
+        <w:t xml:space="preserve"> </w:t>
+      </w:r>
+      <w:r>
+        <w:t xml:space="preserve">peripheral</w:t>
+      </w:r>
+      <w:r>
+        <w:t xml:space="preserve"> </w:t>
+      </w:r>
+      <w:r>
+        <w:t xml:space="preserve">blood</w:t>
+      </w:r>
+      <w:r>
+        <w:t xml:space="preserve"> </w:t>
+      </w:r>
+      <w:r>
+        <w:t xml:space="preserve">could</w:t>
+      </w:r>
+      <w:r>
+        <w:t xml:space="preserve"> </w:t>
+      </w:r>
+      <w:r>
+        <w:t xml:space="preserve">serve</w:t>
+      </w:r>
+      <w:r>
+        <w:t xml:space="preserve"> </w:t>
+      </w:r>
+      <w:r>
+        <w:t xml:space="preserve">as</w:t>
+      </w:r>
+      <w:r>
+        <w:t xml:space="preserve"> </w:t>
+      </w:r>
+      <w:r>
+        <w:t xml:space="preserve">valuable</w:t>
+      </w:r>
+      <w:r>
+        <w:t xml:space="preserve"> </w:t>
+      </w:r>
+      <w:r>
+        <w:t xml:space="preserve">novel</w:t>
+      </w:r>
+      <w:r>
+        <w:t xml:space="preserve"> </w:t>
+      </w:r>
+      <w:r>
+        <w:t xml:space="preserve">biomarkers</w:t>
+      </w:r>
+      <w:r>
+        <w:t xml:space="preserve"> </w:t>
+      </w:r>
+      <w:r>
+        <w:t xml:space="preserve">for</w:t>
+      </w:r>
+      <w:r>
+        <w:t xml:space="preserve"> </w:t>
+      </w:r>
+      <w:r>
+        <w:t xml:space="preserve">cardiovascular</w:t>
+      </w:r>
+      <w:r>
+        <w:t xml:space="preserve"> </w:t>
+      </w:r>
+      <w:r>
+        <w:t xml:space="preserve">diseases.</w:t>
       </w:r>
     </w:p>
     <w:bookmarkStart w:id="20" w:name="introduction"/>
@@ -53,7 +1705,7 @@
         <w:pStyle w:val="FirstParagraph"/>
       </w:pPr>
       <w:r>
-        <w:t xml:space="preserve">Cardiovascular diseases (CVDs) is a group of disorders that affect the heart and blood vessels. CVDs are the leading cause of death globally, taking an estimated 17.9 million lives each year, representing 32% of all global deaths; Of these deaths, 85% were due to myocardial infarction (MI)</w:t>
+        <w:t xml:space="preserve">At present, cardiovascular diseases (CVDs) are the leading cause of human mortality with 32% of all global deaths. It is estimated that about 85% of CVDs mortality were diagnosed with myocardial infarction (MI)</w:t>
       </w:r>
       <w:r>
         <w:t xml:space="preserve"> </w:t>
@@ -77,7 +1729,7 @@
         <w:t xml:space="preserve">n.d.)</w:t>
       </w:r>
       <w:r>
-        <w:t xml:space="preserve">. MI is a acute coronary syndrome in which sudden blockage of a coronary artery, and subsequent myocardial ischemia, leading to heart muscle damage or death</w:t>
+        <w:t xml:space="preserve">. MI is an acute coronary syndrome with sudden blockage and stenosis of the coronary artery, and subsequent myocardial ischemia, leading to extensive cardiomyocyte damage and necrosis</w:t>
       </w:r>
       <w:r>
         <w:t xml:space="preserve"> </w:t>
@@ -94,7 +1746,7 @@
         <w:pStyle w:val="BodyText"/>
       </w:pPr>
       <w:r>
-        <w:t xml:space="preserve">Over the last 50 years, biomarkers are used in CVDs to facilitate diagnosis, assess risk, direct therapy and determine efficacy of CVDs treatment [BioH]. The latest universal definition of MI recognizes the importance of cardiac troponins (cTns) in detecting myocardial injury as a separate disease entity. However, the increased sensitivity of cTn assays has also led to more false positives</w:t>
+        <w:t xml:space="preserve">Over the last 50 years, numerous attempts have been collected to use biomarkers to facilitate diagnosis, assess risk, follow-up therapy, and determine therapeutic efficacy in CVDs candidates. Based on the released guidelines, cardiac troponins (cTns) are used as a highly-sensitive and accurate approach for the detection of myocardial ischemia. Despite the inherent advantages, the high-rate sensitivity of cTn-based assays has also led to more false positive results</w:t>
       </w:r>
       <w:r>
         <w:t xml:space="preserve"> </w:t>
@@ -103,7 +1755,7 @@
         <w:t xml:space="preserve">(Thygesen et al. 2018)</w:t>
       </w:r>
       <w:r>
-        <w:t xml:space="preserve">, which require new definitions of pathological values. To improve upon existing biomarkers for CVDs, complementary biomarker combinations are being explored, including noncoding RNAs. Initial results suggest that MicroRNAs (miRNAs) may have potential as alternative and complementary biomarkers for CVDs</w:t>
+        <w:t xml:space="preserve">, which do necessitate the advent and development of new modalities with pathological values. To improve diagnostic value upon existing CVD biomarkers, the combination of complementary biological markers, such as microRNAs (miRNAs) and other genetic factors, is proposed. Previous data support the notion that miRNAs exhibit the great potential to be used as alternative biomarkers in CVD detection and follow-up</w:t>
       </w:r>
       <w:r>
         <w:t xml:space="preserve"> </w:t>
@@ -112,6 +1764,33 @@
         <w:t xml:space="preserve">(Schulte et al. 2020)</w:t>
       </w:r>
       <w:r>
+        <w:t xml:space="preserve">. It is suggested that miRNAs possess 18-22 nucleotides and can play a crucial role in the regulation of gene expression. Evidence point to the fact that miRNAs are involved in the pathogenesis of cardiac tissue injury and be as theranostics in terms of CVDs. These elements can easily circulate in biofluids with both diagnostic as well as prognostic values</w:t>
+      </w:r>
+      <w:r>
+        <w:t xml:space="preserve"> </w:t>
+      </w:r>
+      <w:r>
+        <w:t xml:space="preserve">(Schulte, Karakas, and Zeller 2017)</w:t>
+      </w:r>
+      <w:r>
+        <w:t xml:space="preserve">. Several biological activities such as angiogenesis, cardiomyocyte growth and contractility, lipid metabolism, plaque formation, and cardiac rhythm are regulated by miRNAs</w:t>
+      </w:r>
+      <w:r>
+        <w:t xml:space="preserve"> </w:t>
+      </w:r>
+      <w:r>
+        <w:t xml:space="preserve">(Kalayinia et al. 2021)</w:t>
+      </w:r>
+      <w:r>
+        <w:t xml:space="preserve">. It is postulated that the function and diagnostic properties of miRNAs are beyond the myocardium in CVD patients. To be specific, the expression of miRNAs can vary in different biofluids and cell components such as serum and peripheral blood mononuclear cells (PBMCs)</w:t>
+      </w:r>
+      <w:r>
+        <w:t xml:space="preserve"> </w:t>
+      </w:r>
+      <w:r>
+        <w:t xml:space="preserve">(Soler-Botija, Gálvez-Montón, and Bayés-Genís 2019)</w:t>
+      </w:r>
+      <w:r>
         <w:t xml:space="preserve">.</w:t>
       </w:r>
     </w:p>
@@ -120,31 +1799,31 @@
         <w:pStyle w:val="BodyText"/>
       </w:pPr>
       <w:r>
-        <w:t xml:space="preserve">MiRNAs play a role in regulating gene expression. Research in various disease processes from cancer to cardiovascular disease has found that miRNAs play a role in disease pathogenesis and have potential as biomarkers and therapeutic agents or targets. Numerous studies have suggested miRNAs as strong circulating biomarkers with high diagnostic as well as prognostic power</w:t>
-      </w:r>
-      <w:r>
-        <w:t xml:space="preserve"> </w:t>
-      </w:r>
-      <w:r>
-        <w:t xml:space="preserve">(Schulte, Karakas, and Zeller 2017)</w:t>
-      </w:r>
-      <w:r>
-        <w:t xml:space="preserve">. They also have potential roles in the cardiovascular system, including angiogenesis, cardiac cell contractility, control of lipid metabolism, plaque formation, the arrangement of cardiac rhythm, and cardiac cell growth</w:t>
-      </w:r>
-      <w:r>
-        <w:t xml:space="preserve"> </w:t>
-      </w:r>
-      <w:r>
-        <w:t xml:space="preserve">(Kalayinia et al. 2021)</w:t>
-      </w:r>
-      <w:r>
-        <w:t xml:space="preserve">. However, the function of miRNAs in CVDs extends beyond the myocardium. Their expression profiles can vary across various body fluids and subcellular groups, such as serum, plasma, and Peripheral Blood Mononuclear Cells (PBMCs)</w:t>
-      </w:r>
-      <w:r>
-        <w:t xml:space="preserve"> </w:t>
-      </w:r>
-      <w:r>
-        <w:t xml:space="preserve">(Soler-Botija, Gálvez-Montón, and Bayés-Genís 2019)</w:t>
+        <w:t xml:space="preserve">PBMCs are a fraction of white blood cells (WBCs), including monocytes, lymphocytes, macrophages, and other cells belonging to the immune system</w:t>
+      </w:r>
+      <w:r>
+        <w:t xml:space="preserve"> </w:t>
+      </w:r>
+      <w:r>
+        <w:t xml:space="preserve">(Gao et al. 2020)</w:t>
+      </w:r>
+      <w:r>
+        <w:t xml:space="preserve">. Emerging data have indicated that PBMCs can be used as a valid source of biomarkers for monitoring various pathological conditions. Of note, the alteration of mRNAs and miRNAs under pathological conditions gives us valuable information about different kinds of disorders. PBMCs could recapitulate the conditions of the target tissues, thus, providing a highly sensitive and specific source of biomarkers</w:t>
+      </w:r>
+      <w:r>
+        <w:t xml:space="preserve"> </w:t>
+      </w:r>
+      <w:r>
+        <w:t xml:space="preserve">(Mosallaei et al. 2022)</w:t>
+      </w:r>
+      <w:r>
+        <w:t xml:space="preserve">. Commensurate with these conditions, these cells are repositories of dysregulated genes and miRNAs expression profiles in CVDs related to control conditions</w:t>
+      </w:r>
+      <w:r>
+        <w:t xml:space="preserve"> </w:t>
+      </w:r>
+      <w:r>
+        <w:t xml:space="preserve">(Gao et al. 2020; Mosallaei et al. 2022)</w:t>
       </w:r>
       <w:r>
         <w:t xml:space="preserve">.</w:t>
@@ -155,31 +1834,22 @@
         <w:pStyle w:val="BodyText"/>
       </w:pPr>
       <w:r>
-        <w:t xml:space="preserve">PBMCs are a sub-population of white blood cells found in the peripheral blood, which include monocytes, lymphocytes, macrophages, and other cells that play a role in the immune system, therefore, they are important for understanding the functioning of the immune system</w:t>
-      </w:r>
-      <w:r>
-        <w:t xml:space="preserve"> </w:t>
-      </w:r>
-      <w:r>
-        <w:t xml:space="preserve">(Gao et al. 2020)</w:t>
-      </w:r>
-      <w:r>
-        <w:t xml:space="preserve">. Multiple recent studies have used PBMCs as a source of biomarkers and have revealed alterations in mRNAs/miRNAs signature in different kinds of disorders. Recent studies revealed that PBMCs could recapitulate the conditions of the surrounding tissue, thus, providing a highly sensitive and specific source of biomarkers</w:t>
-      </w:r>
-      <w:r>
-        <w:t xml:space="preserve"> </w:t>
-      </w:r>
-      <w:r>
-        <w:t xml:space="preserve">(Mosallaei et al. 2022)</w:t>
-      </w:r>
-      <w:r>
-        <w:t xml:space="preserve">. Moreover, there are reports of altered genes and miRNAs expression profile in CVDs in comparison to controls</w:t>
-      </w:r>
-      <w:r>
-        <w:t xml:space="preserve"> </w:t>
-      </w:r>
-      <w:r>
-        <w:t xml:space="preserve">(Gao et al. 2020; Mosallaei et al. 2022)</w:t>
+        <w:t xml:space="preserve">In recent years, the advent and use of machine learning (ML) is an exciting prospect for advancing scientific discoveries. Although the concept of ML and its initial algorithms were conceived many years ago, recent improvements in computing power and access to vast amounts of data have shown that ML techniques outperform classical statistical methods in various fields. Furthermore, the progress made in omics technologies has enabled the analysis of massive and intricate biological data sets, consisting of hundreds to thousands of samples, which makes it possible for ML to extract valuable biological information from such data</w:t>
+      </w:r>
+      <w:r>
+        <w:t xml:space="preserve"> </w:t>
+      </w:r>
+      <w:r>
+        <w:t xml:space="preserve">(Torun et al. 2023)</w:t>
+      </w:r>
+      <w:r>
+        <w:t xml:space="preserve">. Therefore, ML offers novel techniques to integrate and analyze the various omics data enabling the discovery of de novo biomarkers. These biomarkers help us in accurate disease prediction, patient stratification, and finding new therapeutics</w:t>
+      </w:r>
+      <w:r>
+        <w:t xml:space="preserve"> </w:t>
+      </w:r>
+      <w:r>
+        <w:t xml:space="preserve">(Reel et al. 2021)</w:t>
       </w:r>
       <w:r>
         <w:t xml:space="preserve">.</w:t>
@@ -190,33 +1860,7 @@
         <w:pStyle w:val="BodyText"/>
       </w:pPr>
       <w:r>
-        <w:t xml:space="preserve">The use of Machine Learning (ML) is an exciting prospect for advancing scientific discoveries. Although the concept of ML and its initial algorithms were conceived many years ago, recent improvements in computing power and access to vast amounts of data have shown that ML techniques outperform classical statistical methods in various fields. Furthermore, the progress made in omics technologies has enabled the analysis of massive and intricate biological data sets, consisting of hundreds to thousands of samples, which makes it possible for ML to extract valuable biological information from such data</w:t>
-      </w:r>
-      <w:r>
-        <w:t xml:space="preserve"> </w:t>
-      </w:r>
-      <w:r>
-        <w:t xml:space="preserve">(Torun et al. 2023)</w:t>
-      </w:r>
-      <w:r>
-        <w:t xml:space="preserve">. Therefore, ML offers novel techniques to integrate and analyze the various omics data enabling the discovery of new biomarkers. These biomarkers have the potential to help in accurate disease prediction, patient stratification, and finding new therapeutic targets</w:t>
-      </w:r>
-      <w:r>
-        <w:t xml:space="preserve"> </w:t>
-      </w:r>
-      <w:r>
-        <w:t xml:space="preserve">(Reel et al. 2021)</w:t>
-      </w:r>
-      <w:r>
-        <w:t xml:space="preserve">.</w:t>
-      </w:r>
-    </w:p>
-    <w:p>
-      <w:pPr>
-        <w:pStyle w:val="BodyText"/>
-      </w:pPr>
-      <w:r>
-        <w:t xml:space="preserve">In this study, we aimed to identify potential miRNA biomarkers for MI patients by combining and analyzing three different microarray datasets from PBMCs. We believe that the integration of omics data with machine learning techniques could lead to the discovery of new and more accurate biomarkers for CVDs, including MI. This could provide insights into the underlying mechanisms of the disease and aid in the development of better diagnostic tools, patient stratification, and novel therapeutic targets.</w:t>
+        <w:t xml:space="preserve">In this study, we aimed to identify potential miRNA biomarkers for MI patients by combining and analyzing three different microarray datasets from PBMCs. It is suggested that the integration of omics data with bioinformatics and ML techniques could be a promising tool in the discovery of new and more accurate biomarkers for monitoring CVDs. Besides, this approach can deepen our vision into the underlying mechanisms of CVDs and aid in the development of valid theranostic tools, and patient stratification.</w:t>
       </w:r>
     </w:p>
     <w:bookmarkEnd w:id="20"/>
@@ -272,7 +1916,7 @@
         </w:r>
       </w:hyperlink>
       <w:r>
-        <w:t xml:space="preserve">). To obtain sufficient classification power between MI samples and others, a relatively large sample size was required. Therefore, GSE59867 for MI and CAD samples, and GSE56609 and GSE54475 for healthy samples were selected. All samples were produced using Affymetrix Human Gene 1.0 ST Array (GPL6244) platform. Only healthy, stable CAD and early stage MI samples were selected from these datasets for further analysis. The basic information for the three datasets evaluated in the current study is provided in Table</w:t>
+        <w:t xml:space="preserve">). To obtain sufficient classification power between MI, healthy and CAD samples, a relatively large sample size was required. Therefore, GSE59867 for MI and CAD samples, and GSE56609 and GSE54475 for healthy samples were selected. All samples were produced using Affymetrix Human Gene 1.0 ST Array (GPL6244) platform. Only healthy, stable CAD and early-stage MI samples were selected from these datasets for further analyses. The basic information for the three datasets evaluated in the current study is provided in Table</w:t>
       </w:r>
       <w:r>
         <w:t xml:space="preserve"> </w:t>
@@ -640,7 +2284,7 @@
         <w:t xml:space="preserve">(M. N. McCall, Bolstad, and Irizarry 2010)</w:t>
       </w:r>
       <w:r>
-        <w:t xml:space="preserve">. fRMA allowed to pre-process individual microarray samples and combine them consistently for analysis. For each dataset, background correction was performed using the RMA algorithm and then it was quantile normalized based on the reference distribution. During summarization, batch effects were removed and variances of the gene expressions were estimated by taking into account these probe-specific effects. For those multiple probe sets matched to the identical gene, the mean log fold change was retained. Therefore, fRMA can be seen as a batch effect removal technique for different datasets that produced by identical microarray platforms. Thus, to ensure batch effect removal, the principal component analysis and the relative log expression of train samples were plotted before and after fRMA</w:t>
+        <w:t xml:space="preserve">. fRMA allowed to pre-process of individual microarray samples and combining them consistently for analysis. For each dataset, background correction was performed using the RMA algorithm and then it was quantile normalized based on the reference distribution. During summarization, batch effects were removed and variances of the gene expressions were estimated by taking into account these probe-specific effects. For those multiple probe sets matched to the identical gene, the mean log fold change was retained. Therefore, fRMA can be seen as a batch effect removal technique for different datasets that are produced by identical microarray platforms. Thus, to ensure batch effect removal, the principal component analysis and the relative log expression of train samples were plotted before and after fRMA</w:t>
       </w:r>
       <w:r>
         <w:t xml:space="preserve"> </w:t>
@@ -1026,15 +2670,7 @@
         </m:r>
       </m:oMath>
       <w:r>
-        <w:t xml:space="preserve">, which was calculated through the Benjamini-Hochberg (BH) procedure to adjust for multiple testing issues, were considered as differentially expressed genes.</w:t>
-      </w:r>
-    </w:p>
-    <w:p>
-      <w:pPr>
-        <w:pStyle w:val="BodyText"/>
-      </w:pPr>
-      <w:r>
-        <w:t xml:space="preserve">The same procedures were conducted on CAD versus healthy controls as well as MI versus CAD group to find the DEGs between them.</w:t>
+        <w:t xml:space="preserve">, which was calculated through the Benjamini-Hochberg (BH) procedure to adjust for multiple testing issues, were considered as differentially expressed genes. The same procedures were conducted on CAD versus healthy controls as well as MI versus CAD group to find the DEGs between them.</w:t>
       </w:r>
     </w:p>
     <w:bookmarkEnd w:id="24"/>
@@ -1061,11 +2697,11 @@
         <w:pStyle w:val="FirstParagraph"/>
       </w:pPr>
       <w:r>
-        <w:t xml:space="preserve">Using the R clusterProfilter package, the Kyoto Encyclopedia of Genes and Genomes (KEGG) pathway enrichment analysis and Gene Ontology (GO) functional annotation were carried out on the differentially expressed genes. The GO analysis included biological process (BP), cellular component (CC) and molecular function (MF) categories. An adjusted p-value less than 0.05 was considered to indicate a statistically significant difference. Enrichments were conducted on the MI-healthy and CAD-healthy DEGs. In these analyses, all default parameters were used.</w:t>
+        <w:t xml:space="preserve">Using the R clusterProfiler package, the Kyoto Encyclopedia of Genes and Genomes (KEGG) pathway enrichment analysis and Gene Ontology (GO) functional annotation were carried out on the differentially expressed genes. The GO analysis included biological process (BP), cellular component (CC) and molecular function (MF) categories. An adjusted p-value of less than 0.05 was considered to indicate a statistically significant difference. Enrichments were conducted on the MI-healthy and CAD-healthy DEGs. In these analyses, all default parameters were used.</w:t>
       </w:r>
     </w:p>
     <w:bookmarkEnd w:id="25"/>
-    <w:bookmarkStart w:id="32" w:name="machine-learning"/>
+    <w:bookmarkStart w:id="32" w:name="ml-procedure"/>
     <w:p>
       <w:pPr>
         <w:pStyle w:val="Heading2"/>
@@ -1080,7 +2716,7 @@
         <w:tab/>
       </w:r>
       <w:r>
-        <w:t xml:space="preserve">Machine Learning</w:t>
+        <w:t xml:space="preserve">ML procedure</w:t>
       </w:r>
     </w:p>
     <w:p>
@@ -1088,7 +2724,7 @@
         <w:pStyle w:val="FirstParagraph"/>
       </w:pPr>
       <w:r>
-        <w:t xml:space="preserve">The machine learning analysis was performed using Python software, ver. 3.9, numpy</w:t>
+        <w:t xml:space="preserve">The ML analysis was performed using Python software, ver. 3.9, Numpy</w:t>
       </w:r>
       <w:r>
         <w:t xml:space="preserve"> </w:t>
@@ -1106,10 +2742,7 @@
         <w:t xml:space="preserve">(McKinney 2010)</w:t>
       </w:r>
       <w:r>
-        <w:t xml:space="preserve"> </w:t>
-      </w:r>
-      <w:r>
-        <w:t xml:space="preserve">and Scikit-Learn packages</w:t>
+        <w:t xml:space="preserve">, and Scikit-Learn packages</w:t>
       </w:r>
       <w:r>
         <w:t xml:space="preserve"> </w:t>
@@ -1130,15 +2763,15 @@
         <w:t xml:space="preserve"> </w:t>
       </w:r>
       <w:r>
-        <w:t xml:space="preserve">was used. In all ML analysis, the datasets were divided into train and test sets by 0.7:0.3 ratio and all reported results are the average of 10-fold cross-validation.</w:t>
-      </w:r>
-    </w:p>
-    <w:p>
-      <w:pPr>
-        <w:pStyle w:val="BodyText"/>
-      </w:pPr>
-      <w:r>
-        <w:t xml:space="preserve">Two different approaches were used for selecting miRNAs for model training. The first approach was using the miRNAs that are differentially expressed. In the second approach miRNAs were selected by their individual AUC-ROC. Having the result of these two different approaches can provide an informative comparison between the predictive capabilities of sets of miRNAs selected with different logics.</w:t>
+        <w:t xml:space="preserve">was used. In all ML analyses, the datasets were divided into train and test sets by a 0.7:0.3 ratio and all reported results are the average of 10-fold cross-validation.</w:t>
+      </w:r>
+    </w:p>
+    <w:p>
+      <w:pPr>
+        <w:pStyle w:val="BodyText"/>
+      </w:pPr>
+      <w:r>
+        <w:t xml:space="preserve">Two different approaches were used for selecting miRNAs for model training. The first approach was using the miRNAs that are differentially expressed. In the second approach, miRNAs were selected by their individual AUC-ROC. Having the result of these two different approaches can provide an informative comparison between the predictive capabilities of sets of miRNAs selected with different logics.</w:t>
       </w:r>
     </w:p>
     <w:bookmarkStart w:id="28" w:name="mirnas-in-degs"/>
@@ -1164,10 +2797,10 @@
         <w:pStyle w:val="FirstParagraph"/>
       </w:pPr>
       <w:r>
-        <w:t xml:space="preserve">In this approach, a two layer architecture was deployed to the data to maximize the prediction values. The first layer predicted whether a sample is healthy or not, and the second layer separated MI from CAD in the samples which were predicted as not healthy in the first layer. To this end, a distinct ML model was trained for each layer. Since there is a limited number of miRNAs in DEGs, both layers were trained with all of them. For further comparison with the models’ performance, ROC curve of each miRNA for classifying healthy and not-healthy, as well as CAD and MI, were generated using a Logistic Regression model.</w:t>
-      </w:r>
-    </w:p>
-    <w:bookmarkStart w:id="26" w:name="X97a4979f25684200fbff45259424fb3a199e527"/>
+        <w:t xml:space="preserve">In this approach, a two-layer architecture was deployed to the data to maximize the prediction values. The first layer predicted whether a sample is healthy or not, and the second layer separated MI from CAD in the samples which were predicted as not healthy in the first layer. To this end, a distinct ML model was trained for each layer. Since there is a limited number of miRNAs in DEGs, both layers were trained with all of them. For further comparison with the models’ performance, the ROC curve of each miRNA for classifying healthy and not-healthy, as well as CAD and MI, were generated using a Logistic Regression model.</w:t>
+      </w:r>
+    </w:p>
+    <w:bookmarkStart w:id="26" w:name="Xd29aa34cc3269cb1ad07b406952f3f5b4713945"/>
     <w:p>
       <w:pPr>
         <w:pStyle w:val="Heading4"/>
@@ -1182,7 +2815,7 @@
         <w:tab/>
       </w:r>
       <w:r>
-        <w:t xml:space="preserve">First layer for seperating healthy and not-healthy samples:</w:t>
+        <w:t xml:space="preserve">First layer for isolation of healthy and not-healthy samples:</w:t>
       </w:r>
     </w:p>
     <w:p>
@@ -1190,7 +2823,7 @@
         <w:pStyle w:val="FirstParagraph"/>
       </w:pPr>
       <w:r>
-        <w:t xml:space="preserve">An SVM model using RBF kernels was trained and hyper-tuned using all miRNAs in DEGs. In order to handle the severe imbalance in the number of samples (51 for healthy and 157 for not-healthy group), sample weight for not-healthy samples was set to 0.5.</w:t>
+        <w:t xml:space="preserve">An SVM model using RBF kernels was trained and hyper-tuned using all miRNAs in DEGs. To handle the severe imbalance in the number of samples (51 for the healthy and 157 for the not-healthy groups), the sample weight for the healthy and the not-healthy samples were set to 1 and 0.5, respectively.</w:t>
       </w:r>
     </w:p>
     <w:bookmarkEnd w:id="26"/>
@@ -1217,15 +2850,7 @@
         <w:pStyle w:val="FirstParagraph"/>
       </w:pPr>
       <w:r>
-        <w:t xml:space="preserve">For the sake of reaching the highest classification performance using the set of miRNAs, different models were investigated. To do so, SVM (with linear, polynomial, and RBF kernels), Logistic Regression (LR), Random Forests (RF), k-Nearest Neighbor (kNN), Gradient Boosting (GB), XGBoost (XGB) and Decision Tree (DT) models were trained. All models were trained with their pre-set parameters with 10-fold cross-validation.</w:t>
-      </w:r>
-    </w:p>
-    <w:p>
-      <w:pPr>
-        <w:pStyle w:val="BodyText"/>
-      </w:pPr>
-      <w:r>
-        <w:t xml:space="preserve">The criteria for choosing the best model was the highest accuracy and AUC on the test set. The best model was hyper-tuned with the scikit-opt package</w:t>
+        <w:t xml:space="preserve">For the sake of reaching the highest classification performance using the set of miRNAs, different models were investigated. To do so, SVM (with linear, polynomial, and RBF kernels), Logistic Regression (LR), Random Forests (RF), k-Nearest Neighbor (kNN), Gradient Boosting (GB), XGBoost (XGB) and Decision Tree (DT) models were trained. All models were trained with their pre-set parameters with 10-fold cross-validation. The criteria for choosing the best model were the highest accuracy and AUC on the test set. The best model was hyper-tuned with the scikit-opt package</w:t>
       </w:r>
       <w:r>
         <w:t xml:space="preserve"> </w:t>
@@ -1265,18 +2890,10 @@
         <w:pStyle w:val="FirstParagraph"/>
       </w:pPr>
       <w:r>
-        <w:t xml:space="preserve">Like the previous approach, a two layers strategy was conducted. The first layer classified samples into healthy and not-healthy, and the separated MI and CAD samples. However, to keep the number of miRNAs as low as possible miRNAs were selected from the second layer (which are the miRNAs with the best performance in MI/CAD separation), and then their performance wase evaluated in the first layer.</w:t>
-      </w:r>
-    </w:p>
-    <w:p>
-      <w:pPr>
-        <w:pStyle w:val="BodyText"/>
-      </w:pPr>
-      <w:r>
-        <w:t xml:space="preserve">AUC-ROC of all miRNAs for classifying MI and CAD samples were calculated. To find the number of miRNAs with the highest predictive values, the miRNAs with the highest individual AUC-ROC were added to the set one-by-one, and the AUC-ROC for the set was calculated. The set with the highest AUC-ROC was selected for the following steps. The ROC curves for each selected miRNA for separating healthy samples from not-healthy and MIs from CADs were also plotted for further comparison.</w:t>
-      </w:r>
-    </w:p>
-    <w:bookmarkStart w:id="29" w:name="X013dd7b96bfd20cc1bca9214062493b9dbb2186"/>
+        <w:t xml:space="preserve">Like the previous approach, a two-layers strategy was conducted. The first layer classified samples into healthy and not-healthy, and the separated MI and CAD samples. However, to keep the number of miRNAs as low as possible miRNAs were selected from the second layer (which are the miRNAs with the best performance in MI/CAD separation), and then their performance wase evaluated in the first layer. AUC-ROC of all miRNAs for classifying MI and CAD samples were calculated. To find the number of miRNAs with the highest predictive values, the miRNAs with the highest individual AUC-ROC were added to the set one by one, and the AUC-ROC for the set was calculated. The set with the highest AUC-ROC was selected for the following steps. The ROC curves for each selected miRNA for separating healthy samples from not-healthy and MIs from CADs were also plotted for further comparison.</w:t>
+      </w:r>
+    </w:p>
+    <w:bookmarkStart w:id="29" w:name="Xe8d5e2321cb0d293b808d76fef05da5eae73a64"/>
     <w:p>
       <w:pPr>
         <w:pStyle w:val="Heading4"/>
@@ -1291,7 +2908,7 @@
         <w:tab/>
       </w:r>
       <w:r>
-        <w:t xml:space="preserve">First layer for finding healthy and not-healthy samples:</w:t>
+        <w:t xml:space="preserve">First layer for the detection of healthy and not-healthy samples:</w:t>
       </w:r>
     </w:p>
     <w:p>
@@ -1326,7 +2943,7 @@
         <w:pStyle w:val="FirstParagraph"/>
       </w:pPr>
       <w:r>
-        <w:t xml:space="preserve">The selected miRNAs set was used to train different algorithms to find the best model. Similar to the previous approach, SVM (with linear, polynomial, and RBF kernels), LR, RF, kNN, GB, XGB and DT were trained. All models were trained with their pre-set parameters using 10-fold cross-validation. The models with the highest AUC-ROC and accuracy on the test set were selected and hyper-tuned using the scikit-opt package</w:t>
+        <w:t xml:space="preserve">The selected miRNAs set was used to train different algorithms to find the best model. Similar to the previous approach, SVM (with linear, polynomial, and RBF kernels), LR, RF, kNN, GB, XGB, and DT were trained. All models were trained with their pre-set parameters using 10-fold cross-validation. The models with the highest AUC-ROC and accuracy on the test set were selected and hyper-tuned using the scikit-opt package</w:t>
       </w:r>
       <w:r>
         <w:t xml:space="preserve"> </w:t>
@@ -1383,33 +3000,34 @@
         <w:pStyle w:val="FirstParagraph"/>
       </w:pPr>
       <w:r>
-        <w:t xml:space="preserve">The PCA plots of the training samples are shown in Fig</w:t>
+        <w:t xml:space="preserve">The PCA plots of the training samples are shown in Figure</w:t>
+      </w:r>
+      <w:r>
+        <w:t xml:space="preserve"> </w:t>
       </w:r>
       <w:r>
         <w:t xml:space="preserve">3.1</w:t>
       </w:r>
       <w:r>
-        <w:t xml:space="preserve">A and B. As is clear, there was complete separation between healthy samples and CAD or MI samples in primary data which remained after conducting fRMA on the data.</w:t>
-      </w:r>
-    </w:p>
-    <w:p>
-      <w:pPr>
-        <w:pStyle w:val="BodyText"/>
-      </w:pPr>
-      <w:r>
-        <w:t xml:space="preserve">As Shown in the RLE plot for all samples before conducting fRMA (Fig</w:t>
+        <w:t xml:space="preserve">A and B. As shown, healthy samples were separated from CAD or MI samples in primary data and also after conducting fRMA. In the RLE plot, there was a distinct difference between dataset means for all samples before conducting fRMA (Figure</w:t>
+      </w:r>
+      <w:r>
+        <w:t xml:space="preserve"> </w:t>
       </w:r>
       <w:r>
         <w:t xml:space="preserve">3.1</w:t>
       </w:r>
       <w:r>
-        <w:t xml:space="preserve">C) there was a distinct difference between datasets means. However, after conducting fRMA the means for all datasets were rearranged around 0 in the RLE plot (Fig</w:t>
+        <w:t xml:space="preserve">C). All datasets were rearranged around 0 in the RLE plot after conducting fRMA (Figure</w:t>
+      </w:r>
+      <w:r>
+        <w:t xml:space="preserve"> </w:t>
       </w:r>
       <w:r>
         <w:t xml:space="preserve">3.1</w:t>
       </w:r>
       <w:r>
-        <w:t xml:space="preserve">D). Moreover, there were a clear change in inter-quantile distances, but the values still was over 0.1.</w:t>
+        <w:t xml:space="preserve">D). Moreover, there was a clear change in inter-quantile distances, but the values still were over 0.1.</w:t>
       </w:r>
     </w:p>
     <w:p>
@@ -1677,7 +3295,7 @@
         </m:r>
       </m:oMath>
       <w:r>
-        <w:t xml:space="preserve">, there were 860 DEGs between the MI and the healthy samples. Among them, 323 were up-regulated, and 537 were down-regulated in MI compared to the healthy controls. For CAD and healthy groups there were 670 DEGs, 262 of which were up-regulated, and 408 of them were down-regulated in CAD samples in comparison with healthy samples. For the MI and CAD group the number of DEGs was 260, and the number of up- and down-regulated genes in MI samples in comparison with CAD samples were 144 and 116, respectively. All of these data is summarized in Table</w:t>
+        <w:t xml:space="preserve">, there were 860 DEGs between the MI and the healthy samples. Among them, 323 were up-regulated, and 537 were down-regulated in MI compared to the healthy controls. In CAD and healthy groups comparison, we found 670 DEGs, of which 262 and and 408 DEGs were up- and down-regulated, respectively in CAD samples. In the MI and CAD groups, the number of DEGs was 260, and the number of up- and down-regulated genes in MI samples were 144 and 116, respectively in comparison with CAD samples. These data are summarized in Table</w:t>
       </w:r>
       <w:r>
         <w:t xml:space="preserve"> </w:t>
@@ -1698,7 +3316,7 @@
           <wp:inline>
             <wp:extent cx="5334000" cy="6150216"/>
             <wp:effectExtent b="0" l="0" r="0" t="0"/>
-            <wp:docPr descr="Figure 3.2: Venn diagram for DEGs in CAD/Healthy, MI/Healthy, and MI/CAD comparissons." title="" id="39" name="Picture"/>
+            <wp:docPr descr="Figure 3.2: Venn diagram for DEGs in CAD/Healthy, MI/Healthy, and MI/CAD comparison." title="" id="39" name="Picture"/>
             <a:graphic>
               <a:graphicData uri="http://schemas.openxmlformats.org/drawingml/2006/picture">
                 <pic:pic>
@@ -1741,15 +3359,18 @@
         <w:pStyle w:val="ImageCaption"/>
       </w:pPr>
       <w:r>
-        <w:t xml:space="preserve">Figure 3.2: Venn diagram for DEGs in CAD/Healthy, MI/Healthy, and MI/CAD comparissons.</w:t>
-      </w:r>
-    </w:p>
-    <w:p>
-      <w:pPr>
-        <w:pStyle w:val="BodyText"/>
-      </w:pPr>
-      <w:r>
-        <w:t xml:space="preserve">The Venn diagram in Fig</w:t>
+        <w:t xml:space="preserve">Figure 3.2: Venn diagram for DEGs in CAD/Healthy, MI/Healthy, and MI/CAD comparison.</w:t>
+      </w:r>
+    </w:p>
+    <w:p>
+      <w:pPr>
+        <w:pStyle w:val="BodyText"/>
+      </w:pPr>
+      <w:r>
+        <w:t xml:space="preserve">The Venn diagram in Figure</w:t>
+      </w:r>
+      <w:r>
+        <w:t xml:space="preserve"> </w:t>
       </w:r>
       <w:r>
         <w:t xml:space="preserve">3.2</w:t>
@@ -1785,15 +3406,7 @@
         <w:pStyle w:val="FirstParagraph"/>
       </w:pPr>
       <w:r>
-        <w:t xml:space="preserve">To explore the biological classification of the DEGs, we performed GO and KEGG pathway enrichment analyses on MI-healthy and CAD-healthy DEGs.</w:t>
-      </w:r>
-    </w:p>
-    <w:p>
-      <w:pPr>
-        <w:pStyle w:val="BodyText"/>
-      </w:pPr>
-      <w:r>
-        <w:t xml:space="preserve">For MI versus healthy samples, GO enrichment analysis in the BP category, suggested that the DEGs were enriched in</w:t>
+        <w:t xml:space="preserve">To explore the biological classification of the DEGs, we performed GO and KEGG pathway enrichment analyses on MI-healthy and CAD-healthy DEGs. In MI versus healthy samples, GO enrichment analysis in the BP category, suggested that the DEGs were enriched in</w:t>
       </w:r>
       <w:r>
         <w:t xml:space="preserve"> </w:t>
@@ -1856,13 +3469,16 @@
         <w:t xml:space="preserve"> </w:t>
       </w:r>
       <w:r>
-        <w:t xml:space="preserve">(Fig</w:t>
+        <w:t xml:space="preserve">(Figure</w:t>
+      </w:r>
+      <w:r>
+        <w:t xml:space="preserve"> </w:t>
       </w:r>
       <w:r>
         <w:t xml:space="preserve">3.3</w:t>
       </w:r>
       <w:r>
-        <w:t xml:space="preserve">A). In the CC category the DEGs were enriched in</w:t>
+        <w:t xml:space="preserve">A). In the CC category, the DEGs were enriched in</w:t>
       </w:r>
       <w:r>
         <w:t xml:space="preserve"> </w:t>
@@ -1940,7 +3556,10 @@
         <w:t xml:space="preserve"> </w:t>
       </w:r>
       <w:r>
-        <w:t xml:space="preserve">(Fig</w:t>
+        <w:t xml:space="preserve">(Figure</w:t>
+      </w:r>
+      <w:r>
+        <w:t xml:space="preserve"> </w:t>
       </w:r>
       <w:r>
         <w:t xml:space="preserve">3.3</w:t>
@@ -1982,7 +3601,10 @@
         <w:t xml:space="preserve"> </w:t>
       </w:r>
       <w:r>
-        <w:t xml:space="preserve">(Fig</w:t>
+        <w:t xml:space="preserve">(Figure</w:t>
+      </w:r>
+      <w:r>
+        <w:t xml:space="preserve"> </w:t>
       </w:r>
       <w:r>
         <w:t xml:space="preserve">3.3</w:t>
@@ -2036,7 +3658,10 @@
         <w:t xml:space="preserve"> </w:t>
       </w:r>
       <w:r>
-        <w:t xml:space="preserve">(Fig</w:t>
+        <w:t xml:space="preserve">(Figure</w:t>
+      </w:r>
+      <w:r>
+        <w:t xml:space="preserve"> </w:t>
       </w:r>
       <w:r>
         <w:t xml:space="preserve">3.3</w:t>
@@ -2168,13 +3793,16 @@
         <w:t xml:space="preserve"> </w:t>
       </w:r>
       <w:r>
-        <w:t xml:space="preserve">(Fig</w:t>
+        <w:t xml:space="preserve">(Figure</w:t>
+      </w:r>
+      <w:r>
+        <w:t xml:space="preserve"> </w:t>
       </w:r>
       <w:r>
         <w:t xml:space="preserve">3.4</w:t>
       </w:r>
       <w:r>
-        <w:t xml:space="preserve">A). In the CC category the DEGs were enriched in</w:t>
+        <w:t xml:space="preserve">A). In the CC category, the DEGs were enriched in</w:t>
       </w:r>
       <w:r>
         <w:t xml:space="preserve"> </w:t>
@@ -2222,7 +3850,10 @@
         <w:t xml:space="preserve"> </w:t>
       </w:r>
       <w:r>
-        <w:t xml:space="preserve">(Fig</w:t>
+        <w:t xml:space="preserve">(Figure</w:t>
+      </w:r>
+      <w:r>
+        <w:t xml:space="preserve"> </w:t>
       </w:r>
       <w:r>
         <w:t xml:space="preserve">3.4</w:t>
@@ -2272,7 +3903,10 @@
         <w:t xml:space="preserve"> </w:t>
       </w:r>
       <w:r>
-        <w:t xml:space="preserve">(Fig</w:t>
+        <w:t xml:space="preserve">(Figure</w:t>
+      </w:r>
+      <w:r>
+        <w:t xml:space="preserve"> </w:t>
       </w:r>
       <w:r>
         <w:t xml:space="preserve">3.4</w:t>
@@ -2326,7 +3960,10 @@
         <w:t xml:space="preserve"> </w:t>
       </w:r>
       <w:r>
-        <w:t xml:space="preserve">(Fig</w:t>
+        <w:t xml:space="preserve">(Figure</w:t>
+      </w:r>
+      <w:r>
+        <w:t xml:space="preserve"> </w:t>
       </w:r>
       <w:r>
         <w:t xml:space="preserve">3.4</w:t>
@@ -2391,7 +4028,7 @@
       </w:r>
     </w:p>
     <w:bookmarkEnd w:id="48"/>
-    <w:bookmarkStart w:id="85" w:name="machine-learning-1"/>
+    <w:bookmarkStart w:id="85" w:name="machine-learning"/>
     <w:p>
       <w:pPr>
         <w:pStyle w:val="Heading2"/>
@@ -2432,39 +4069,51 @@
         <w:pStyle w:val="FirstParagraph"/>
       </w:pPr>
       <w:r>
-        <w:t xml:space="preserve">Among all DEGs, just miR-186, miR-32, and miR-21 were differentially expressed miRNAs. The expression profile of these three miRNAs is presented in Fig</w:t>
+        <w:t xml:space="preserve">Among all DEGs, just miR-186, miR-32, and miR-21 were detected as differentially expressed miRNAs. The expression profile of these three miRNAs is presented in Figure</w:t>
+      </w:r>
+      <w:r>
+        <w:t xml:space="preserve"> </w:t>
       </w:r>
       <w:r>
         <w:t xml:space="preserve">3.5</w:t>
       </w:r>
       <w:r>
-        <w:t xml:space="preserve">. Additionally, The ROC curves of each miRNA for each layer are presented in Fig</w:t>
+        <w:t xml:space="preserve">. Additionally, The ROC curves of each miRNA for each layer are presented in Figure</w:t>
+      </w:r>
+      <w:r>
+        <w:t xml:space="preserve"> </w:t>
       </w:r>
       <w:r>
         <w:t xml:space="preserve">3.6</w:t>
       </w:r>
       <w:r>
-        <w:t xml:space="preserve">. The AUC for miR-21, miR-32, and miR-186 was 0.99, 1, and 0.91 respectively using logistic regression model (Fig</w:t>
+        <w:t xml:space="preserve">. Using the logistic regression model the AUC for miR-21, miR-32, and miR-186 was 0.99, 1, and 0.91 respectively (Figure</w:t>
+      </w:r>
+      <w:r>
+        <w:t xml:space="preserve"> </w:t>
       </w:r>
       <w:r>
         <w:t xml:space="preserve">3.6</w:t>
       </w:r>
       <w:r>
-        <w:t xml:space="preserve">A). Using the same model the accuracy of each miRNA for classifying the samples into healthy and not-healthy groups on the test set was 0.92, 0.98, and 0.89 for miR-21, miR-32, and miR-186 respectively. Moreover, in Fig</w:t>
+        <w:t xml:space="preserve">A). Besides, the accuracy of each miRNA for classifying the samples into healthy and not-healthy groups on the test set was 0.92, 0.98, and 0.89 for miR-21, miR-32, and miR-186, respectively. Moreover, the ROC curve of each miRNA for classifying MI and CAD samples was presented in Figure</w:t>
+      </w:r>
+      <w:r>
+        <w:t xml:space="preserve"> </w:t>
       </w:r>
       <w:r>
         <w:t xml:space="preserve">3.6</w:t>
       </w:r>
       <w:r>
-        <w:t xml:space="preserve">B the ROC curve of each miRNA for classifying MI and CAD samples was presented. For miR-21, miR-32, and miR-186, the AUC and accuracy on the test set was 0.85; 0.7; and 0.82, and 0.78; 0.67; and 0.74, respectively.</w:t>
-      </w:r>
-    </w:p>
-    <w:p>
-      <w:pPr>
-        <w:pStyle w:val="BodyText"/>
-      </w:pPr>
-      <w:r>
-        <w:t xml:space="preserve">Table 3.2: Investigated miRNAs log fold-change and adjusted p-values for CAD samples relative to healthy, MI samples relative to healthy, and MI samples relative to CAD.</w:t>
+        <w:t xml:space="preserve">B. For miR-21, miR-32, and miR-186, the AUC and accuracy on the test set were 0.85; 0.7; and 0.82, and 0.78; 0.67; and 0.74, respectively.</w:t>
+      </w:r>
+    </w:p>
+    <w:p>
+      <w:pPr>
+        <w:pStyle w:val="BodyText"/>
+      </w:pPr>
+      <w:r>
+        <w:t xml:space="preserve">Table 3.2: Target miRNAs log fold-change and adjusted p-values for CAD samples relative to healthy, MI samples relative to healthy, and MI samples relative to CAD.</w:t>
       </w:r>
     </w:p>
     <w:p>
@@ -3097,7 +4746,7 @@
         <w:t xml:space="preserve">Figure 3.6: ROC curve for single miRNAs on test set classification for (A) healthy and not-healthy samples and (B) CAD and MI samples.</w:t>
       </w:r>
     </w:p>
-    <w:bookmarkStart w:id="61" w:name="X24bf54fad346d12af325036b780c77383aba59e"/>
+    <w:bookmarkStart w:id="61" w:name="X84677f69573d0e15c5b5c7ecc74edf3a81788fc"/>
     <w:p>
       <w:pPr>
         <w:pStyle w:val="Heading4"/>
@@ -3112,7 +4761,7 @@
         <w:tab/>
       </w:r>
       <w:r>
-        <w:t xml:space="preserve">First layer for healthy not-healthy seperation:</w:t>
+        <w:t xml:space="preserve">First layer for healthy not-healthy isolation:</w:t>
       </w:r>
     </w:p>
     <w:p>
@@ -3120,19 +4769,25 @@
         <w:pStyle w:val="FirstParagraph"/>
       </w:pPr>
       <w:r>
-        <w:t xml:space="preserve">Although single miRNAs had acceptable performance, their predictive value could be improved even further by using them as a set. The ROC curve for the SVM model with an RBF kernel trained with all three miRNAs is presented in Fig</w:t>
+        <w:t xml:space="preserve">Although single miRNAs had acceptable performance, their predictive value could be improved even further by using them as a set. The ROC curve for the SVM model with an RBF kernel trained with all three miRNAs is presented in Figure</w:t>
+      </w:r>
+      <w:r>
+        <w:t xml:space="preserve"> </w:t>
       </w:r>
       <w:r>
         <w:t xml:space="preserve">3.7</w:t>
       </w:r>
       <w:r>
-        <w:t xml:space="preserve">A. The model had a better performance in classification than single miRNAs.The AUC for the model is 1, and its accuracy on test set was also 1. The confusion matrix for the model is presented in Fig</w:t>
+        <w:t xml:space="preserve">A. The model had a better performance in classification than single miRNAs.The AUC for the model is 1, and its accuracy on the test set was also 1. In Figure</w:t>
+      </w:r>
+      <w:r>
+        <w:t xml:space="preserve"> </w:t>
       </w:r>
       <w:r>
         <w:t xml:space="preserve">3.8</w:t>
       </w:r>
       <w:r>
-        <w:t xml:space="preserve">A.</w:t>
+        <w:t xml:space="preserve">A, the confusion matrix for the model is presented.</w:t>
       </w:r>
     </w:p>
     <w:p>
@@ -3199,7 +4854,7 @@
           <wp:inline>
             <wp:extent cx="5334000" cy="2461846"/>
             <wp:effectExtent b="0" l="0" r="0" t="0"/>
-            <wp:docPr descr="Figure 3.8: Confusion matrix on the test set for (A) An SVM model with RBF kernel for healthy and not-healthy samples classification. and (B) An SVM model with linear kernel for CAD and MI samples classification." title="" id="59" name="Picture"/>
+            <wp:docPr descr="Figure 3.8: Confusion matrix on the test set for (A) An SVM model with RBF kernel for healthy and not-healthy and (B) An SVM model with linear kernel for CAD and MI samples classification." title="" id="59" name="Picture"/>
             <a:graphic>
               <a:graphicData uri="http://schemas.openxmlformats.org/drawingml/2006/picture">
                 <pic:pic>
@@ -3242,7 +4897,7 @@
         <w:pStyle w:val="ImageCaption"/>
       </w:pPr>
       <w:r>
-        <w:t xml:space="preserve">Figure 3.8: Confusion matrix on the test set for (A) An SVM model with RBF kernel for healthy and not-healthy samples classification. and (B) An SVM model with linear kernel for CAD and MI samples classification.</w:t>
+        <w:t xml:space="preserve">Figure 3.8: Confusion matrix on the test set for (A) An SVM model with RBF kernel for healthy and not-healthy and (B) An SVM model with linear kernel for CAD and MI samples classification.</w:t>
       </w:r>
     </w:p>
     <w:bookmarkEnd w:id="61"/>
@@ -3269,13 +4924,19 @@
         <w:pStyle w:val="FirstParagraph"/>
       </w:pPr>
       <w:r>
-        <w:t xml:space="preserve">Different models were trained using expression values of three differentially miRNAs. The models’ 10-fold cross-validated AUC and accuracy on the test set are reported on Fig</w:t>
+        <w:t xml:space="preserve">Different models were trained using expression values for three differentially miRNAs. The models’ 10-fold cross-validated AUC and accuracy on the test set are reported in Figure</w:t>
+      </w:r>
+      <w:r>
+        <w:t xml:space="preserve"> </w:t>
       </w:r>
       <w:r>
         <w:t xml:space="preserve">3.9</w:t>
       </w:r>
       <w:r>
-        <w:t xml:space="preserve">. The best model from both AUC and accuracy point-of-view was the SVM model with linear kernel. The AUC and accuracy for this model with its pre-set values was 0.93 and 0.82 respectively. The model was hyper-tuned for C and gamma hyper-parameters, and therefore the model showed better performance. The ROC curve of the hyper-tuned model is presented in Fig</w:t>
+        <w:t xml:space="preserve">. The best model from both AUC and accuracy point-of-view was the SVM model with linear kernel. The AUC and accuracy for this model with its pre-set values were 0.93 and 0.82 respectively. The model was hyper-tuned for C and gamma hyper-parameters, and therefore the model showed better performance. The ROC curve of the hyper-tuned model is presented in Figure</w:t>
+      </w:r>
+      <w:r>
+        <w:t xml:space="preserve"> </w:t>
       </w:r>
       <w:r>
         <w:t xml:space="preserve">3.7</w:t>
@@ -3290,7 +4951,10 @@
         <w:t xml:space="preserve">3.3</w:t>
       </w:r>
       <w:r>
-        <w:t xml:space="preserve">). Moreover, the sensitivity and specificity for the model on the test set were 0.91 and 0.71 respectively. The confusion matrix for the hyper-tuned model is illustrated in Fig</w:t>
+        <w:t xml:space="preserve">). Moreover, the sensitivity and specificity for the model on the test set were 0.91 and 0.71 respectively. The confusion matrix for the hyper-tuned model is illustrated in Figure</w:t>
+      </w:r>
+      <w:r>
+        <w:t xml:space="preserve"> </w:t>
       </w:r>
       <w:r>
         <w:t xml:space="preserve">3.8</w:t>
@@ -3308,7 +4972,7 @@
           <wp:inline>
             <wp:extent cx="5168900" cy="4406900"/>
             <wp:effectExtent b="0" l="0" r="0" t="0"/>
-            <wp:docPr descr="Figure 3.9: Area under curve (AUC) and accuracy of different models trained with three miRNAs in DEGs on the test set." title="" id="63" name="Picture"/>
+            <wp:docPr descr="Figure 3.9: Area under the curve (AUC) and accuracy of different models trained with three miRNAs in DEGs on the test set." title="" id="63" name="Picture"/>
             <a:graphic>
               <a:graphicData uri="http://schemas.openxmlformats.org/drawingml/2006/picture">
                 <pic:pic>
@@ -3351,15 +5015,15 @@
         <w:pStyle w:val="ImageCaption"/>
       </w:pPr>
       <w:r>
-        <w:t xml:space="preserve">Figure 3.9: Area under curve (AUC) and accuracy of different models trained with three miRNAs in DEGs on the test set.</w:t>
-      </w:r>
-    </w:p>
-    <w:p>
-      <w:pPr>
-        <w:pStyle w:val="BodyText"/>
-      </w:pPr>
-      <w:r>
-        <w:t xml:space="preserve">Table 3.3: AUC-ROC and accuracy for SVM with linear kernel as the best model trained with differntially expressed miRNAs on the train and test set before and after hyper-tuning</w:t>
+        <w:t xml:space="preserve">Figure 3.9: Area under the curve (AUC) and accuracy of different models trained with three miRNAs in DEGs on the test set.</w:t>
+      </w:r>
+    </w:p>
+    <w:p>
+      <w:pPr>
+        <w:pStyle w:val="BodyText"/>
+      </w:pPr>
+      <w:r>
+        <w:t xml:space="preserve">Table 3.3: AUC-ROC and accuracy for SVM with the linear kernel as the best model trained with differentially expressed miRNAs on the train and test set before and after hyper-tuning</w:t>
       </w:r>
     </w:p>
     <w:p>
@@ -3547,19 +5211,28 @@
         <w:pStyle w:val="FirstParagraph"/>
       </w:pPr>
       <w:r>
-        <w:t xml:space="preserve">After calculating the AUC for each miRNA in classifying MI and CAD samples, they were sorted, and their performance as a set was investigated. The metric of choice for selecting the best set was AUC. As shown in Fig</w:t>
+        <w:t xml:space="preserve">After calculating the AUC for each miRNA for the classification of MI and CAD samples, miRNAs were sorted, and their performance was investigated as a set. The metric of choice for selecting the best set was AUC. As shown in Figure</w:t>
+      </w:r>
+      <w:r>
+        <w:t xml:space="preserve"> </w:t>
       </w:r>
       <w:r>
         <w:t xml:space="preserve">3.10</w:t>
       </w:r>
       <w:r>
-        <w:t xml:space="preserve">, the AUC increased until the number of miRNAs in the set reached six, and after that, it dropped. The AUC for separating MI samples from CAD using these miRNAs was 0.93. The miRNAs in the set were miR-29a, miR-197, miR-142, miR-21, miR-155, and miR-320C1. The expression values of these miRNAs in healthy, CAD, and MI samples is presented in Fig</w:t>
+        <w:t xml:space="preserve">, the AUC increased until the number of miRNAs in the set reached six, and after that, it dropped. The AUC for separating MI samples from CAD using these miRNAs was 0.93. The miRNAs in the set were miR-29a, miR-197, miR-142, miR-21, miR-155, and miR-320C1. The expression values of these miRNAs in healthy, CAD, and MI samples are presented in Figure</w:t>
+      </w:r>
+      <w:r>
+        <w:t xml:space="preserve"> </w:t>
       </w:r>
       <w:r>
         <w:t xml:space="preserve">3.11</w:t>
       </w:r>
       <w:r>
-        <w:t xml:space="preserve">. The ROC curve of the selected miRNAs for MI and CAD sample classification is illustrated in Fig</w:t>
+        <w:t xml:space="preserve">. The ROC curve of the selected miRNAs for MI and CAD sample classification is illustrated in Figure</w:t>
+      </w:r>
+      <w:r>
+        <w:t xml:space="preserve"> </w:t>
       </w:r>
       <w:r>
         <w:t xml:space="preserve">3.6</w:t>
@@ -3577,7 +5250,7 @@
           <wp:inline>
             <wp:extent cx="5334000" cy="3654777"/>
             <wp:effectExtent b="0" l="0" r="0" t="0"/>
-            <wp:docPr descr="Figure 3.10: Area under curve (AUC) for sets containing increasing number of miRNAs with the highest individual AUC in MI/CAD separation." title="" id="68" name="Picture"/>
+            <wp:docPr descr="Figure 3.10: Area under the curve (AUC) for sets containing an increasing number of miRNAs with the highest individual AUC in MI/CAD separation." title="" id="68" name="Picture"/>
             <a:graphic>
               <a:graphicData uri="http://schemas.openxmlformats.org/drawingml/2006/picture">
                 <pic:pic>
@@ -3620,7 +5293,7 @@
         <w:pStyle w:val="ImageCaption"/>
       </w:pPr>
       <w:r>
-        <w:t xml:space="preserve">Figure 3.10: Area under curve (AUC) for sets containing increasing number of miRNAs with the highest individual AUC in MI/CAD separation.</w:t>
+        <w:t xml:space="preserve">Figure 3.10: Area under the curve (AUC) for sets containing an increasing number of miRNAs with the highest individual AUC in MI/CAD separation.</w:t>
       </w:r>
     </w:p>
     <w:p>
@@ -3678,7 +5351,7 @@
         <w:t xml:space="preserve">Figure 3.11: Expression profile of has-miR-29A, has-miR-197, has-miR-142, has-miR-21, has-miR-155, and has-miR-320C1 in Healthy, CAD, and MI samples.</w:t>
       </w:r>
     </w:p>
-    <w:bookmarkStart w:id="79" w:name="first-layer"/>
+    <w:bookmarkStart w:id="79" w:name="X3038f11782bc4faef45768c6a66de1eae4faf2d"/>
     <w:p>
       <w:pPr>
         <w:pStyle w:val="Heading4"/>
@@ -3693,7 +5366,7 @@
         <w:tab/>
       </w:r>
       <w:r>
-        <w:t xml:space="preserve">First layer:</w:t>
+        <w:t xml:space="preserve">First layer for isolation of healthy and not-healthy samples</w:t>
       </w:r>
     </w:p>
     <w:p>
@@ -3701,19 +5374,25 @@
         <w:pStyle w:val="FirstParagraph"/>
       </w:pPr>
       <w:r>
-        <w:t xml:space="preserve">Using the selected set, an SVM model with an RBF kernel was trained to separate healthy from not-healthy samples. The ROC curve for the model is presented in Fig</w:t>
+        <w:t xml:space="preserve">Using the selected set, an SVM model with an RBF kernel was trained to separate healthy from not-healthy samples. The ROC curve for the model is presented in Figure</w:t>
+      </w:r>
+      <w:r>
+        <w:t xml:space="preserve"> </w:t>
       </w:r>
       <w:r>
         <w:t xml:space="preserve">3.12</w:t>
       </w:r>
       <w:r>
-        <w:t xml:space="preserve">A and the confusion matrix is illustrated in Fig</w:t>
+        <w:t xml:space="preserve">A and the confusion matrix is illustrated in Figure</w:t>
+      </w:r>
+      <w:r>
+        <w:t xml:space="preserve"> </w:t>
       </w:r>
       <w:r>
         <w:t xml:space="preserve">3.13</w:t>
       </w:r>
       <w:r>
-        <w:t xml:space="preserve">A. Both AUC and accuracy for the model on the test set was equal to 1.</w:t>
+        <w:t xml:space="preserve">A. Both AUC and accuracy for the model on the test set were equal to 1.</w:t>
       </w:r>
     </w:p>
     <w:p>
@@ -3827,7 +5506,7 @@
       </w:r>
     </w:p>
     <w:bookmarkEnd w:id="79"/>
-    <w:bookmarkStart w:id="83" w:name="second-layer-mi-form-cad"/>
+    <w:bookmarkStart w:id="83" w:name="X82ccb0ea50973def9179fa4221431ba7598a034"/>
     <w:p>
       <w:pPr>
         <w:pStyle w:val="Heading4"/>
@@ -3842,7 +5521,7 @@
         <w:tab/>
       </w:r>
       <w:r>
-        <w:t xml:space="preserve">Second layer; MI form CAD:</w:t>
+        <w:t xml:space="preserve">Second layer for isolation of MI samples from CAD samples</w:t>
       </w:r>
     </w:p>
     <w:p>
@@ -3850,19 +5529,25 @@
         <w:pStyle w:val="FirstParagraph"/>
       </w:pPr>
       <w:r>
-        <w:t xml:space="preserve">To find the best model for training the best set, different models were trained using their pre-set values. Their AUC and accuracy results on the test set are presented in Fig</w:t>
+        <w:t xml:space="preserve">To find the best model for training the best set, different models were trained using their pre-set values. Their AUC and accuracy results on the test set are presented in Figure</w:t>
+      </w:r>
+      <w:r>
+        <w:t xml:space="preserve"> </w:t>
       </w:r>
       <w:r>
         <w:t xml:space="preserve">3.14</w:t>
       </w:r>
       <w:r>
-        <w:t xml:space="preserve">. The best model from AUC point-of-view was the LR and from accuracy point-of-view it was the SVM model with a polynomial kernel. For the LR model the AUC and accuracy were 0.92 and 0.81, respectively; and for the SVM model with a polynomial kernel the values were 0.91 and 0.84, respectively. Both models were hyper-tuned and the ROC curve for their best performance presented in Fig</w:t>
+        <w:t xml:space="preserve">. The best model from the AUC point-of-view was the LR and from the accuracy point-of-view, it was the SVM model with a polynomial kernel. For the LR model the AUC and accuracy were 0.92 and 0.81, respectively; and for the SVM model with a polynomial kernel, the values were 0.91 and 0.84, respectively. Both models were hyper-tuned and the ROC curve for their best performance is presented in Figure</w:t>
+      </w:r>
+      <w:r>
+        <w:t xml:space="preserve"> </w:t>
       </w:r>
       <w:r>
         <w:t xml:space="preserve">3.12</w:t>
       </w:r>
       <w:r>
-        <w:t xml:space="preserve">B and C. The AUC and accuracy for LR model increased to 0.94 and 0.88, respectively. For the SVM model with a polynomial kernel, these values increased to 0.95 and 0.88, respectively (Table</w:t>
+        <w:t xml:space="preserve">B and C. The AUC and accuracy for the LR model increased to 0.94 and 0.88, respectively. For the SVM model with a polynomial kernel, these values increased to 0.95 and 0.88, respectively (Table</w:t>
       </w:r>
       <w:r>
         <w:t xml:space="preserve"> </w:t>
@@ -3871,7 +5556,10 @@
         <w:t xml:space="preserve">3.4</w:t>
       </w:r>
       <w:r>
-        <w:t xml:space="preserve">). The sensitivity for the LR and SVM models were 1 and 0.97, respectively; and the specificity for them were 0.57 and 0.64, respectively. The confusion matrix for both models is illustrated in Fig</w:t>
+        <w:t xml:space="preserve">). The sensitivity for the LR and SVM models were 1 and 0.97, respectively; and the specificity for them was 0.57 and 0.64, respectively. The confusion matrix for both models is illustrated in Figure</w:t>
+      </w:r>
+      <w:r>
+        <w:t xml:space="preserve"> </w:t>
       </w:r>
       <w:r>
         <w:t xml:space="preserve">3.13</w:t>
@@ -3889,7 +5577,7 @@
           <wp:inline>
             <wp:extent cx="5168900" cy="4406900"/>
             <wp:effectExtent b="0" l="0" r="0" t="0"/>
-            <wp:docPr descr="Figure 3.14: Area under curve (AUC) and accuracy of different models trained with three miRNAs in DEGs on the test set." title="" id="81" name="Picture"/>
+            <wp:docPr descr="Figure 3.14: Area under the curve (AUC) and accuracy of different models trained with three miRNAs in DEGs on the test set." title="" id="81" name="Picture"/>
             <a:graphic>
               <a:graphicData uri="http://schemas.openxmlformats.org/drawingml/2006/picture">
                 <pic:pic>
@@ -3932,15 +5620,15 @@
         <w:pStyle w:val="ImageCaption"/>
       </w:pPr>
       <w:r>
-        <w:t xml:space="preserve">Figure 3.14: Area under curve (AUC) and accuracy of different models trained with three miRNAs in DEGs on the test set.</w:t>
-      </w:r>
-    </w:p>
-    <w:p>
-      <w:pPr>
-        <w:pStyle w:val="BodyText"/>
-      </w:pPr>
-      <w:r>
-        <w:t xml:space="preserve">Table 3.4: AUC-ROC and accuracy for SVM with linear kernel as the best model trained with miRNAs selected based on their individual AUC-ROC on the train and test set before and after hyper-tuning</w:t>
+        <w:t xml:space="preserve">Figure 3.14: Area under the curve (AUC) and accuracy of different models trained with three miRNAs in DEGs on the test set.</w:t>
+      </w:r>
+    </w:p>
+    <w:p>
+      <w:pPr>
+        <w:pStyle w:val="BodyText"/>
+      </w:pPr>
+      <w:r>
+        <w:t xml:space="preserve">Table 3.4: AUC-ROC and accuracy for SVM with the linear kernel as the best model trained with miRNAs selected based on their individual AUC-ROC on the train and test set before and after hyper-tuning</w:t>
       </w:r>
     </w:p>
     <w:p>
@@ -4218,7 +5906,7 @@
         <w:pStyle w:val="FirstParagraph"/>
       </w:pPr>
       <w:r>
-        <w:t xml:space="preserve">AMI is a leading disease that threatens human life, but early diagnosis and treatment can reduce mortality and improve the prognosis of AMI</w:t>
+        <w:t xml:space="preserve">The prevalence of acute MI (AMI) can lead to high-rate mortality in the clinical setting. However, early diagnosis and application of suitable treatment protocols can reduce mortality and improve AMI prognosis</w:t>
       </w:r>
       <w:r>
         <w:t xml:space="preserve"> </w:t>
@@ -4251,7 +5939,7 @@
         <w:t xml:space="preserve">(Laggerbauer and Engelhardt 2022)</w:t>
       </w:r>
       <w:r>
-        <w:t xml:space="preserve">, and this might occur during the various biological processes of MI in the myocardium or other related tissues</w:t>
+        <w:t xml:space="preserve">. It is believed that the expression of miRNAs is altered during the various biological processes correlated with MI within the myocardium or other related tissues</w:t>
       </w:r>
       <w:r>
         <w:t xml:space="preserve"> </w:t>
@@ -4260,6 +5948,33 @@
         <w:t xml:space="preserve">(Khan, Gupta, and Mahapatra 2022)</w:t>
       </w:r>
       <w:r>
+        <w:t xml:space="preserve">. Although several research has been concentrated on examining free circulating miRNAs in the serum samples for the detection of cardiac tissue injuries</w:t>
+      </w:r>
+      <w:r>
+        <w:t xml:space="preserve"> </w:t>
+      </w:r>
+      <w:r>
+        <w:t xml:space="preserve">(Kaur et al. 2020)</w:t>
+      </w:r>
+      <w:r>
+        <w:t xml:space="preserve">, more information is needed to fully comprehend the miRNAs found in different blood sub-components like plasma, platelets, and PBMCs. Based on previous data, PBMCs are critically involved in plaque destabilization and rupture as well as early inflammatory responses during MI</w:t>
+      </w:r>
+      <w:r>
+        <w:t xml:space="preserve"> </w:t>
+      </w:r>
+      <w:r>
+        <w:t xml:space="preserve">(Mosallaei et al. 2022; Hapke et al. 2022)</w:t>
+      </w:r>
+      <w:r>
+        <w:t xml:space="preserve">. Moreover, PBMCs have specific miRNA profile that is altered under certain pathological conditions which are great candidates as disease biomarkers</w:t>
+      </w:r>
+      <w:r>
+        <w:t xml:space="preserve"> </w:t>
+      </w:r>
+      <w:r>
+        <w:t xml:space="preserve">(Mosallaei et al. 2022)</w:t>
+      </w:r>
+      <w:r>
         <w:t xml:space="preserve">.</w:t>
       </w:r>
     </w:p>
@@ -4268,33 +5983,7 @@
         <w:pStyle w:val="BodyText"/>
       </w:pPr>
       <w:r>
-        <w:t xml:space="preserve">Although the majority of researches have concentrated on examining free circulating miRNAs in the serum</w:t>
-      </w:r>
-      <w:r>
-        <w:t xml:space="preserve"> </w:t>
-      </w:r>
-      <w:r>
-        <w:t xml:space="preserve">(Kaur et al. 2020)</w:t>
-      </w:r>
-      <w:r>
-        <w:t xml:space="preserve">, more information is needed to fully comprehend the miRNAs found in different blood sub-components like plasma, platelets, and PBMCs. PBMCs are critically involved in plaque destabilization and rupture as well as early inflammatory responses during myocardial infarction</w:t>
-      </w:r>
-      <w:r>
-        <w:t xml:space="preserve"> </w:t>
-      </w:r>
-      <w:r>
-        <w:t xml:space="preserve">(Mosallaei et al. 2022; Hapke et al. 2022)</w:t>
-      </w:r>
-      <w:r>
-        <w:t xml:space="preserve">.</w:t>
-      </w:r>
-    </w:p>
-    <w:p>
-      <w:pPr>
-        <w:pStyle w:val="BodyText"/>
-      </w:pPr>
-      <w:r>
-        <w:t xml:space="preserve">PBMCs have specific miRNAs that are altered under certain disease conditions, which are great candidates as disease biomarkers. The strength point of PBMCs’ miRNAs as biomarkers is early response of PBMCs to any drastic change in the body like MI on one hand</w:t>
+        <w:t xml:space="preserve">PBMCs can respond to several insulting conditions such as MI in the least possible time with prominent changes in their miRNA profile</w:t>
       </w:r>
       <w:r>
         <w:t xml:space="preserve"> </w:t>
@@ -4303,7 +5992,7 @@
         <w:t xml:space="preserve">(Mosallaei et al. 2022)</w:t>
       </w:r>
       <w:r>
-        <w:t xml:space="preserve">, and the regulatory role of miRNAs in cells, which leads to earlier changes in their expression profile compared to mRNAs and proteins on the other hand</w:t>
+        <w:t xml:space="preserve">. Considering the regulatory roles, subtle changes in the transcription of miRNAs can be monitored even before alteration in the levels of mRNAs and proteins</w:t>
       </w:r>
       <w:r>
         <w:t xml:space="preserve"> </w:t>
@@ -4312,15 +6001,15 @@
         <w:t xml:space="preserve">(Schulte et al. 2020)</w:t>
       </w:r>
       <w:r>
-        <w:t xml:space="preserve">. There are limited studies that compare the expression profiles of miRNAs in PBMCs from acute MI patients and healthy or CAD controls in order to find a robust set of miRNAs as biomarkers for MI. In this study, we combined three GEO datasets to include healthy, CAD, and MI samples. Having these samples set alongside each other allowed us to identify potential biomarker set and also effective therapeutic targets using both bioinformatics and machine learning means.</w:t>
-      </w:r>
-    </w:p>
-    <w:p>
-      <w:pPr>
-        <w:pStyle w:val="BodyText"/>
-      </w:pPr>
-      <w:r>
-        <w:t xml:space="preserve">The results of DEG analysis (Table</w:t>
+        <w:t xml:space="preserve">. These features make the miRNAs an early-stage valid diagnostic tool for the detection of minor and major cell injuries. To date, few studies have been performed to compare the miRNA profiles in PBMCs belonging to acute MI patients and other CADs and healthy samples to find a robust set of identical miRNAs to differentiate these pathological conditions.</w:t>
+      </w:r>
+    </w:p>
+    <w:p>
+      <w:pPr>
+        <w:pStyle w:val="BodyText"/>
+      </w:pPr>
+      <w:r>
+        <w:t xml:space="preserve">In this study, we combined three GEO datasets of healthy, CAD, and MI samples. Having these samples set alongside bioinformatics analysis and ML means, it is possible to identify potential biomarker sets and also effective therapeutic targets. The results of the DEG analysis (Table</w:t>
       </w:r>
       <w:r>
         <w:t xml:space="preserve"> </w:t>
@@ -4332,43 +6021,41 @@
         <w:t xml:space="preserve"> </w:t>
       </w:r>
       <w:r>
-        <w:t xml:space="preserve">and Fig</w:t>
+        <w:t xml:space="preserve">and Figure</w:t>
+      </w:r>
+      <w:r>
+        <w:t xml:space="preserve"> </w:t>
       </w:r>
       <w:r>
         <w:t xml:space="preserve">3.2</w:t>
       </w:r>
       <w:r>
-        <w:t xml:space="preserve">) are proof of the closeness among MI and CAD samples. Interestingly, functional enrichment analysis demonstrate that DEGs in both healthy/CAD and healthy/MI were strongly correlated to immune cell response which are a major part of PBMCs. Some analysis about the pathways …</w:t>
-      </w:r>
-    </w:p>
-    <w:p>
-      <w:pPr>
-        <w:pStyle w:val="BodyText"/>
-      </w:pPr>
-      <w:r>
-        <w:t xml:space="preserve">Two different sets of miRNAs were used as biomarker sets for sample classification. miR-21; miR-32; and miR-186 were selected as differentially expressed miRNAs, and miR-21; miR-29a; miR-142; miR155; miR-197; and miR-320c1 were selected according to their AUC values. As shown in fig</w:t>
+        <w:t xml:space="preserve">) are proof of the close relationship between the MI and CAD samples. Interestingly, functional enrichment analysis demonstrated that DEGs in both healthy/CAD and healthy/MI were strongly correlated to immune cell response which is a major cellular part of PBMCs. Here, two different sets of miRNAs were used as biomarker sets for sample classification. miR-21; miR-32; and miR-186 were selected as differentially expressed miRNAs, and miR-21; miR-29a; miR-142; miR155; miR-197; and miR-320c1 were selected according to their AUC values. As shown in Figure</w:t>
+      </w:r>
+      <w:r>
+        <w:t xml:space="preserve"> </w:t>
       </w:r>
       <w:r>
         <w:t xml:space="preserve">3.6</w:t>
       </w:r>
       <w:r>
-        <w:t xml:space="preserve">, except for miR-142 and miR-29a all other miRNAs selected with both approaches had AUC-ROC over 0.9 in separating healthy and not-healthy samples; And as it is clear from this figure, the real challenge is in separating CAD from MI samples, which is because of their closeness as mentioned before. From 8 miRNAs under investigation, all of them except miR-32 had an AUC-ROC over 0.8 for classifying CAD and MI samples. The high AUC-ROC of miRNAs confirms their high potential as biomarkers.</w:t>
-      </w:r>
-    </w:p>
-    <w:p>
-      <w:pPr>
-        <w:pStyle w:val="BodyText"/>
-      </w:pPr>
-      <w:r>
-        <w:t xml:space="preserve">Machine learning models were applied to miRNA sets selected by both DEG and AUC approaches, and they showed better performance in classification than single miRNAs. To avoid unwanted complexity, which may lead to poor predictive values, a two layer architecture was designed. The first layer was for separating healthy from not-healthy, and the second layer was for separating CAD from MI samples. As expected in both approaches, a hyper-tuned SVM model could flawlessly separates healthy from not-healthy samples using miRNAs sets. The machine learning models were also capable of effectively separating CAD from MI patients. Although both miRNA sets had nearly the same AUC-ROC with their best model, their accuracy, sensitivity, and specificity were different. The model trained with DEGs had better specificity, but the one trained with AUC-selected miRNAs had slightly better accuracy and higher sensitivity. This difference comes from the different logics we used for selecting the set of biomarkers.</w:t>
-      </w:r>
-    </w:p>
-    <w:p>
-      <w:pPr>
-        <w:pStyle w:val="BodyText"/>
-      </w:pPr>
-      <w:r>
-        <w:t xml:space="preserve">Numerous studies reported different biological processes in PBMCs that these miRNAs are involved in, but there are still controversies regarding their exact role in immune system cells. Moreover, the activation of these miRNAs in PBMCs is also observed in cardiovascular events</w:t>
+        <w:t xml:space="preserve">, all other miRNAs selected with both approaches had AUC-ROC over 0.9 for the isolation of healthy and not-healthy samples except for miR-142 and miR-29a. Data confirmed that the real challenge is to classify CAD and MI samples because of close overlap. Of 8 miRNAs under investigation in both approaches except for miR-32, all miRNAs had an AUC-ROC over 0.8 for the discrimination of CAD and MI samples. Besides, the high AUC-ROC values of miRNAs confirms their high potential as biomarkers.</w:t>
+      </w:r>
+    </w:p>
+    <w:p>
+      <w:pPr>
+        <w:pStyle w:val="BodyText"/>
+      </w:pPr>
+      <w:r>
+        <w:t xml:space="preserve">ML models when trained with miRNA sets selected by both DEG and AUC approaches showed better performance in the classification than each miRNA. To avoid unwanted complexity and poor predictive values, a two-layer architecture was also designed. The first layer was for for the discrimination of healthy from not-healthy samples, and the second layer separated the CAD from MI candidates. As expected in both approaches, a hyper-tuned SVM model could flawlessly separates healthy from not-healthy samples using distinct miRNAs sets. The ML models were also capable of effectively separating CAD from MI patients. Although both miRNA sets had nearly the same AUC-ROC with their best model, the accuracy, sensitivity, and specificity were different. The model trained with DEGs had better specificity, but the one trained with AUC-selected miRNAs had slightly better accuracy and higher sensitivity. This difference comes from the different strategies the selection of biomarkers sets.</w:t>
+      </w:r>
+    </w:p>
+    <w:p>
+      <w:pPr>
+        <w:pStyle w:val="BodyText"/>
+      </w:pPr>
+      <w:r>
+        <w:t xml:space="preserve">Numerous studies have reported different biological processes can affect the expression of miRNAs in PBMCs. However, there are still controversies regarding the exact role of miRNAs in the function of immune cells and the correlation of specific pathological conditions with miRNA profiles. Several studies have proved the activation of specific miRNA types in PBMCs under cardiovascular events</w:t>
       </w:r>
       <w:r>
         <w:t xml:space="preserve"> </w:t>
@@ -4377,7 +6064,7 @@
         <w:t xml:space="preserve">(S. Li et al. 2015; Yao et al. 2016; Liu et al. 2017; Horita, Farquharson, and Stephen 2021; Cai et al. 2020; Zhao et al. 2018; Bhansali et al. 2022)</w:t>
       </w:r>
       <w:r>
-        <w:t xml:space="preserve">. There is evidence that miR-186 suppresses the expression of Cystathionine-</w:t>
+        <w:t xml:space="preserve">. For instance, there is evidence that the elevation of miR-186 suppresses the expression of Cystathionine-</w:t>
       </w:r>
       <m:oMath>
         <m:r>
@@ -4385,7 +6072,7 @@
         </m:r>
       </m:oMath>
       <w:r>
-        <w:t xml:space="preserve">-lyase, leading to subsequent promotion of secretion of pro-inflammatory cytokines and cellular lipid accumulation. This process suggest that macrophage-derived miR-186 may promote atherosclerosis</w:t>
+        <w:t xml:space="preserve">-lyase, leading to the subsequent secretion of pro-inflammatory cytokines and cellular lipid accumulation. Besides, macrophage-derived miR-186 may promote atherosclerotic plaques</w:t>
       </w:r>
       <w:r>
         <w:t xml:space="preserve"> </w:t>
@@ -4394,21 +6081,24 @@
         <w:t xml:space="preserve">(Yao et al. 2016)</w:t>
       </w:r>
       <w:r>
-        <w:t xml:space="preserve">. In complete accordance with this report, we found that miR-186 is up-regulated in both CAD and MI in comparison to healthy samples. Surprisingly, the expression of miR-186 is higher in CAD patients in comparison to MI (Fig</w:t>
+        <w:t xml:space="preserve">. In line with this claim, we found that miR-186 is up-regulated in both CAD and MI candidates related to control counterparts. Surprisingly, the obtained data indicated that the expression of miR-186 is higher in CAD patients in comparison to MI (Figure</w:t>
+      </w:r>
+      <w:r>
+        <w:t xml:space="preserve"> </w:t>
       </w:r>
       <w:r>
         <w:t xml:space="preserve">3.5</w:t>
       </w:r>
       <w:r>
-        <w:t xml:space="preserve">), and it is the only differentially expressed miRNA between these two groups, indicating its main role in atherosclerosis.</w:t>
-      </w:r>
-    </w:p>
-    <w:p>
-      <w:pPr>
-        <w:pStyle w:val="BodyText"/>
-      </w:pPr>
-      <w:r>
-        <w:t xml:space="preserve">As mentioned before miR-21 was up-regulated in both MI and CAD in comparison to healthy samples. Moreover, the expression value of miR-21 was significantly higher in MI than CAD group according to Table</w:t>
+        <w:t xml:space="preserve">), To be specific, miR-186 is the only differentially expressed miRNA between CAD and MI, indicating its main role in the promotion of atherosclerosis.</w:t>
+      </w:r>
+    </w:p>
+    <w:p>
+      <w:pPr>
+        <w:pStyle w:val="BodyText"/>
+      </w:pPr>
+      <w:r>
+        <w:t xml:space="preserve">As mentioned before, miR-21 was also up-regulated in both MI and CAD patients in comparison to healthy controls. Moreover, the expression value of miR-21 was significantly higher in MI than that of the CAD group (Table</w:t>
       </w:r>
       <w:r>
         <w:t xml:space="preserve"> </w:t>
@@ -4417,7 +6107,33 @@
         <w:t xml:space="preserve">3.2</w:t>
       </w:r>
       <w:r>
-        <w:t xml:space="preserve">. One of the main mechanisms that were reported for miR-21 in PBMCs is contribution to a diminished Treg cell population and following decrease in TGF</w:t>
+        <w:t xml:space="preserve">). It is thought that the up-regulation of miRNA-21 in PBMCs is a compensatory reaction to reduce T</w:t>
+      </w:r>
+      <m:oMath>
+        <m:sSub>
+          <m:e>
+            <m:r>
+              <m:t>​</m:t>
+            </m:r>
+          </m:e>
+          <m:sub>
+            <m:r>
+              <m:t>r</m:t>
+            </m:r>
+            <m:r>
+              <m:t>e</m:t>
+            </m:r>
+            <m:r>
+              <m:t>g</m:t>
+            </m:r>
+          </m:sub>
+        </m:sSub>
+      </m:oMath>
+      <w:r>
+        <w:t xml:space="preserve"> </w:t>
+      </w:r>
+      <w:r>
+        <w:t xml:space="preserve">lymphocyte number in response to the reduction of TGF</w:t>
       </w:r>
       <m:oMath>
         <m:r>
@@ -4442,7 +6158,7 @@
         </m:r>
       </m:oMath>
       <w:r>
-        <w:t xml:space="preserve">/smad-independent pathway. Therefore, our result is in complete agreement with previous findings about mir-21 role in PBMCs after cardiovascular events</w:t>
+        <w:t xml:space="preserve">/smad-independent pathway. In line with previous and present data, miR-21 can modulate the activity of PBMCs following the occurrence of cardiovascular diseases</w:t>
       </w:r>
       <w:r>
         <w:t xml:space="preserve"> </w:t>
@@ -4459,7 +6175,7 @@
         <w:pStyle w:val="BodyText"/>
       </w:pPr>
       <w:r>
-        <w:t xml:space="preserve">Recently, it has been shown that miR-32 is up-regulated in CAD patients with coronary artery calcification. MiR-32 could be involved in calcification of vascular smooth muscle through bone morphogenetic protein-1, runt related transcription factor-2 (RUNX2), osteopontin, and bone-specific phosphoprotein matrix GLA protein, in mice vascular smooth muscle cells</w:t>
+        <w:t xml:space="preserve">Recent data have supported the elevation of miR-32 in CAD patients with the calcification of coronary artery. Of note, miR-32 stimulates the calcification of mouse vascular smooth muscle through the regulation of bone morphogenetic protein-1, runt-related transcription factor-2 (RUNX2), osteopontin, and bone-specific phosphoprotein matrix GLA protein</w:t>
       </w:r>
       <w:r>
         <w:t xml:space="preserve"> </w:t>
@@ -4468,7 +6184,7 @@
         <w:t xml:space="preserve">(Liu et al. 2017)</w:t>
       </w:r>
       <w:r>
-        <w:t xml:space="preserve">. Although, there are reports of mir-32 activation in PBMCs in different diseases</w:t>
+        <w:t xml:space="preserve">. Likewise, there are some reports associated with the activity of PBMC miR-32 under several pathologies</w:t>
       </w:r>
       <w:r>
         <w:t xml:space="preserve"> </w:t>
@@ -4477,15 +6193,24 @@
         <w:t xml:space="preserve">(Zeng et al. 2021; Wang et al. 2020)</w:t>
       </w:r>
       <w:r>
-        <w:t xml:space="preserve">, its role in PBMCs after cardiovascular events was not studied extensively.</w:t>
-      </w:r>
-    </w:p>
-    <w:p>
-      <w:pPr>
-        <w:pStyle w:val="BodyText"/>
-      </w:pPr>
-      <w:r>
-        <w:t xml:space="preserve">There are many reports indicating the role of miRNAs selected by AUC approach in PBMCs after a cardiovascular event. MiR-21 was the common element of two sets and covered earlier. MiR-29a is significantly up-regulated in CAD patients in comparison to both healthy and MI samples (Table</w:t>
+        <w:t xml:space="preserve">. The exact role of PBMC miR-32 after cardiovascular events remained to be elucidated.</w:t>
+      </w:r>
+    </w:p>
+    <w:p>
+      <w:pPr>
+        <w:pStyle w:val="BodyText"/>
+      </w:pPr>
+      <w:r>
+        <w:t xml:space="preserve">Molecular analyses have indicated the regulatory role of miRNAs selected by the AUC approach in PBMCs after a cardiovascular event. As the only common miRNA of the two sets, molecular function of miR-21 in CVDs was covered in DEGs miRNA set. Based on numerous reports mir-29a can be activated in different diseases</w:t>
+      </w:r>
+      <w:r>
+        <w:t xml:space="preserve"> </w:t>
+      </w:r>
+      <w:r>
+        <w:t xml:space="preserve">(Horita, Farquharson, and Stephen 2021)</w:t>
+      </w:r>
+      <w:r>
+        <w:t xml:space="preserve">.Data analysis indicated that miR-29a is significantly up-regulated in CAD patients in comparison to healthy and MI groups (Table</w:t>
       </w:r>
       <w:r>
         <w:t xml:space="preserve"> </w:t>
@@ -4494,16 +6219,7 @@
         <w:t xml:space="preserve">3.2</w:t>
       </w:r>
       <w:r>
-        <w:t xml:space="preserve">). There are reports of its activity in different diseases</w:t>
-      </w:r>
-      <w:r>
-        <w:t xml:space="preserve"> </w:t>
-      </w:r>
-      <w:r>
-        <w:t xml:space="preserve">(Horita, Farquharson, and Stephen 2021)</w:t>
-      </w:r>
-      <w:r>
-        <w:t xml:space="preserve">. Increased miR-29a levels were reported as a sign of atherosclerosis, and the combination of miR-29a and ox-LDL offered as a biomarker set for this disease</w:t>
+        <w:t xml:space="preserve">). Increased miR-29a is associated with the progression of atherosclerosis, and the combination of miR-29a and ox-LDL was offered as a valid biomarker set for paraclinical classification</w:t>
       </w:r>
       <w:r>
         <w:t xml:space="preserve"> </w:t>
@@ -4512,15 +6228,15 @@
         <w:t xml:space="preserve">(Huang et al. 2016)</w:t>
       </w:r>
       <w:r>
-        <w:t xml:space="preserve">. However, the role of miR-29a in PBMCs in CAD patient was not completely examined.</w:t>
-      </w:r>
-    </w:p>
-    <w:p>
-      <w:pPr>
-        <w:pStyle w:val="BodyText"/>
-      </w:pPr>
-      <w:r>
-        <w:t xml:space="preserve">According to Table</w:t>
+        <w:t xml:space="preserve">. However, the role of miR-29a in the function of PBMCs in CAD patients has not been completely examined.</w:t>
+      </w:r>
+    </w:p>
+    <w:p>
+      <w:pPr>
+        <w:pStyle w:val="BodyText"/>
+      </w:pPr>
+      <w:r>
+        <w:t xml:space="preserve">According to the present data (Table</w:t>
       </w:r>
       <w:r>
         <w:t xml:space="preserve"> </w:t>
@@ -4529,10 +6245,7 @@
         <w:t xml:space="preserve">3.2</w:t>
       </w:r>
       <w:r>
-        <w:t xml:space="preserve"> </w:t>
-      </w:r>
-      <w:r>
-        <w:t xml:space="preserve">difference in miR-142 expression between MI/Healthy and CAD/Healthy was not significant, but it was significant in between MI/CAD. Based on different reports, miR-142 is active in PBMCs. It directly targets and inhibits the expression of Adenomatous Polyposis Coli, a negative WNT signaling pathway regulator, contributing to the activation of WNT signaling pathway and cardiac fibroblast activation after MI</w:t>
+        <w:t xml:space="preserve">), the difference in miR-142 expression between MI/Healthy and CAD/Healthy was not significant, but these values reached statistically significant in MI as compared to CAD. Based on different reports, miR-142 is commonly active in PBMCs. This miRNA directly targets and inhibits the expression of Adenomatous Polyposis Coli, a negative WNT signaling pathway regulator, contributing to the activation of the WNT signaling pathway and cardiac fibroblast activation after myocardial ischemia</w:t>
       </w:r>
       <w:r>
         <w:t xml:space="preserve"> </w:t>
@@ -4549,7 +6262,7 @@
         <w:pStyle w:val="BodyText"/>
       </w:pPr>
       <w:r>
-        <w:t xml:space="preserve">In both approaches, miR-155 is the only down-regulated miRNA in all miRNAs between CAd and MI in comparison with healthy samples (Table</w:t>
+        <w:t xml:space="preserve">We also noted that miR-155 is the only down-regulated miRNA among all miRNAs in both CAD/healthy and MI/Healthy comparisons (Table</w:t>
       </w:r>
       <w:r>
         <w:t xml:space="preserve"> </w:t>
@@ -4558,7 +6271,7 @@
         <w:t xml:space="preserve">3.2</w:t>
       </w:r>
       <w:r>
-        <w:t xml:space="preserve">). There are numerous reports on down-regulation of miR-155 in PBMCs after MI or in CAD patients and they suggests that the miR-155 levels can negatively related to the severity of coronary condition.</w:t>
+        <w:t xml:space="preserve">). There are numerous reports on the down-regulation of miR-155 in PBMCs after MI or in CAD patients. Previous data suggested an inverse relationship between miR-155 levels and the severity of the coronary artery condition</w:t>
       </w:r>
       <w:r>
         <w:t xml:space="preserve"> </w:t>
@@ -4567,7 +6280,7 @@
         <w:t xml:space="preserve">(Zhang et al. 2015; Zhao et al. 2018)</w:t>
       </w:r>
       <w:r>
-        <w:t xml:space="preserve">. Combined with previous researches, we can conclude that miR-155 has a protective effect; miR-155 can control inflammation and reduce tissue damage through its negative feedback effects on inflammatory factors and inhibit the occurrence and development of atherosclerosis</w:t>
+        <w:t xml:space="preserve">. Along with current data and previous findings, it is postulated that miR-155 has a protective effect under pathological conditions. This genetic element can control inflammation and thus reduce tissue damage through its negative feedback effects on inflammatory factors. These features coincide with the reduction of atherosclerosis</w:t>
       </w:r>
       <w:r>
         <w:t xml:space="preserve"> </w:t>
@@ -4584,7 +6297,33 @@
         <w:pStyle w:val="BodyText"/>
       </w:pPr>
       <w:r>
-        <w:t xml:space="preserve">MiR-197 is significantly up-regulated in both CAD/healthy and MI/healthy groups. In previous studies it has been shown that miRNA-197-5p may play a critical role in regulating the anti-inflammatory response of IL-35 by affecting pro/ anti-inflammatory cytokine secretion, M1/M2 macrophage ratio, Treg proliferation and T cell suppression, suggesting the potential diagnostic role of mir-197 in adverse cardiovascular events</w:t>
+        <w:t xml:space="preserve">Data indicated that miR-197 is also significantly up-regulated in both CAD/healthy and MI/healthy groups. In previous studies, it has been shown that miRNA-197 may play a critical role in regulating the anti-inflammatory response of IL-35 by affecting pro/ anti-inflammatory cytokine secretion, M1/M2 macrophage ratio, T</w:t>
+      </w:r>
+      <m:oMath>
+        <m:sSub>
+          <m:e>
+            <m:r>
+              <m:t>​</m:t>
+            </m:r>
+          </m:e>
+          <m:sub>
+            <m:r>
+              <m:t>r</m:t>
+            </m:r>
+            <m:r>
+              <m:t>e</m:t>
+            </m:r>
+            <m:r>
+              <m:t>g</m:t>
+            </m:r>
+          </m:sub>
+        </m:sSub>
+      </m:oMath>
+      <w:r>
+        <w:t xml:space="preserve"> </w:t>
+      </w:r>
+      <w:r>
+        <w:t xml:space="preserve">lymphocyte proliferation, and T cell suppression suggesting the potential diagnostic role of miR-197 in adverse cardiovascular events</w:t>
       </w:r>
       <w:r>
         <w:t xml:space="preserve"> </w:t>
@@ -4593,15 +6332,7 @@
         <w:t xml:space="preserve">(Bhansali et al. 2022)</w:t>
       </w:r>
       <w:r>
-        <w:t xml:space="preserve">.</w:t>
-      </w:r>
-    </w:p>
-    <w:p>
-      <w:pPr>
-        <w:pStyle w:val="BodyText"/>
-      </w:pPr>
-      <w:r>
-        <w:t xml:space="preserve">There are some reports about miR-320 role in cardiac fibrosis parthenogenesis. Mechanistically, downstream signaling pathway analyses revealed that miR-320 might induce various effects via targeting PLEKHM3 and IFITM1 in cardiomyocytes and cardiac fibroblasts, respectively</w:t>
+        <w:t xml:space="preserve">. There are some reports about miR-320 role in the physiopathology of cardiac fibrosis. Mechanistically, Molecular analyses revealed that miR-320 might induce various effects by targeting PLEKHM3 and IFITM1 in cardiomyocytes and cardiac fibroblasts, respectively</w:t>
       </w:r>
       <w:r>
         <w:t xml:space="preserve"> </w:t>
@@ -4610,21 +6341,48 @@
         <w:t xml:space="preserve">(F. Li et al. 2021)</w:t>
       </w:r>
       <w:r>
-        <w:t xml:space="preserve">. However, there is no reports on miR-320c1 activity in cardiovascular system or PBMCs.</w:t>
+        <w:t xml:space="preserve">. However, there are no reports on miR-320c1 activity in the cardiovascular system or PBMCs.</w:t>
       </w:r>
     </w:p>
     <w:bookmarkEnd w:id="87"/>
-    <w:bookmarkStart w:id="164" w:name="refrences"/>
+    <w:bookmarkStart w:id="88" w:name="conclusion"/>
     <w:p>
       <w:pPr>
         <w:pStyle w:val="Heading1"/>
       </w:pPr>
       <w:r>
-        <w:t xml:space="preserve">Refrences</w:t>
-      </w:r>
-    </w:p>
-    <w:bookmarkStart w:id="163" w:name="refs"/>
-    <w:bookmarkStart w:id="89" w:name="ref-197"/>
+        <w:rPr>
+          <w:rStyle w:val="SectionNumber"/>
+        </w:rPr>
+        <w:t xml:space="preserve">5</w:t>
+      </w:r>
+      <w:r>
+        <w:tab/>
+      </w:r>
+      <w:r>
+        <w:t xml:space="preserve">Conclusion</w:t>
+      </w:r>
+    </w:p>
+    <w:p>
+      <w:pPr>
+        <w:pStyle w:val="FirstParagraph"/>
+      </w:pPr>
+      <w:r>
+        <w:t xml:space="preserve">In summary, we derived a set of miRNA biomarkers by comparing MI samples to both healthy and CAD samples. We found that the SVM model performed best in both the first layer, which separated healthy and not-healthy samples, and the second layer, which classified MI/CAD samples. The set of miRNAs selected based on their AUC values had slightly better performance in the second layer. Overall, our two-layer structure achieved a weighted accuracy of 0.91. This demonstrates the potential for combining bioinformatics and machine learning techniques to identify novel biomarkers and gain a deeper understanding of myocardial infarction.</w:t>
+      </w:r>
+    </w:p>
+    <w:bookmarkEnd w:id="88"/>
+    <w:bookmarkStart w:id="165" w:name="references"/>
+    <w:p>
+      <w:pPr>
+        <w:pStyle w:val="Heading1"/>
+      </w:pPr>
+      <w:r>
+        <w:t xml:space="preserve">References</w:t>
+      </w:r>
+    </w:p>
+    <w:bookmarkStart w:id="164" w:name="refs"/>
+    <w:bookmarkStart w:id="90" w:name="ref-197"/>
     <w:p>
       <w:pPr>
         <w:pStyle w:val="Bibliography"/>
@@ -4747,7 +6505,7 @@
       <w:r>
         <w:t xml:space="preserve"> </w:t>
       </w:r>
-      <w:hyperlink r:id="rId88">
+      <w:hyperlink r:id="rId89">
         <w:r>
           <w:rPr>
             <w:rStyle w:val="Hyperlink"/>
@@ -4759,8 +6517,8 @@
         <w:t xml:space="preserve">.</w:t>
       </w:r>
     </w:p>
-    <w:bookmarkEnd w:id="89"/>
-    <w:bookmarkStart w:id="91" w:name="ref-142"/>
+    <w:bookmarkEnd w:id="90"/>
+    <w:bookmarkStart w:id="92" w:name="ref-142"/>
     <w:p>
       <w:pPr>
         <w:pStyle w:val="Bibliography"/>
@@ -4823,7 +6581,7 @@
       <w:r>
         <w:t xml:space="preserve"> </w:t>
       </w:r>
-      <w:hyperlink r:id="rId90">
+      <w:hyperlink r:id="rId91">
         <w:r>
           <w:rPr>
             <w:rStyle w:val="Hyperlink"/>
@@ -4835,8 +6593,8 @@
         <w:t xml:space="preserve">.</w:t>
       </w:r>
     </w:p>
-    <w:bookmarkEnd w:id="91"/>
-    <w:bookmarkStart w:id="93" w:name="ref-75"/>
+    <w:bookmarkEnd w:id="92"/>
+    <w:bookmarkStart w:id="94" w:name="ref-75"/>
     <w:p>
       <w:pPr>
         <w:pStyle w:val="Bibliography"/>
@@ -4881,7 +6639,7 @@
       <w:r>
         <w:t xml:space="preserve"> </w:t>
       </w:r>
-      <w:hyperlink r:id="rId92">
+      <w:hyperlink r:id="rId93">
         <w:r>
           <w:rPr>
             <w:rStyle w:val="Hyperlink"/>
@@ -4893,8 +6651,8 @@
         <w:t xml:space="preserve">.</w:t>
       </w:r>
     </w:p>
-    <w:bookmarkEnd w:id="93"/>
-    <w:bookmarkStart w:id="95" w:name="ref-CVD"/>
+    <w:bookmarkEnd w:id="94"/>
+    <w:bookmarkStart w:id="96" w:name="ref-CVD"/>
     <w:p>
       <w:pPr>
         <w:pStyle w:val="Bibliography"/>
@@ -4917,7 +6675,7 @@
       <w:r>
         <w:t xml:space="preserve"> </w:t>
       </w:r>
-      <w:hyperlink r:id="rId94">
+      <w:hyperlink r:id="rId95">
         <w:r>
           <w:rPr>
             <w:rStyle w:val="Hyperlink"/>
@@ -4929,8 +6687,8 @@
         <w:t xml:space="preserve">.</w:t>
       </w:r>
     </w:p>
-    <w:bookmarkEnd w:id="95"/>
-    <w:bookmarkStart w:id="97" w:name="ref-PBMC-miR"/>
+    <w:bookmarkEnd w:id="96"/>
+    <w:bookmarkStart w:id="98" w:name="ref-PBMC-miR"/>
     <w:p>
       <w:pPr>
         <w:pStyle w:val="Bibliography"/>
@@ -5041,7 +6799,7 @@
       <w:r>
         <w:t xml:space="preserve"> </w:t>
       </w:r>
-      <w:hyperlink r:id="rId96">
+      <w:hyperlink r:id="rId97">
         <w:r>
           <w:rPr>
             <w:rStyle w:val="Hyperlink"/>
@@ -5053,8 +6811,8 @@
         <w:t xml:space="preserve">.</w:t>
       </w:r>
     </w:p>
-    <w:bookmarkEnd w:id="97"/>
-    <w:bookmarkStart w:id="99" w:name="ref-Meder23"/>
+    <w:bookmarkEnd w:id="98"/>
+    <w:bookmarkStart w:id="100" w:name="ref-Meder23"/>
     <w:p>
       <w:pPr>
         <w:pStyle w:val="Bibliography"/>
@@ -5096,7 +6854,7 @@
       <w:r>
         <w:t xml:space="preserve"> </w:t>
       </w:r>
-      <w:hyperlink r:id="rId98">
+      <w:hyperlink r:id="rId99">
         <w:r>
           <w:rPr>
             <w:rStyle w:val="Hyperlink"/>
@@ -5108,8 +6866,8 @@
         <w:t xml:space="preserve">.</w:t>
       </w:r>
     </w:p>
-    <w:bookmarkEnd w:id="99"/>
-    <w:bookmarkStart w:id="101" w:name="ref-numpy"/>
+    <w:bookmarkEnd w:id="100"/>
+    <w:bookmarkStart w:id="102" w:name="ref-numpy"/>
     <w:p>
       <w:pPr>
         <w:pStyle w:val="Bibliography"/>
@@ -5151,7 +6909,7 @@
       <w:r>
         <w:t xml:space="preserve"> </w:t>
       </w:r>
-      <w:hyperlink r:id="rId100">
+      <w:hyperlink r:id="rId101">
         <w:r>
           <w:rPr>
             <w:rStyle w:val="Hyperlink"/>
@@ -5163,8 +6921,8 @@
         <w:t xml:space="preserve">.</w:t>
       </w:r>
     </w:p>
-    <w:bookmarkEnd w:id="101"/>
-    <w:bookmarkStart w:id="103" w:name="ref-scikitopt"/>
+    <w:bookmarkEnd w:id="102"/>
+    <w:bookmarkStart w:id="104" w:name="ref-scikitopt"/>
     <w:p>
       <w:pPr>
         <w:pStyle w:val="Bibliography"/>
@@ -5191,7 +6949,7 @@
       <w:r>
         <w:t xml:space="preserve"> </w:t>
       </w:r>
-      <w:hyperlink r:id="rId102">
+      <w:hyperlink r:id="rId103">
         <w:r>
           <w:rPr>
             <w:rStyle w:val="Hyperlink"/>
@@ -5203,8 +6961,8 @@
         <w:t xml:space="preserve">.</w:t>
       </w:r>
     </w:p>
-    <w:bookmarkEnd w:id="103"/>
-    <w:bookmarkStart w:id="105" w:name="ref-29aa"/>
+    <w:bookmarkEnd w:id="104"/>
+    <w:bookmarkStart w:id="106" w:name="ref-29aa"/>
     <w:p>
       <w:pPr>
         <w:pStyle w:val="Bibliography"/>
@@ -5246,7 +7004,7 @@
       <w:r>
         <w:t xml:space="preserve"> </w:t>
       </w:r>
-      <w:hyperlink r:id="rId104">
+      <w:hyperlink r:id="rId105">
         <w:r>
           <w:rPr>
             <w:rStyle w:val="Hyperlink"/>
@@ -5258,8 +7016,8 @@
         <w:t xml:space="preserve">.</w:t>
       </w:r>
     </w:p>
-    <w:bookmarkEnd w:id="105"/>
-    <w:bookmarkStart w:id="107" w:name="ref-29a"/>
+    <w:bookmarkEnd w:id="106"/>
+    <w:bookmarkStart w:id="108" w:name="ref-29a"/>
     <w:p>
       <w:pPr>
         <w:pStyle w:val="Bibliography"/>
@@ -5358,7 +7116,7 @@
       <w:r>
         <w:t xml:space="preserve"> </w:t>
       </w:r>
-      <w:hyperlink r:id="rId106">
+      <w:hyperlink r:id="rId107">
         <w:r>
           <w:rPr>
             <w:rStyle w:val="Hyperlink"/>
@@ -5370,8 +7128,8 @@
         <w:t xml:space="preserve">.</w:t>
       </w:r>
     </w:p>
-    <w:bookmarkEnd w:id="107"/>
-    <w:bookmarkStart w:id="109" w:name="ref-m2"/>
+    <w:bookmarkEnd w:id="108"/>
+    <w:bookmarkStart w:id="110" w:name="ref-m2"/>
     <w:p>
       <w:pPr>
         <w:pStyle w:val="Bibliography"/>
@@ -5410,7 +7168,7 @@
       <w:r>
         <w:t xml:space="preserve"> </w:t>
       </w:r>
-      <w:hyperlink r:id="rId108">
+      <w:hyperlink r:id="rId109">
         <w:r>
           <w:rPr>
             <w:rStyle w:val="Hyperlink"/>
@@ -5422,8 +7180,8 @@
         <w:t xml:space="preserve">.</w:t>
       </w:r>
     </w:p>
-    <w:bookmarkEnd w:id="109"/>
-    <w:bookmarkStart w:id="111" w:name="ref-11-15"/>
+    <w:bookmarkEnd w:id="110"/>
+    <w:bookmarkStart w:id="112" w:name="ref-11-15"/>
     <w:p>
       <w:pPr>
         <w:pStyle w:val="Bibliography"/>
@@ -5468,7 +7226,7 @@
       <w:r>
         <w:t xml:space="preserve"> </w:t>
       </w:r>
-      <w:hyperlink r:id="rId110">
+      <w:hyperlink r:id="rId111">
         <w:r>
           <w:rPr>
             <w:rStyle w:val="Hyperlink"/>
@@ -5480,8 +7238,8 @@
         <w:t xml:space="preserve">.</w:t>
       </w:r>
     </w:p>
-    <w:bookmarkEnd w:id="111"/>
-    <w:bookmarkStart w:id="113" w:name="ref-24"/>
+    <w:bookmarkEnd w:id="112"/>
+    <w:bookmarkStart w:id="114" w:name="ref-24"/>
     <w:p>
       <w:pPr>
         <w:pStyle w:val="Bibliography"/>
@@ -5538,7 +7296,7 @@
       <w:r>
         <w:t xml:space="preserve"> </w:t>
       </w:r>
-      <w:hyperlink r:id="rId112">
+      <w:hyperlink r:id="rId113">
         <w:r>
           <w:rPr>
             <w:rStyle w:val="Hyperlink"/>
@@ -5550,8 +7308,8 @@
         <w:t xml:space="preserve">.</w:t>
       </w:r>
     </w:p>
-    <w:bookmarkEnd w:id="113"/>
-    <w:bookmarkStart w:id="115" w:name="ref-23"/>
+    <w:bookmarkEnd w:id="114"/>
+    <w:bookmarkStart w:id="116" w:name="ref-23"/>
     <w:p>
       <w:pPr>
         <w:pStyle w:val="Bibliography"/>
@@ -5593,7 +7351,7 @@
       <w:r>
         <w:t xml:space="preserve"> </w:t>
       </w:r>
-      <w:hyperlink r:id="rId114">
+      <w:hyperlink r:id="rId115">
         <w:r>
           <w:rPr>
             <w:rStyle w:val="Hyperlink"/>
@@ -5605,8 +7363,8 @@
         <w:t xml:space="preserve">.</w:t>
       </w:r>
     </w:p>
-    <w:bookmarkEnd w:id="115"/>
-    <w:bookmarkStart w:id="117" w:name="ref-BER"/>
+    <w:bookmarkEnd w:id="116"/>
+    <w:bookmarkStart w:id="118" w:name="ref-BER"/>
     <w:p>
       <w:pPr>
         <w:pStyle w:val="Bibliography"/>
@@ -5639,7 +7397,7 @@
       <w:r>
         <w:t xml:space="preserve"> </w:t>
       </w:r>
-      <w:hyperlink r:id="rId116">
+      <w:hyperlink r:id="rId117">
         <w:r>
           <w:rPr>
             <w:rStyle w:val="Hyperlink"/>
@@ -5651,8 +7409,8 @@
         <w:t xml:space="preserve">.</w:t>
       </w:r>
     </w:p>
-    <w:bookmarkEnd w:id="117"/>
-    <w:bookmarkStart w:id="119" w:name="ref-320"/>
+    <w:bookmarkEnd w:id="118"/>
+    <w:bookmarkStart w:id="120" w:name="ref-320"/>
     <w:p>
       <w:pPr>
         <w:pStyle w:val="Bibliography"/>
@@ -5709,7 +7467,7 @@
       <w:r>
         <w:t xml:space="preserve"> </w:t>
       </w:r>
-      <w:hyperlink r:id="rId118">
+      <w:hyperlink r:id="rId119">
         <w:r>
           <w:rPr>
             <w:rStyle w:val="Hyperlink"/>
@@ -5721,8 +7479,8 @@
         <w:t xml:space="preserve">.</w:t>
       </w:r>
     </w:p>
-    <w:bookmarkEnd w:id="119"/>
-    <w:bookmarkStart w:id="121" w:name="ref-21"/>
+    <w:bookmarkEnd w:id="120"/>
+    <w:bookmarkStart w:id="122" w:name="ref-21"/>
     <w:p>
       <w:pPr>
         <w:pStyle w:val="Bibliography"/>
@@ -5871,7 +7629,7 @@
       <w:r>
         <w:t xml:space="preserve"> </w:t>
       </w:r>
-      <w:hyperlink r:id="rId120">
+      <w:hyperlink r:id="rId121">
         <w:r>
           <w:rPr>
             <w:rStyle w:val="Hyperlink"/>
@@ -5883,8 +7641,8 @@
         <w:t xml:space="preserve">.</w:t>
       </w:r>
     </w:p>
-    <w:bookmarkEnd w:id="121"/>
-    <w:bookmarkStart w:id="123" w:name="ref-32-2"/>
+    <w:bookmarkEnd w:id="122"/>
+    <w:bookmarkStart w:id="124" w:name="ref-32-2"/>
     <w:p>
       <w:pPr>
         <w:pStyle w:val="Bibliography"/>
@@ -5941,7 +7699,7 @@
       <w:r>
         <w:t xml:space="preserve"> </w:t>
       </w:r>
-      <w:hyperlink r:id="rId122">
+      <w:hyperlink r:id="rId123">
         <w:r>
           <w:rPr>
             <w:rStyle w:val="Hyperlink"/>
@@ -5953,8 +7711,8 @@
         <w:t xml:space="preserve">.</w:t>
       </w:r>
     </w:p>
-    <w:bookmarkEnd w:id="123"/>
-    <w:bookmarkStart w:id="125" w:name="ref-67"/>
+    <w:bookmarkEnd w:id="124"/>
+    <w:bookmarkStart w:id="126" w:name="ref-67"/>
     <w:p>
       <w:pPr>
         <w:pStyle w:val="Bibliography"/>
@@ -5987,7 +7745,7 @@
       <w:r>
         <w:t xml:space="preserve"> </w:t>
       </w:r>
-      <w:hyperlink r:id="rId124">
+      <w:hyperlink r:id="rId125">
         <w:r>
           <w:rPr>
             <w:rStyle w:val="Hyperlink"/>
@@ -5999,8 +7757,8 @@
         <w:t xml:space="preserve">.</w:t>
       </w:r>
     </w:p>
-    <w:bookmarkEnd w:id="125"/>
-    <w:bookmarkStart w:id="127" w:name="ref-09"/>
+    <w:bookmarkEnd w:id="126"/>
+    <w:bookmarkStart w:id="128" w:name="ref-09"/>
     <w:p>
       <w:pPr>
         <w:pStyle w:val="Bibliography"/>
@@ -6033,7 +7791,7 @@
       <w:r>
         <w:t xml:space="preserve"> </w:t>
       </w:r>
-      <w:hyperlink r:id="rId126">
+      <w:hyperlink r:id="rId127">
         <w:r>
           <w:rPr>
             <w:rStyle w:val="Hyperlink"/>
@@ -6045,8 +7803,8 @@
         <w:t xml:space="preserve">.</w:t>
       </w:r>
     </w:p>
-    <w:bookmarkEnd w:id="127"/>
-    <w:bookmarkStart w:id="129" w:name="ref-fRMA"/>
+    <w:bookmarkEnd w:id="128"/>
+    <w:bookmarkStart w:id="130" w:name="ref-fRMA"/>
     <w:p>
       <w:pPr>
         <w:pStyle w:val="Bibliography"/>
@@ -6085,7 +7843,7 @@
       <w:r>
         <w:t xml:space="preserve"> </w:t>
       </w:r>
-      <w:hyperlink r:id="rId128">
+      <w:hyperlink r:id="rId129">
         <w:r>
           <w:rPr>
             <w:rStyle w:val="Hyperlink"/>
@@ -6097,8 +7855,8 @@
         <w:t xml:space="preserve">.</w:t>
       </w:r>
     </w:p>
-    <w:bookmarkEnd w:id="129"/>
-    <w:bookmarkStart w:id="131" w:name="ref-Barcode"/>
+    <w:bookmarkEnd w:id="130"/>
+    <w:bookmarkStart w:id="132" w:name="ref-Barcode"/>
     <w:p>
       <w:pPr>
         <w:pStyle w:val="Bibliography"/>
@@ -6152,7 +7910,7 @@
       <w:r>
         <w:t xml:space="preserve"> </w:t>
       </w:r>
-      <w:hyperlink r:id="rId130">
+      <w:hyperlink r:id="rId131">
         <w:r>
           <w:rPr>
             <w:rStyle w:val="Hyperlink"/>
@@ -6164,8 +7922,8 @@
         <w:t xml:space="preserve">.</w:t>
       </w:r>
     </w:p>
-    <w:bookmarkEnd w:id="131"/>
-    <w:bookmarkStart w:id="133" w:name="ref-pandas"/>
+    <w:bookmarkEnd w:id="132"/>
+    <w:bookmarkStart w:id="134" w:name="ref-pandas"/>
     <w:p>
       <w:pPr>
         <w:pStyle w:val="Bibliography"/>
@@ -6313,7 +8071,7 @@
       <w:r>
         <w:t xml:space="preserve"> </w:t>
       </w:r>
-      <w:hyperlink r:id="rId132">
+      <w:hyperlink r:id="rId133">
         <w:r>
           <w:rPr>
             <w:rStyle w:val="Hyperlink"/>
@@ -6331,8 +8089,8 @@
         <w:t xml:space="preserve">.</w:t>
       </w:r>
     </w:p>
-    <w:bookmarkEnd w:id="133"/>
-    <w:bookmarkStart w:id="135" w:name="ref-Meder6"/>
+    <w:bookmarkEnd w:id="134"/>
+    <w:bookmarkStart w:id="136" w:name="ref-Meder6"/>
     <w:p>
       <w:pPr>
         <w:pStyle w:val="Bibliography"/>
@@ -6371,7 +8129,7 @@
       <w:r>
         <w:t xml:space="preserve"> </w:t>
       </w:r>
-      <w:hyperlink r:id="rId134">
+      <w:hyperlink r:id="rId135">
         <w:r>
           <w:rPr>
             <w:rStyle w:val="Hyperlink"/>
@@ -6383,8 +8141,8 @@
         <w:t xml:space="preserve">.</w:t>
       </w:r>
     </w:p>
-    <w:bookmarkEnd w:id="135"/>
-    <w:bookmarkStart w:id="136" w:name="ref-scikit-learn"/>
+    <w:bookmarkEnd w:id="136"/>
+    <w:bookmarkStart w:id="137" w:name="ref-scikit-learn"/>
     <w:p>
       <w:pPr>
         <w:pStyle w:val="Bibliography"/>
@@ -6424,8 +8182,8 @@
         <w:t xml:space="preserve">12: 2825–30.</w:t>
       </w:r>
     </w:p>
-    <w:bookmarkEnd w:id="136"/>
-    <w:bookmarkStart w:id="138" w:name="ref-ML"/>
+    <w:bookmarkEnd w:id="137"/>
+    <w:bookmarkStart w:id="139" w:name="ref-ML"/>
     <w:p>
       <w:pPr>
         <w:pStyle w:val="Bibliography"/>
@@ -6470,7 +8228,7 @@
       <w:r>
         <w:t xml:space="preserve"> </w:t>
       </w:r>
-      <w:hyperlink r:id="rId137">
+      <w:hyperlink r:id="rId138">
         <w:r>
           <w:rPr>
             <w:rStyle w:val="Hyperlink"/>
@@ -6482,8 +8240,8 @@
         <w:t xml:space="preserve">.</w:t>
       </w:r>
     </w:p>
-    <w:bookmarkEnd w:id="138"/>
-    <w:bookmarkStart w:id="140" w:name="ref-miR"/>
+    <w:bookmarkEnd w:id="139"/>
+    <w:bookmarkStart w:id="141" w:name="ref-miR"/>
     <w:p>
       <w:pPr>
         <w:pStyle w:val="Bibliography"/>
@@ -6561,7 +8319,7 @@
       <w:r>
         <w:t xml:space="preserve"> </w:t>
       </w:r>
-      <w:hyperlink r:id="rId139">
+      <w:hyperlink r:id="rId140">
         <w:r>
           <w:rPr>
             <w:rStyle w:val="Hyperlink"/>
@@ -6573,8 +8331,8 @@
         <w:t xml:space="preserve">.</w:t>
       </w:r>
     </w:p>
-    <w:bookmarkEnd w:id="140"/>
-    <w:bookmarkStart w:id="142" w:name="ref-m1"/>
+    <w:bookmarkEnd w:id="141"/>
+    <w:bookmarkStart w:id="143" w:name="ref-m1"/>
     <w:p>
       <w:pPr>
         <w:pStyle w:val="Bibliography"/>
@@ -6616,7 +8374,7 @@
       <w:r>
         <w:t xml:space="preserve"> </w:t>
       </w:r>
-      <w:hyperlink r:id="rId141">
+      <w:hyperlink r:id="rId142">
         <w:r>
           <w:rPr>
             <w:rStyle w:val="Hyperlink"/>
@@ -6628,8 +8386,8 @@
         <w:t xml:space="preserve">.</w:t>
       </w:r>
     </w:p>
-    <w:bookmarkEnd w:id="142"/>
-    <w:bookmarkStart w:id="144" w:name="ref-36"/>
+    <w:bookmarkEnd w:id="143"/>
+    <w:bookmarkStart w:id="145" w:name="ref-36"/>
     <w:p>
       <w:pPr>
         <w:pStyle w:val="Bibliography"/>
@@ -6689,7 +8447,7 @@
       <w:r>
         <w:t xml:space="preserve"> </w:t>
       </w:r>
-      <w:hyperlink r:id="rId143">
+      <w:hyperlink r:id="rId144">
         <w:r>
           <w:rPr>
             <w:rStyle w:val="Hyperlink"/>
@@ -6701,8 +8459,8 @@
         <w:t xml:space="preserve">.</w:t>
       </w:r>
     </w:p>
-    <w:bookmarkEnd w:id="144"/>
-    <w:bookmarkStart w:id="146" w:name="ref-17"/>
+    <w:bookmarkEnd w:id="145"/>
+    <w:bookmarkStart w:id="147" w:name="ref-17"/>
     <w:p>
       <w:pPr>
         <w:pStyle w:val="Bibliography"/>
@@ -6771,7 +8529,7 @@
       <w:r>
         <w:t xml:space="preserve"> </w:t>
       </w:r>
-      <w:hyperlink r:id="rId145">
+      <w:hyperlink r:id="rId146">
         <w:r>
           <w:rPr>
             <w:rStyle w:val="Hyperlink"/>
@@ -6783,8 +8541,8 @@
         <w:t xml:space="preserve">.</w:t>
       </w:r>
     </w:p>
-    <w:bookmarkEnd w:id="146"/>
-    <w:bookmarkStart w:id="148" w:name="ref-ML-Bio"/>
+    <w:bookmarkEnd w:id="147"/>
+    <w:bookmarkStart w:id="149" w:name="ref-ML-Bio"/>
     <w:p>
       <w:pPr>
         <w:pStyle w:val="Bibliography"/>
@@ -6892,7 +8650,7 @@
       <w:r>
         <w:t xml:space="preserve"> </w:t>
       </w:r>
-      <w:hyperlink r:id="rId147">
+      <w:hyperlink r:id="rId148">
         <w:r>
           <w:rPr>
             <w:rStyle w:val="Hyperlink"/>
@@ -6904,8 +8662,8 @@
         <w:t xml:space="preserve">.</w:t>
       </w:r>
     </w:p>
-    <w:bookmarkEnd w:id="148"/>
-    <w:bookmarkStart w:id="150" w:name="ref-18"/>
+    <w:bookmarkEnd w:id="149"/>
+    <w:bookmarkStart w:id="151" w:name="ref-18"/>
     <w:p>
       <w:pPr>
         <w:pStyle w:val="Bibliography"/>
@@ -7019,7 +8777,7 @@
       <w:r>
         <w:t xml:space="preserve"> </w:t>
       </w:r>
-      <w:hyperlink r:id="rId149">
+      <w:hyperlink r:id="rId150">
         <w:r>
           <w:rPr>
             <w:rStyle w:val="Hyperlink"/>
@@ -7031,8 +8789,8 @@
         <w:t xml:space="preserve">.</w:t>
       </w:r>
     </w:p>
-    <w:bookmarkEnd w:id="150"/>
-    <w:bookmarkStart w:id="152" w:name="ref-32"/>
+    <w:bookmarkEnd w:id="151"/>
+    <w:bookmarkStart w:id="153" w:name="ref-32"/>
     <w:p>
       <w:pPr>
         <w:pStyle w:val="Bibliography"/>
@@ -7101,7 +8859,7 @@
       <w:r>
         <w:t xml:space="preserve"> </w:t>
       </w:r>
-      <w:hyperlink r:id="rId151">
+      <w:hyperlink r:id="rId152">
         <w:r>
           <w:rPr>
             <w:rStyle w:val="Hyperlink"/>
@@ -7113,8 +8871,8 @@
         <w:t xml:space="preserve">.</w:t>
       </w:r>
     </w:p>
-    <w:bookmarkEnd w:id="152"/>
-    <w:bookmarkStart w:id="154" w:name="ref-186"/>
+    <w:bookmarkEnd w:id="153"/>
+    <w:bookmarkStart w:id="155" w:name="ref-186"/>
     <w:p>
       <w:pPr>
         <w:pStyle w:val="Bibliography"/>
@@ -7173,7 +8931,7 @@
       <w:r>
         <w:t xml:space="preserve"> </w:t>
       </w:r>
-      <w:hyperlink r:id="rId153">
+      <w:hyperlink r:id="rId154">
         <w:r>
           <w:rPr>
             <w:rStyle w:val="Hyperlink"/>
@@ -7185,8 +8943,8 @@
         <w:t xml:space="preserve">.</w:t>
       </w:r>
     </w:p>
-    <w:bookmarkEnd w:id="154"/>
-    <w:bookmarkStart w:id="156" w:name="ref-Macro"/>
+    <w:bookmarkEnd w:id="155"/>
+    <w:bookmarkStart w:id="157" w:name="ref-Macro"/>
     <w:p>
       <w:pPr>
         <w:pStyle w:val="Bibliography"/>
@@ -7216,7 +8974,7 @@
       <w:r>
         <w:t xml:space="preserve"> </w:t>
       </w:r>
-      <w:hyperlink r:id="rId155">
+      <w:hyperlink r:id="rId156">
         <w:r>
           <w:rPr>
             <w:rStyle w:val="Hyperlink"/>
@@ -7228,8 +8986,8 @@
         <w:t xml:space="preserve">.</w:t>
       </w:r>
     </w:p>
-    <w:bookmarkEnd w:id="156"/>
-    <w:bookmarkStart w:id="158" w:name="ref-magic"/>
+    <w:bookmarkEnd w:id="157"/>
+    <w:bookmarkStart w:id="159" w:name="ref-magic"/>
     <w:p>
       <w:pPr>
         <w:pStyle w:val="Bibliography"/>
@@ -7271,7 +9029,7 @@
       <w:r>
         <w:t xml:space="preserve"> </w:t>
       </w:r>
-      <w:hyperlink r:id="rId157">
+      <w:hyperlink r:id="rId158">
         <w:r>
           <w:rPr>
             <w:rStyle w:val="Hyperlink"/>
@@ -7283,8 +9041,8 @@
         <w:t xml:space="preserve">.</w:t>
       </w:r>
     </w:p>
-    <w:bookmarkEnd w:id="158"/>
-    <w:bookmarkStart w:id="160" w:name="ref-155-2"/>
+    <w:bookmarkEnd w:id="159"/>
+    <w:bookmarkStart w:id="161" w:name="ref-155-2"/>
     <w:p>
       <w:pPr>
         <w:pStyle w:val="Bibliography"/>
@@ -7326,7 +9084,7 @@
       <w:r>
         <w:t xml:space="preserve"> </w:t>
       </w:r>
-      <w:hyperlink r:id="rId159">
+      <w:hyperlink r:id="rId160">
         <w:r>
           <w:rPr>
             <w:rStyle w:val="Hyperlink"/>
@@ -7338,8 +9096,8 @@
         <w:t xml:space="preserve">.</w:t>
       </w:r>
     </w:p>
-    <w:bookmarkEnd w:id="160"/>
-    <w:bookmarkStart w:id="162" w:name="ref-155-3"/>
+    <w:bookmarkEnd w:id="161"/>
+    <w:bookmarkStart w:id="163" w:name="ref-155-3"/>
     <w:p>
       <w:pPr>
         <w:pStyle w:val="Bibliography"/>
@@ -7378,7 +9136,7 @@
       <w:r>
         <w:t xml:space="preserve"> </w:t>
       </w:r>
-      <w:hyperlink r:id="rId161">
+      <w:hyperlink r:id="rId162">
         <w:r>
           <w:rPr>
             <w:rStyle w:val="Hyperlink"/>
@@ -7390,9 +9148,9 @@
         <w:t xml:space="preserve">.</w:t>
       </w:r>
     </w:p>
-    <w:bookmarkEnd w:id="162"/>
     <w:bookmarkEnd w:id="163"/>
     <w:bookmarkEnd w:id="164"/>
+    <w:bookmarkEnd w:id="165"/>
     <w:sectPr/>
   </w:body>
 </w:document>

</xml_diff>

<commit_message>
The version after revision
</commit_message>
<xml_diff>
--- a/ArticleDraft.docx
+++ b/ArticleDraft.docx
@@ -99,7 +99,7 @@
         <w:pStyle w:val="Date"/>
       </w:pPr>
       <w:r>
-        <w:t xml:space="preserve">2023-06-13</w:t>
+        <w:t xml:space="preserve">2023-06-20</w:t>
       </w:r>
     </w:p>
     <w:p>
@@ -557,13 +557,13 @@
         <w:t xml:space="preserve"> </w:t>
       </w:r>
       <w:r>
-        <w:t xml:space="preserve">cells</w:t>
-      </w:r>
-      <w:r>
-        <w:t xml:space="preserve"> </w:t>
-      </w:r>
-      <w:r>
-        <w:t xml:space="preserve">(PBMCs)</w:t>
+        <w:t xml:space="preserve">cell</w:t>
+      </w:r>
+      <w:r>
+        <w:t xml:space="preserve"> </w:t>
+      </w:r>
+      <w:r>
+        <w:t xml:space="preserve">(PBMC)</w:t>
       </w:r>
       <w:r>
         <w:t xml:space="preserve"> </w:t>
@@ -911,13 +911,13 @@
         <w:t xml:space="preserve"> </w:t>
       </w:r>
       <w:r>
-        <w:t xml:space="preserve">not-healthy</w:t>
-      </w:r>
-      <w:r>
-        <w:t xml:space="preserve"> </w:t>
-      </w:r>
-      <w:r>
-        <w:t xml:space="preserve">ones,</w:t>
+        <w:t xml:space="preserve">unhealthy</w:t>
+      </w:r>
+      <w:r>
+        <w:t xml:space="preserve"> </w:t>
+      </w:r>
+      <w:r>
+        <w:t xml:space="preserve">samples,</w:t>
       </w:r>
       <w:r>
         <w:t xml:space="preserve"> </w:t>
@@ -1729,7 +1729,7 @@
         <w:pStyle w:val="FirstParagraph"/>
       </w:pPr>
       <w:r>
-        <w:t xml:space="preserve">At present, cardiovascular diseases (CVDs) are the leading cause of human mortality, with 32% of all global deaths. It is estimated that about 85% of CVDs mortality were diagnosed with myocardial infarction (MI)</w:t>
+        <w:t xml:space="preserve">Cardiovascular diseases (CVDs) are the leading cause of human mortality, accounting for 32% of all global deaths. It is estimated that approximately 85% of CVD mortality is due to myocardial infarction (MI)</w:t>
       </w:r>
       <w:r>
         <w:t xml:space="preserve"> </w:t>
@@ -1753,7 +1753,7 @@
         <w:t xml:space="preserve">n.d.)</w:t>
       </w:r>
       <w:r>
-        <w:t xml:space="preserve">. MI is an acute coronary syndrome with sudden blockage and stenosis of the coronary artery and subsequent myocardial ischemia, leading to extensive cardiomyocyte damage and necrosis</w:t>
+        <w:t xml:space="preserve">. MI is an acute coronary syndrome characterized by sudden blockage and stenosis of the coronary artery and subsequent myocardial ischemia, leading to extensive cardiomyocyte damage and necrosis</w:t>
       </w:r>
       <w:r>
         <w:t xml:space="preserve"> </w:t>
@@ -1770,7 +1770,7 @@
         <w:pStyle w:val="BodyText"/>
       </w:pPr>
       <w:r>
-        <w:t xml:space="preserve">Over the last 50 years, numerous attempts have been collected to use biomarkers to facilitate diagnosis, assess the risk, follow-up therapy, and determine therapeutic efficacy in CVDs candidates. Based on the released guidelines, cardiac troponins (cTns) are used as a highly-sensitive and accurate approach for detecting MI. Despite the inherent advantages, the high-rate sensitivity of cTn-based assays has also led to more false positive results</w:t>
+        <w:t xml:space="preserve">Over the last 50 years, numerous attempts have been made to use biomarkers to facilitate diagnosis, assess the risk, follow-up therapy, and determine therapeutic efficacy in CVD candidates. Based on released guidelines, cardiac troponins (cTns) are used as a highly sensitive and accurate approach for detecting MI. Despite these inherent advantages, the high sensitivity of cTn-based assays has also led to more false-positive results</w:t>
       </w:r>
       <w:r>
         <w:t xml:space="preserve"> </w:t>
@@ -1779,7 +1779,7 @@
         <w:t xml:space="preserve">(Thygesen et al. 2018)</w:t>
       </w:r>
       <w:r>
-        <w:t xml:space="preserve">, necessiating the advent and development of new modalities with pathological values. To improve diagnostic value upon existing MI biomarkers, the combination of complementary biological markers, such as microRNAs (miRNAs) and other genetic factors, is proposed. Previous researches support the notion that miRNAs exhibit great potential to be used as alternative biomarkers in CVDs detection and follow-up</w:t>
+        <w:t xml:space="preserve">, necessitating the advent and development of new modalities with pathological value. To improve the diagnostic value of existing MI biomarkers, a combination of complementary biological markers, such as microRNAs (miRNAs) and other genetic factors, has been proposed. Previous research supports the notion that miRNAs exhibit great potential as alternative biomarkers for CVD detection and follow-up</w:t>
       </w:r>
       <w:r>
         <w:t xml:space="preserve"> </w:t>
@@ -1788,7 +1788,7 @@
         <w:t xml:space="preserve">(Schulte et al. 2020)</w:t>
       </w:r>
       <w:r>
-        <w:t xml:space="preserve">. It is suggested that miRNAs possess 18-22 nucleotides and can play a crucial role in the regulation of gene expression. Evidence point to the fact that miRNAs are involved in the pathogenesis of cardiac tissue injury</w:t>
+        <w:t xml:space="preserve">. It has been suggested that miRNAs possess 18-22 nucleotides and play a crucial role in the regulation of gene expression. Evidence indicates that miRNAs are involved in the pathogenesis of cardiac tissue injury</w:t>
       </w:r>
       <w:r>
         <w:t xml:space="preserve"> </w:t>
@@ -1797,7 +1797,7 @@
         <w:t xml:space="preserve">(Schulte, Karakas, and Zeller 2017)</w:t>
       </w:r>
       <w:r>
-        <w:t xml:space="preserve">. Several biological activities, such as angiogenesis, cardiomyocyte growth and contractility, lipid metabolism, plaque formation, and cardiac rhythm, are regulated by miRNAs</w:t>
+        <w:t xml:space="preserve">. Several biological processes, such as angiogenesis, cardiomyocyte growth and contractility, lipid metabolism, plaque formation, and cardiac rhythm, are regulated by miRNAs</w:t>
       </w:r>
       <w:r>
         <w:t xml:space="preserve"> </w:t>
@@ -1806,7 +1806,7 @@
         <w:t xml:space="preserve">(Kalayinia et al. 2021)</w:t>
       </w:r>
       <w:r>
-        <w:t xml:space="preserve">. These elements can easily circulate in biofluids and could be considered theranostics targets in terms of CVDs</w:t>
+        <w:t xml:space="preserve">. These elements can easily circulate in biofluids and could be considered theranostic targets in terms of CVDs</w:t>
       </w:r>
       <w:r>
         <w:t xml:space="preserve"> </w:t>
@@ -1815,7 +1815,7 @@
         <w:t xml:space="preserve">(Schulte, Karakas, and Zeller 2017)</w:t>
       </w:r>
       <w:r>
-        <w:t xml:space="preserve">. It is postulated that the function and diagnostic properties of miRNAs are beyond the myocardium in CVD patients. To be specific, the expression of miRNAs can vary in different biofluids and cell components such as serum and peripheral blood mononuclear cells (PBMCs)</w:t>
+        <w:t xml:space="preserve">. It has been postulated that the function and diagnostic properties of miRNAs are beyond the myocardium in patients with CVD. Specifically, the expression of miRNAs can vary in different biofluids and cell components such as serum and peripheral blood mononuclear cells (PBMCs)</w:t>
       </w:r>
       <w:r>
         <w:t xml:space="preserve"> </w:t>
@@ -1832,7 +1832,7 @@
         <w:pStyle w:val="BodyText"/>
       </w:pPr>
       <w:r>
-        <w:t xml:space="preserve">PBMCs are a fraction of white blood cells, including monocytes, lymphocytes, macrophages, and other cells belonging to the immune system</w:t>
+        <w:t xml:space="preserve">PBMCs are a fraction of white blood cells, including monocytes, lymphocytes, macrophages, and other cells of the immune system</w:t>
       </w:r>
       <w:r>
         <w:t xml:space="preserve"> </w:t>
@@ -1841,7 +1841,7 @@
         <w:t xml:space="preserve">(Gao et al. 2020)</w:t>
       </w:r>
       <w:r>
-        <w:t xml:space="preserve">. Emerging data have indicated that PBMCs can be used as a valid source of biomarkers for monitoring various pathological conditions. Of note, the alteration of mRNAs and miRNAs under pathological conditions gives us valuable information about different kinds of disorders. PBMCs could recapitulate the conditions of the target tissues, thus, providing a highly sensitive and specific source of biomarkers</w:t>
+        <w:t xml:space="preserve">. Emerging data indicate that PBMCs can be used as a valid source of biomarkers for monitoring various pathological conditions. Of note, the alteration of mRNAs and miRNAs under pathological conditions provides valuable information about different kinds of disorders. PBMCs can recapitulate the conditions of target tissues, thus providing a highly sensitive and specific source of biomarkers</w:t>
       </w:r>
       <w:r>
         <w:t xml:space="preserve"> </w:t>
@@ -1850,7 +1850,7 @@
         <w:t xml:space="preserve">(Mosallaei et al. 2022)</w:t>
       </w:r>
       <w:r>
-        <w:t xml:space="preserve">. Commensurate with these conditions, these cells are repositories of dysregulated genes and miRNAs expression profiles in CVDs</w:t>
+        <w:t xml:space="preserve">. Combined with these conditions, these cells are repositories of dysregulated genes and miRNA expression profiles in CVDs</w:t>
       </w:r>
       <w:r>
         <w:t xml:space="preserve"> </w:t>
@@ -1867,7 +1867,7 @@
         <w:pStyle w:val="BodyText"/>
       </w:pPr>
       <w:r>
-        <w:t xml:space="preserve">In recent years, the advent and application of machine learning (ML) is an exciting prospect for advancing scientific discoveries. Although the concept of ML and its initial algorithms were conceived many years ago, recent improvements in computing power and access to vast amounts of data have shown that ML techniques outperform classical statistical methods in various fields. Furthermore, the progress made in omics technologies has enabled the analysis of massive and intricate biological data sets, consisting of hundreds to thousands of samples, which makes it possible for ML to extract valuable biological insight and information from such data</w:t>
+        <w:t xml:space="preserve">In recent years, the advent and application of machine learning (ML) has been an exciting prospect for advancing scientific research. Although the concept of ML and its initial algorithms were conceived many years ago, recent improvements in computing power and access to vast amounts of data have demonstrated that ML techniques outperform classical statistical methods in various fields. Furthermore, the progress made in omics technologies has enabled the analysis of massive and intricate biological datasets, consisting of hundreds to thousands of samples, which makes it possible for ML to extract valuable biological insights and information from such data</w:t>
       </w:r>
       <w:r>
         <w:t xml:space="preserve"> </w:t>
@@ -1876,7 +1876,7 @@
         <w:t xml:space="preserve">(Torun et al. 2023)</w:t>
       </w:r>
       <w:r>
-        <w:t xml:space="preserve">. As a result, ML provides innovative methods for merging and interpreting diverse types of omics data, leading to the identification of new biomarkers. These biomarkers can aid in precise disease prediction, patient stratification, and developing novel therapeutic approaches</w:t>
+        <w:t xml:space="preserve">. Consequently, ML provides innovative methods for merging and interpreting diverse types of omics data, leading to the identification of new biomarkers. These biomarkers can aid in precise disease prediction, patient stratification, and the development of novel therapeutic approaches</w:t>
       </w:r>
       <w:r>
         <w:t xml:space="preserve"> </w:t>
@@ -1893,7 +1893,7 @@
         <w:pStyle w:val="BodyText"/>
       </w:pPr>
       <w:r>
-        <w:t xml:space="preserve">In this study, we aimed to identify potential miRNA biomarkers for MI patients by combining and analyzing three different microarray datasets from PBMCs. It is suggested that the integration of omics data with bioinformatics and ML techniques could be a promising tool in the discovery of new and more accurate biomarkers for monitoring MI. Besides, this approach can deepen our vision into the underlying mechanisms of MI and aid in the development of valid diagnostic biomarkers and patient stratification.</w:t>
+        <w:t xml:space="preserve">In this study, we aimed to identify potential miRNA biomarkers in patients with MI by combining and analyzing three different microarray datasets from PBMCs. The integration of omics data with bioinformatics and ML techniques could be a promising tool in the discovery of new and more accurate biomarkers for monitoring MI. Additionally, this approach can deepen our understanding of the underlying mechanisms of MI and aid in the development of valid diagnostic biomarkers and patient stratification.</w:t>
       </w:r>
     </w:p>
     <w:bookmarkEnd w:id="20"/>
@@ -1949,7 +1949,7 @@
         </w:r>
       </w:hyperlink>
       <w:r>
-        <w:t xml:space="preserve">). To obtain sufficient classification power between MI, healthy, and CAD samples, a relatively large sample size was required. Therefore, GSE59867 for MI and CAD samples and GSE56609 and GSE54475 for healthy samples were selected. All samples were produced using Affymetrix Human Gene 1.0 ST Array (GPL6244) platform. Only healthy, CAD, and early-stage MI samples were selected from these datasets for further analyses. The basic information for the three datasets evaluated in the current study is provided in Table</w:t>
+        <w:t xml:space="preserve">). To obtain sufficient classification power between MI, healthy, and CAD samples, a relatively large sample size is needed Therefore, GSE59867 for the MI and CAD samples and GSE56609 and GSE54475 for the healthy samples were selected. All samples were produced using Affymetrix Human Gene 1.0 ST Array platform (GPL6244). Only healthy, CAD, and early-stage MI samples were selected from these datasets for further analysis. The basic information for the three datasets evaluated in this study is provided in Table</w:t>
       </w:r>
       <w:r>
         <w:t xml:space="preserve"> </w:t>
@@ -1958,7 +1958,7 @@
         <w:t xml:space="preserve">2.1</w:t>
       </w:r>
       <w:r>
-        <w:t xml:space="preserve">. The bioinformatics sections were fully conducted on R, ver. 4.2.0</w:t>
+        <w:t xml:space="preserve">. Bioinformatics analyses were conducted using R, ver. 4.2.0</w:t>
       </w:r>
       <w:r>
         <w:t xml:space="preserve"> </w:t>
@@ -1967,7 +1967,7 @@
         <w:t xml:space="preserve">(R Core Team 2022)</w:t>
       </w:r>
       <w:r>
-        <w:t xml:space="preserve">, using RStudio</w:t>
+        <w:t xml:space="preserve">, RStudio</w:t>
       </w:r>
       <w:r>
         <w:t xml:space="preserve"> </w:t>
@@ -1976,7 +1976,7 @@
         <w:t xml:space="preserve">(RStudio Team 2020)</w:t>
       </w:r>
       <w:r>
-        <w:t xml:space="preserve">, and all plots and graphics of these sections were created using the ggplot2 R package</w:t>
+        <w:t xml:space="preserve">. All plots and graphics of these sections were created using the ggplot2 R package</w:t>
       </w:r>
       <w:r>
         <w:t xml:space="preserve"> </w:t>
@@ -1993,7 +1993,7 @@
         <w:pStyle w:val="TableCaption"/>
       </w:pPr>
       <w:r>
-        <w:t xml:space="preserve">Table 2.1: Samples information on the GEO microarray datasets.</w:t>
+        <w:t xml:space="preserve">Table 2.1: Sample information on the GEO microarray datasets.</w:t>
       </w:r>
     </w:p>
     <w:tbl>
@@ -2001,7 +2001,7 @@
         <w:tblStyle w:val="Table"/>
         <w:tblW w:type="auto" w:w="0"/>
         <w:tblLook w:firstRow="1" w:lastRow="0" w:firstColumn="0" w:lastColumn="0" w:noHBand="0" w:noVBand="0" w:val="0020"/>
-        <w:tblCaption w:val="Table 2.1: Samples information on the GEO microarray datasets."/>
+        <w:tblCaption w:val="Table 2.1: Sample information on the GEO microarray datasets."/>
       </w:tblPr>
       <w:tblGrid>
         <w:gridCol w:w="1320"/>
@@ -2312,7 +2312,7 @@
       </w:tr>
     </w:tbl>
     <w:bookmarkEnd w:id="22"/>
-    <w:bookmarkStart w:id="23" w:name="pre-processing"/>
+    <w:bookmarkStart w:id="23" w:name="preprocessing"/>
     <w:p>
       <w:pPr>
         <w:pStyle w:val="Heading2"/>
@@ -2327,7 +2327,7 @@
         <w:tab/>
       </w:r>
       <w:r>
-        <w:t xml:space="preserve">Pre-processing</w:t>
+        <w:t xml:space="preserve">Preprocessing</w:t>
       </w:r>
     </w:p>
     <w:p>
@@ -2335,7 +2335,7 @@
         <w:pStyle w:val="FirstParagraph"/>
       </w:pPr>
       <w:r>
-        <w:t xml:space="preserve">The raw data in the form of CEL files from all datasets were obtained from the GEO. To prepare the data for analysis, we utilized the fRMA package</w:t>
+        <w:t xml:space="preserve">The raw data in the form of CEL files from all datasets were obtained from GEO. To prepare the data for analysis, we utilized the fRMA package</w:t>
       </w:r>
       <w:r>
         <w:t xml:space="preserve"> </w:t>
@@ -2344,7 +2344,10 @@
         <w:t xml:space="preserve">(M. N. McCall, Bolstad, and Irizarry 2010)</w:t>
       </w:r>
       <w:r>
-        <w:t xml:space="preserve">, facilitating the pre-processing of individual microarray samples and their consistent combination. For each dataset, background correction was applied using the RMA algorithm, followed by quantile normalization based on the reference distribution. To account for probe-specific effects, batch effects were eliminated during summarization, and gene expression variances were estimated accordingly. In cases where multiple probe sets matched the same gene, the mean log fold change was retained. Consequently, fRMA can serves as a technique for removing batch effects across diverse datasets generated by identical microarray platforms</w:t>
+        <w:t xml:space="preserve"> </w:t>
+      </w:r>
+      <w:r>
+        <w:t xml:space="preserve">to facilitate preprocessing of individual microarray samples and their consistent combination. For each dataset, background correction was applied using the RMA algorithm, followed by quantile normalization based on the reference distribution. To account for probe-specific effects, batch effects were eliminated during summarization and gene expression variances were estimated accordingly. In cases where multiple probe sets matched the same gene, the mean log-fold change was retained. Consequently, fRMA can serve as a technique to remove batch effects across diverse datasets generated by identical microarray platforms</w:t>
       </w:r>
       <w:r>
         <w:t xml:space="preserve"> </w:t>
@@ -2353,7 +2356,7 @@
         <w:t xml:space="preserve">(Lazar et al. 2013)</w:t>
       </w:r>
       <w:r>
-        <w:t xml:space="preserve">. To ensure the effectiveness of batch effect removal, we employed principal component analysis (PCA) and relative log expression (RLE) plots to visualize the data before and after applying fRMA.</w:t>
+        <w:t xml:space="preserve">. To ensure the effectiveness of the batch effect removal, we employed principal component analysis (PCA) and relative log expression (RLE) plots to visualize the data before and after applying fRMA.</w:t>
       </w:r>
     </w:p>
     <w:bookmarkEnd w:id="23"/>
@@ -2380,7 +2383,7 @@
         <w:pStyle w:val="FirstParagraph"/>
       </w:pPr>
       <w:r>
-        <w:t xml:space="preserve">The barcode algorithm, as introduced by McCall et al.</w:t>
+        <w:t xml:space="preserve">The barcode algorithm was introduced by McCall et al.</w:t>
       </w:r>
       <w:r>
         <w:t xml:space="preserve"> </w:t>
@@ -2389,7 +2392,7 @@
         <w:t xml:space="preserve">(Matthew N. McCall et al. 2011)</w:t>
       </w:r>
       <w:r>
-        <w:t xml:space="preserve">, aimed to convert actual expression values into binary barcode values. Extensive sample collections were gathered, and normalization was performed using fRMA across multiple platforms, including the Affymetrix Human Gene 1.0 ST Array (GPL6244) platform. By utilizing these normalized datasets, the distribution of observed intensities, both for expressed and unexpressed genes, was estimated. The determination of whether a gene was expressed or unexpressed was based on the following equation, where a value of 1 indicated expression and a value of 0 indicated non-expression:</w:t>
+        <w:t xml:space="preserve">, aimed to convert actual expression values into binary barcode values. Extensive sample collections were gathered and normalization was performed using fRMA across multiple platforms, including the Affymetrix Human Gene 1.0 ST Array (GPL6244) platform. By utilizing these normalized datasets, the distribution of the observed intensities for both the expressed and unexpressed genes was estimated. The determination of whether a gene was expressed or not was based on the following equation, where a value of 1 indicates expression and a value of 0 indicates non-expression:</w:t>
       </w:r>
     </w:p>
     <w:p>
@@ -2599,7 +2602,7 @@
         <w:t xml:space="preserve"> </w:t>
       </w:r>
       <w:r>
-        <w:t xml:space="preserve">is denoted by</w:t>
+        <w:t xml:space="preserve">is denoted as</w:t>
       </w:r>
       <w:r>
         <w:t xml:space="preserve"> </w:t>
@@ -2633,7 +2636,7 @@
         </m:r>
       </m:oMath>
       <w:r>
-        <w:t xml:space="preserve">, is introduced, along with the standard deviation (</w:t>
+        <w:t xml:space="preserve">, was introduced along with the standard deviation (</w:t>
       </w:r>
       <m:oMath>
         <m:sSup>
@@ -2673,7 +2676,7 @@
         </m:sSup>
       </m:oMath>
       <w:r>
-        <w:t xml:space="preserve">) of the non-expressed distribution. Based on these values, the barcode representation of a sample is generated as a vector consisting of ones and zeros, representing the estimated expression (ones) and non-expression (zeros) of each gene. The barcode function within the R fRMA package was employed for implementing the barcode algorithm, utilizing the default value of</w:t>
+        <w:t xml:space="preserve">) of the non-expressed distribution. Based on these values, the barcode representation of a sample was generated as a vector consisting of ones and zeros, representing the estimated expression (ones) and non-expression (zeros) of each gene. The barcode function within the R fRMA package was employed to implement the barcode algorithm, utilizing the default value of</w:t>
       </w:r>
       <w:r>
         <w:t xml:space="preserve"> </w:t>
@@ -2692,7 +2695,7 @@
         <w:pStyle w:val="BodyText"/>
       </w:pPr>
       <w:r>
-        <w:t xml:space="preserve">To assess the differences in expressed ratios between the MI group and the healthy control group, Fisher’s exact test was performed on the barcode values of individual genes. Genes that exhibited a false discovery rate (FDR) below</w:t>
+        <w:t xml:space="preserve">To assess the differences in expressed ratios between the MI and healthy control groups, Fisher’s exact test was performed on the barcode values of individual genes. Genes that exhibited a false discovery rate (FDR) below</w:t>
       </w:r>
       <w:r>
         <w:t xml:space="preserve"> </w:t>
@@ -2703,7 +2706,7 @@
         </m:r>
       </m:oMath>
       <w:r>
-        <w:t xml:space="preserve">, calculated using the Benjamini-Hochberg procedure to account for multiple testing issues, were identified as differentially expressed genes (DEGs). The same procedures were applied to the CAD versus healthy control comparison, as well as the MI versus CAD group, to identify DEGs specific to each comparison.</w:t>
+        <w:t xml:space="preserve">, calculated using the Benjamini-Hochberg procedure to account for multiple testing issues were identified as differentially expressed genes (DEGs). The same procedures were applied to the CAD versus healthy control comparison, as well as to the MI versus CAD group, to identify DEGs specific to each comparison.</w:t>
       </w:r>
     </w:p>
     <w:bookmarkEnd w:id="24"/>
@@ -2742,7 +2745,7 @@
         <w:t xml:space="preserve"> </w:t>
       </w:r>
       <w:r>
-        <w:t xml:space="preserve">was utilized to perform the Kyoto Encyclopedia of Genes and Genomes (KEGG) pathway enrichment analysis and Gene Ontology (GO) functional annotation on the set of DEGs. The GO analysis encompassed three categories: biological process (BP), cellular component (CC), and molecular function (MF). For statistical significance, an adjusted p-value threshold of less than 0.05 was employed. The enrichment analyses were conducted separately for the DEGs specific to the MI-healthy and CAD-healthy comparisons. In these analyses, all default parameters provided by the package were used.</w:t>
+        <w:t xml:space="preserve">was utilized to perform Kyoto Encyclopedia of Genes and Genomes (KEGG) pathway enrichment analysis and Gene Ontology (GO) functional annotation on the set of DEGs. GO analysis encompassed three categories: biological process (BP), cellular component (CC), and molecular function (MF). For statistical significance, an adjusted p-value threshold of less than 0.05 was employed. Enrichment analyses were conducted separately for DEGs specific to the MI-healthy and CAD-healthy comparisons. All the default parameters provided by the package were used in the analyses.</w:t>
       </w:r>
     </w:p>
     <w:bookmarkEnd w:id="25"/>
@@ -2769,7 +2772,7 @@
         <w:pStyle w:val="FirstParagraph"/>
       </w:pPr>
       <w:r>
-        <w:t xml:space="preserve">The ML analysis was performed using Python software, ver. 3.9, Numpy</w:t>
+        <w:t xml:space="preserve">ML analysis was performed using Python software, ver. 3.9, Numpy</w:t>
       </w:r>
       <w:r>
         <w:t xml:space="preserve"> </w:t>
@@ -2778,7 +2781,7 @@
         <w:t xml:space="preserve">(Harris et al. 2020)</w:t>
       </w:r>
       <w:r>
-        <w:t xml:space="preserve">, pandas</w:t>
+        <w:t xml:space="preserve">, Pandas</w:t>
       </w:r>
       <w:r>
         <w:t xml:space="preserve"> </w:t>
@@ -2796,7 +2799,7 @@
         <w:t xml:space="preserve">(Pedregosa et al. 2011)</w:t>
       </w:r>
       <w:r>
-        <w:t xml:space="preserve">. Whenever hyper-tuning was needed, the scikit-opt package</w:t>
+        <w:t xml:space="preserve">. Whenever hypertuning was needed, the Scikit-opt package</w:t>
       </w:r>
       <w:r>
         <w:t xml:space="preserve"> </w:t>
@@ -2808,15 +2811,15 @@
         <w:t xml:space="preserve"> </w:t>
       </w:r>
       <w:r>
-        <w:t xml:space="preserve">was used. In all ML analyses, the datasets were divided into train and test sets by a 0.7:0.3 ratio and, all reported results are the average of 10-fold cross-validation.</w:t>
-      </w:r>
-    </w:p>
-    <w:p>
-      <w:pPr>
-        <w:pStyle w:val="BodyText"/>
-      </w:pPr>
-      <w:r>
-        <w:t xml:space="preserve">Two different approaches were used for selecting miRNAs for model training. The first approach was using the miRNAs that are differentially expressed. In the second approach, miRNAs with individual AUC-ROC over 0.8 for separating MI from CAD were selected. Having the result of these two different approaches can provide an informative comparison between the predictive capabilities of sets of miRNAs selected with different logics.</w:t>
+        <w:t xml:space="preserve">was used. In all ML analyses, the datasets were divided into training and test sets at a 0.7:0.3 ratio, and all reported results are the average of 10-fold cross-validation.</w:t>
+      </w:r>
+    </w:p>
+    <w:p>
+      <w:pPr>
+        <w:pStyle w:val="BodyText"/>
+      </w:pPr>
+      <w:r>
+        <w:t xml:space="preserve">Two different approaches were used to select miRNAs for model training. The first approach was to use differentially expressed miRNAs. In the second approach, miRNAs with individual AUC-ROCs over 0.8 for separating MI from CAD were selected. The results of these two approaches can provide an informative comparison between the predictive capabilities of sets of miRNAs selected with different logics.</w:t>
       </w:r>
     </w:p>
     <w:bookmarkStart w:id="28" w:name="mirnas-in-degs"/>
@@ -2842,10 +2845,10 @@
         <w:pStyle w:val="FirstParagraph"/>
       </w:pPr>
       <w:r>
-        <w:t xml:space="preserve">In this approach, a two-layer architecture was deployed to the data to maximize the prediction values. The first layer predicted whether a sample was healthy or not, and the second layer separated MI from CAD in the samples which were predicted as not healthy in the first layer. To this end, a distinct ML model was trained for each layer. Since there is a limited number of miRNAs in DEGs, both layers were trained with all of them. For further comparison with the models’ performance, the ROC curve of each miRNA for classifying healthy and not-healthy, as well as CAD and MI, were generated using a Logistic Regression model.</w:t>
-      </w:r>
-    </w:p>
-    <w:bookmarkStart w:id="26" w:name="Xd29aa34cc3269cb1ad07b406952f3f5b4713945"/>
+        <w:t xml:space="preserve">In this approach, a two-layer architecture is deployed to the data to maximize the prediction values. The first layer predicted whether a sample was healthy or not, and the second layer separated MI from CAD in the samples that were predicted as not healthy in the first layer. To this end, a distinct ML model was trained for each layer. Because, there were a limited number of miRNAs in the DEGs, both layers were trained with all of them. For further comparison with the models’ performance, the ROC curve of each miRNA for classifying healthy and not-healthy, as well as CAD and MI, was generated using a logistic regression model.</w:t>
+      </w:r>
+    </w:p>
+    <w:bookmarkStart w:id="26" w:name="X9a61c0c65e92741a08b94da90560fb57f86626b"/>
     <w:p>
       <w:pPr>
         <w:pStyle w:val="Heading4"/>
@@ -2860,7 +2863,7 @@
         <w:tab/>
       </w:r>
       <w:r>
-        <w:t xml:space="preserve">First layer for isolation of healthy and not-healthy samples:</w:t>
+        <w:t xml:space="preserve">First layer for the isolation of healthy and not-healthy samples:</w:t>
       </w:r>
     </w:p>
     <w:p>
@@ -2868,11 +2871,11 @@
         <w:pStyle w:val="FirstParagraph"/>
       </w:pPr>
       <w:r>
-        <w:t xml:space="preserve">A support vector machine (SVM) model using RBF kernels was trained and hyper-tuned using all miRNAs in DEGs. To handle the severe imbalance in the number of samples (51 for the healthy and 157 for the not-healthy groups), the sample weight for the healthy and the not-healthy samples was set to 1 and 0.5, respectively. The ROC curve and confusion matrix for the model were reported.</w:t>
+        <w:t xml:space="preserve">A support vector machine (SVM) model using RBF kernels was trained and hypertuned using all miRNAs in the DEGs. To handle the severe imbalance in the number of samples (51 for the healthy group and 157 for the not-healthy group), the sample weights for the healthy and the not-healthy samples were set to 1 and 0.5, respectively. The ROC curve and confusion matrix for the model are reported.</w:t>
       </w:r>
     </w:p>
     <w:bookmarkEnd w:id="26"/>
-    <w:bookmarkStart w:id="27" w:name="Xd5c6ae3e93dea2f482a198a6b4f1f4931520c21"/>
+    <w:bookmarkStart w:id="27" w:name="Xf35af777faa37794b838263a3ae54c96c5f73f2"/>
     <w:p>
       <w:pPr>
         <w:pStyle w:val="Heading4"/>
@@ -2887,7 +2890,7 @@
         <w:tab/>
       </w:r>
       <w:r>
-        <w:t xml:space="preserve">Second layer for separating MI and CAD samples:</w:t>
+        <w:t xml:space="preserve">Second layer for separating the MI and CAD samples:</w:t>
       </w:r>
     </w:p>
     <w:p>
@@ -2895,7 +2898,7 @@
         <w:pStyle w:val="FirstParagraph"/>
       </w:pPr>
       <w:r>
-        <w:t xml:space="preserve">For the sake of reaching the highest classification performance, different models were investigated. To do so, SVM (with linear, polynomial, and RBF kernels), Logistic Regression (LR), Random Forests (RF), k-Nearest Neighbor (kNN), Gradient Boosting (GB), XGBoost (XGB) and Decision Tree (DT) models were trained. All models were trained with their pre-set parameters with 10-fold cross-validation. The criteria for choosing the best model were the highest accuracy and AUC-ROC on the test set. The best model was hyper-tuned with the scikit-opt package</w:t>
+        <w:t xml:space="preserve">Different models were investigated to achieve the highest classification performance. To do so, SVM (with linear, polynomial, and RBF kernels), logistic regression (LR), random forests (RF), k-nearest neighbor (kNN), gradient boosting (GB), XGBoost (XGB) and decision tree (DT) models were trained. All models were trained with their preset parameters using 10-fold cross-validation. The criteria for selecting the best model were the highest accuracy and AUC-ROC for the test set. The best model was hypertuned using the scikit-opt package</w:t>
       </w:r>
       <w:r>
         <w:t xml:space="preserve"> </w:t>
@@ -2907,7 +2910,7 @@
         <w:t xml:space="preserve"> </w:t>
       </w:r>
       <w:r>
-        <w:t xml:space="preserve">for the best classification performance. The ROC curve and confusion matrix for the best model were reported.</w:t>
+        <w:t xml:space="preserve">for the best classification performance. The ROC curve and confusion matrix for the best model are reported.</w:t>
       </w:r>
     </w:p>
     <w:bookmarkEnd w:id="27"/>
@@ -2935,10 +2938,30 @@
         <w:pStyle w:val="FirstParagraph"/>
       </w:pPr>
       <w:r>
-        <w:t xml:space="preserve">Like the previous approach, a two-layers strategy was conducted. The first layer classified samples into healthy and not-healthy, and the separated MI and CAD samples. However, to keep the number of miRNAs as low as possible, miRNAs were selected from the second layer, and then their performance was evaluated in the first layer. The AUC-ROC of all miRNAs for classifying MI and CAD samples were calculated and, the miRNAs with the AUC-ROC over 0.8 were selected. The ROC curves for each selected miRNA for separating healthy samples from not-healthy and MI from CAD samples were also plotted for further comparison.</w:t>
-      </w:r>
-    </w:p>
-    <w:bookmarkStart w:id="29" w:name="X3038f11782bc4faef45768c6a66de1eae4faf2d"/>
+        <w:t xml:space="preserve">As in the previous approach, a two-layer strategy was employed. The first layer classified samples into healthy and not-healthy, and the second layer separated the MI and CAD samples. However, to keep the number of miRNAs as low as possible, miRNAs were selected from the second layer and their performance was evaluated in the first layer. The AUC-ROC of all miRNAs for classifying MI and CAD samples was calculated, and miRNAs with AUC-ROC</w:t>
+      </w:r>
+      <w:r>
+        <w:t xml:space="preserve"> </w:t>
+      </w:r>
+      <m:oMath>
+        <m:r>
+          <m:rPr>
+            <m:sty m:val="p"/>
+          </m:rPr>
+          <m:t>&gt;</m:t>
+        </m:r>
+        <m:r>
+          <m:t>0.8</m:t>
+        </m:r>
+      </m:oMath>
+      <w:r>
+        <w:t xml:space="preserve"> </w:t>
+      </w:r>
+      <w:r>
+        <w:t xml:space="preserve">were selected. ROC curves for each selected miRNA for separating healthy samples from not-healthy samples and MI from CAD samples were also plotted for further comparison.</w:t>
+      </w:r>
+    </w:p>
+    <w:bookmarkStart w:id="29" w:name="Xd4a92b3861fd457364e890cbb1f5b792c066c01"/>
     <w:p>
       <w:pPr>
         <w:pStyle w:val="Heading4"/>
@@ -2953,7 +2976,7 @@
         <w:tab/>
       </w:r>
       <w:r>
-        <w:t xml:space="preserve">First layer for isolation of healthy and not-healthy samples:</w:t>
+        <w:t xml:space="preserve">First layer for the isolation of healthy and not-healthy samples:</w:t>
       </w:r>
     </w:p>
     <w:p>
@@ -2961,11 +2984,11 @@
         <w:pStyle w:val="FirstParagraph"/>
       </w:pPr>
       <w:r>
-        <w:t xml:space="preserve">An SVM model with an RBF kernel was trained using the selected set of miRNAs. Additionally, the model was hyper-tuned to find the hyper-parameters for the highest AUC-ROC and accuracy. The same sample weights as the previous approach (1 for healthy and 0.5 for not-healthy samples) were used. The ROC curve and confusion matrix for the model were reported.</w:t>
+        <w:t xml:space="preserve">An SVM model with an RBF kernel is trained using the selected set of miRNAs. Additionally, the model was hypertuned to find the hyperparameters for the highest AUC-ROC and accuracy. The same sample weights as in the previous approach (1 for healthy and 0.5 for not-healthy samples) were used. The ROC curve and confusion matrix for the model were reported.</w:t>
       </w:r>
     </w:p>
     <w:bookmarkEnd w:id="29"/>
-    <w:bookmarkStart w:id="30" w:name="Xb60b6579e63b87a2ed363b1de20629ec10a55e3"/>
+    <w:bookmarkStart w:id="30" w:name="X2a315dd67c97a598b71fc398ac0f121e80bdaa8"/>
     <w:p>
       <w:pPr>
         <w:pStyle w:val="Heading4"/>
@@ -2980,7 +3003,7 @@
         <w:tab/>
       </w:r>
       <w:r>
-        <w:t xml:space="preserve">Second layer for separating MI and CAD samples:</w:t>
+        <w:t xml:space="preserve">Second layer for separating the MI and CAD samples:</w:t>
       </w:r>
     </w:p>
     <w:p>
@@ -2988,7 +3011,7 @@
         <w:pStyle w:val="FirstParagraph"/>
       </w:pPr>
       <w:r>
-        <w:t xml:space="preserve">The selected miRNA set was used to train different algorithms to find the best model. Similar to the previous approach, SVM (with linear, polynomial, and RBF kernels), LR, RF, kNN, GB, XGB, and DT models were trained. All models were trained with their pre-set parameters using 10-fold cross-validation. The models with the highest AUC-ROC and accuracy on the test set were selected and hyper-tuned using the scikit-opt package</w:t>
+        <w:t xml:space="preserve">The selected miRNA set was used to train different algorithms to determine the best model. Similar to the previous approach, the SVM (with linear, polynomial, and RBF kernels), LR, RF, kNN, GB, XGB, and DT models were trained. All models were trained with their preset parameters using 10-fold cross-validation. The models with the highest AUC-ROC and accuracy on the test set were selected and hypertuned using the scikit-opt package</w:t>
       </w:r>
       <w:r>
         <w:t xml:space="preserve"> </w:t>
@@ -3022,7 +3045,7 @@
         <w:t xml:space="preserve">Results</w:t>
       </w:r>
     </w:p>
-    <w:bookmarkStart w:id="37" w:name="pre-processing-1"/>
+    <w:bookmarkStart w:id="37" w:name="preprocessing-1"/>
     <w:p>
       <w:pPr>
         <w:pStyle w:val="Heading2"/>
@@ -3037,7 +3060,7 @@
         <w:tab/>
       </w:r>
       <w:r>
-        <w:t xml:space="preserve">Pre-processing</w:t>
+        <w:t xml:space="preserve">Preprocessing</w:t>
       </w:r>
     </w:p>
     <w:p>
@@ -3054,7 +3077,7 @@
         <w:t xml:space="preserve">3.1</w:t>
       </w:r>
       <w:r>
-        <w:t xml:space="preserve">A and B. As shown, healthy samples were separated from CAD or MI samples in primary data and after conducting fRMA. In the RLE plot, there was a distinct difference between dataset means for all samples before performing fRMA (Figure</w:t>
+        <w:t xml:space="preserve">A and B. Healthy samples were separated from the CAD or MI samples in the primary data and after conducting fRMA. In the RLE plot, there was a distinct difference between the dataset means for all samples before fRMA was performed (Figure</w:t>
       </w:r>
       <w:r>
         <w:t xml:space="preserve"> </w:t>
@@ -3063,7 +3086,7 @@
         <w:t xml:space="preserve">3.1</w:t>
       </w:r>
       <w:r>
-        <w:t xml:space="preserve">C). All datasets were rearranged around 0 in the RLE plot after conducting fRMA (Figure</w:t>
+        <w:t xml:space="preserve">C). All datasets were rearranged to approximately 0 in the RLE plot after fRMA was conducted (Figure</w:t>
       </w:r>
       <w:r>
         <w:t xml:space="preserve"> </w:t>
@@ -3072,7 +3095,7 @@
         <w:t xml:space="preserve">3.1</w:t>
       </w:r>
       <w:r>
-        <w:t xml:space="preserve">D). Moreover, there was an apparent change in inter-quantile distances, but the values still were over 0.1.</w:t>
+        <w:t xml:space="preserve">D). Moreover, there was an apparent change in the interquantile distances, but the values were still greater than 0.1.</w:t>
       </w:r>
     </w:p>
     <w:p>
@@ -3084,7 +3107,7 @@
           <wp:inline>
             <wp:extent cx="5334000" cy="5208984"/>
             <wp:effectExtent b="0" l="0" r="0" t="0"/>
-            <wp:docPr descr="Figure 3.1: principal component analysis plots for (A) primary data and (B) the data after fRMA, and the relative log expression plots for (C) primary data and (D) the data after fRMA." title="" id="35" name="Picture"/>
+            <wp:docPr descr="Figure 3.1: Principal component analysis plots for (A) primary data and (B) the data after fRMA, and the relative log expression plots for (C) primary data and (D) the data after fRMA." title="" id="35" name="Picture"/>
             <a:graphic>
               <a:graphicData uri="http://schemas.openxmlformats.org/drawingml/2006/picture">
                 <pic:pic>
@@ -3127,7 +3150,7 @@
         <w:pStyle w:val="ImageCaption"/>
       </w:pPr>
       <w:r>
-        <w:t xml:space="preserve">Figure 3.1: principal component analysis plots for (A) primary data and (B) the data after fRMA, and the relative log expression plots for (C) primary data and (D) the data after fRMA.</w:t>
+        <w:t xml:space="preserve">Figure 3.1: Principal component analysis plots for (A) primary data and (B) the data after fRMA, and the relative log expression plots for (C) primary data and (D) the data after fRMA.</w:t>
       </w:r>
     </w:p>
     <w:bookmarkEnd w:id="37"/>
@@ -3340,7 +3363,7 @@
         </m:r>
       </m:oMath>
       <w:r>
-        <w:t xml:space="preserve">, there were 860 DEGs between the MI and the healthy samples. Among them, 323 were up-regulated, and 537 were down-regulated in MI compared to the healthy controls. In CAD and healthy group comparison, we found 670 DEGs, of which 262 and 408 DEGs were up- and down-regulated, respectively, in CAD samples. In the MI and CAD groups, the number of DEGs was 260, and the number of up- and down-regulated genes in MI samples were 144 and 116 compared to CAD samples, respectively. These data are summarized in Table</w:t>
+        <w:t xml:space="preserve">, there were 860 DEGs between MI and healthy samples. Among them, 323 were up-regulated, and 537 were down-regulated in the MI group compared to the healthy group. In the CAD and healthy group comparison, we found 670 DEGs, of which 262 and 408 DEGs were up- and down-regulated, respectively, in CAD samples. In the MI and CAD groups, the number of DEGs was 260, and the numbers of up- and down-regulated genes in MI samples were 144 and 116, respectively, compared to CAD samples. The data are summarized in Table</w:t>
       </w:r>
       <w:r>
         <w:t xml:space="preserve"> </w:t>
@@ -3361,7 +3384,7 @@
           <wp:inline>
             <wp:extent cx="5334000" cy="4267200"/>
             <wp:effectExtent b="0" l="0" r="0" t="0"/>
-            <wp:docPr descr="Figure 3.2: Venn diagram for DEGs in CAD/Healthy, MI/Healthy, and MI/CAD comparison." title="" id="39" name="Picture"/>
+            <wp:docPr descr="Figure 3.2: Venn diagram for DEGs in CAD/Healthy, MI/Healthy, and MI/CAD." title="" id="39" name="Picture"/>
             <a:graphic>
               <a:graphicData uri="http://schemas.openxmlformats.org/drawingml/2006/picture">
                 <pic:pic>
@@ -3404,7 +3427,7 @@
         <w:pStyle w:val="ImageCaption"/>
       </w:pPr>
       <w:r>
-        <w:t xml:space="preserve">Figure 3.2: Venn diagram for DEGs in CAD/Healthy, MI/Healthy, and MI/CAD comparison.</w:t>
+        <w:t xml:space="preserve">Figure 3.2: Venn diagram for DEGs in CAD/Healthy, MI/Healthy, and MI/CAD.</w:t>
       </w:r>
     </w:p>
     <w:p>
@@ -3424,7 +3447,7 @@
         <w:t xml:space="preserve"> </w:t>
       </w:r>
       <w:r>
-        <w:t xml:space="preserve">shows that CAD and MI samples shared most of their DEGs. From 860 DEGs of MI/healthy and 670 DEGs of CAD/healthy, 531 genes were common, which is 62% of MI/healthy DEGs and 79% of CAD/healthy DEGs.</w:t>
+        <w:t xml:space="preserve">shows that the CAD and MI samples shared most of their DEGs. From 860 DEGs of MI/healthy and 670 DEGs of CAD/healthy, 531 genes were common, which is 62% of MI/healthy DEGs and 79% of CAD/healthy DEGs.</w:t>
       </w:r>
     </w:p>
     <w:bookmarkEnd w:id="41"/>
@@ -3451,7 +3474,7 @@
         <w:pStyle w:val="FirstParagraph"/>
       </w:pPr>
       <w:r>
-        <w:t xml:space="preserve">To explore the biological classification of the DEGs, we performed GO and KEGG pathway enrichment analyses on MI/healthy and CAD/healthy DEGs. For MI/healthy, GO enrichment analysis in the BP category suggested that the DEGs were enriched in</w:t>
+        <w:t xml:space="preserve">To explore the biological classification of the DEGs, we performed GO and KEGG pathway enrichment analyses on the MI/healthy and CAD/healthy DEGs. For MI/healthy, GO enrichment analysis in the BP category suggested that the DEGs were enriched in</w:t>
       </w:r>
       <w:r>
         <w:t xml:space="preserve"> </w:t>
@@ -3520,7 +3543,7 @@
         <w:t xml:space="preserve">3.3</w:t>
       </w:r>
       <w:r>
-        <w:t xml:space="preserve">A). In the CC category, the DEGs were enriched in</w:t>
+        <w:t xml:space="preserve">A). In the CC category, DEGs were enriched in</w:t>
       </w:r>
       <w:r>
         <w:t xml:space="preserve"> </w:t>
@@ -3601,7 +3624,7 @@
         <w:t xml:space="preserve">3.3</w:t>
       </w:r>
       <w:r>
-        <w:t xml:space="preserve">B). In the MF category, the DEGs were involved in</w:t>
+        <w:t xml:space="preserve">B). In the MF category, DEGs were involved in</w:t>
       </w:r>
       <w:r>
         <w:t xml:space="preserve"> </w:t>
@@ -3766,7 +3789,7 @@
         <w:pStyle w:val="BodyText"/>
       </w:pPr>
       <w:r>
-        <w:t xml:space="preserve">The enrichment results for CAD/healthy DEGs were as follows. In the BP category, GO enrichment suggested that the DEGs were enriched in</w:t>
+        <w:t xml:space="preserve">The enrichment results for the CAD/healthy DEGs were as follows. In the BP category, GO enrichment suggested that the DEGs were enriched in</w:t>
       </w:r>
       <w:r>
         <w:t xml:space="preserve"> </w:t>
@@ -3835,7 +3858,7 @@
         <w:t xml:space="preserve">3.4</w:t>
       </w:r>
       <w:r>
-        <w:t xml:space="preserve">A). In the CC category, the DEGs were enriched in</w:t>
+        <w:t xml:space="preserve">A). In the CC category, DEGs were enriched in</w:t>
       </w:r>
       <w:r>
         <w:t xml:space="preserve"> </w:t>
@@ -3892,7 +3915,7 @@
         <w:t xml:space="preserve">3.4</w:t>
       </w:r>
       <w:r>
-        <w:t xml:space="preserve">B). In the MF category, the DEGs were involved in</w:t>
+        <w:t xml:space="preserve">B). In the MF category, DEGs were involved in</w:t>
       </w:r>
       <w:r>
         <w:t xml:space="preserve"> </w:t>
@@ -4102,7 +4125,7 @@
         <w:pStyle w:val="FirstParagraph"/>
       </w:pPr>
       <w:r>
-        <w:t xml:space="preserve">Among all DEGs, just miR-186, miR-32, and miR-21 were detected as differentially expressed miRNAs. The expression profile of these three miRNAs is presented in Figure</w:t>
+        <w:t xml:space="preserve">Among the DEGs, miR-186, miR-32, and miR-21 were identified as differentially expressed miRNAs. The expression profiles of the three miRNAs are shown in Figure</w:t>
       </w:r>
       <w:r>
         <w:t xml:space="preserve"> </w:t>
@@ -4111,7 +4134,7 @@
         <w:t xml:space="preserve">3.5</w:t>
       </w:r>
       <w:r>
-        <w:t xml:space="preserve">. Additionally, The ROC curves of each miRNA for each layer are presented in Figure</w:t>
+        <w:t xml:space="preserve">. The ROC curves of each miRNA in each layer are presented in Figure</w:t>
       </w:r>
       <w:r>
         <w:t xml:space="preserve"> </w:t>
@@ -4120,7 +4143,7 @@
         <w:t xml:space="preserve">3.6</w:t>
       </w:r>
       <w:r>
-        <w:t xml:space="preserve">. Using the logistic regression model, the AUC-ROC of miR-21, miR-32, and miR-186 for separating healthy and not-healthy samples was 0.98, 0.99, and 0.90, respectively (Figure</w:t>
+        <w:t xml:space="preserve">. Using the logistic regression model, the AUC-ROC values of miR-21, miR-32, and miR-186 for separating healthy and not-healthy samples were 0.98, 0.99, and 0.90, respectively (Figure</w:t>
       </w:r>
       <w:r>
         <w:t xml:space="preserve"> </w:t>
@@ -4129,7 +4152,7 @@
         <w:t xml:space="preserve">3.6</w:t>
       </w:r>
       <w:r>
-        <w:t xml:space="preserve">A). Besides, the accuracy of each miRNA for classifying the samples into healthy and not-healthy groups on the test set was 0.92, 0.98, and 0.89 for miR-21, miR-32, and miR-186, respectively. Moreover, the ROC curve of each miRNA for classifying MI and CAD samples was presented in Figure</w:t>
+        <w:t xml:space="preserve">A). The accuracy of each miRNA for classifying the samples into healthy and not-healthy groups on the test set for miR-21, miR-32, and miR-186 was 0.92, 0.98, and 0.89, respectively. The ROC curve of each miRNA for classifying MI and CAD samples is presented in Figure</w:t>
       </w:r>
       <w:r>
         <w:t xml:space="preserve"> </w:t>
@@ -4138,7 +4161,7 @@
         <w:t xml:space="preserve">3.6</w:t>
       </w:r>
       <w:r>
-        <w:t xml:space="preserve">B. The AUC-ROC and accuracy for miR-21, miR-32, and miR-186 on the test set were 0.85; 0.70; and 0.86, and 0.78; 0.67; and 0.74, respectively.</w:t>
+        <w:t xml:space="preserve">B. The AUC-ROC and accuracy for miR-21, miR-32, and miR-186 in the test set were 0.85; 0.70; and 0.86, and 0.78; 0.67; and 0.74, respectively.</w:t>
       </w:r>
     </w:p>
     <w:p>
@@ -4667,7 +4690,7 @@
         <w:t xml:space="preserve">Figure 3.6: ROC curve for single miRNAs on test set classification for (A) healthy and not-healthy samples and (B) CAD and MI samples.</w:t>
       </w:r>
     </w:p>
-    <w:bookmarkStart w:id="61" w:name="X84677f69573d0e15c5b5c7ecc74edf3a81788fc"/>
+    <w:bookmarkStart w:id="61" w:name="X9a86b549e625bcae9feb2b23b1a7ba3cef5ad91"/>
     <w:p>
       <w:pPr>
         <w:pStyle w:val="Heading4"/>
@@ -4682,7 +4705,7 @@
         <w:tab/>
       </w:r>
       <w:r>
-        <w:t xml:space="preserve">First layer for healthy not-healthy isolation:</w:t>
+        <w:t xml:space="preserve">First layer for the isolation of healthy and not-healthy samples:</w:t>
       </w:r>
     </w:p>
     <w:p>
@@ -4690,7 +4713,7 @@
         <w:pStyle w:val="FirstParagraph"/>
       </w:pPr>
       <w:r>
-        <w:t xml:space="preserve">Although single miRNAs had an acceptable performance for this layer, their predictive value could be improved even further by using them as a set. The ROC curve for the SVM model with an RBF kernel trained with all three miRNAs is presented in Figure</w:t>
+        <w:t xml:space="preserve">Although single miRNAs had an acceptable performance for this layer, their predictive value could be further improved by using them as a set. The ROC curve for the SVM model with an RBF kernel trained with all three miRNAs is presented in Figure</w:t>
       </w:r>
       <w:r>
         <w:t xml:space="preserve"> </w:t>
@@ -4699,7 +4722,7 @@
         <w:t xml:space="preserve">3.7</w:t>
       </w:r>
       <w:r>
-        <w:t xml:space="preserve">A. The model had a better performance in classification than single miRNAs.The AUC-ROC for the model is 1, and its accuracy on the test set was also 1. In Figure</w:t>
+        <w:t xml:space="preserve">A. The model had a better performance in classification than single miRNAs.The AUC-ROC for the model was 1, and its accuracy on the test set was also 1. In Figure</w:t>
       </w:r>
       <w:r>
         <w:t xml:space="preserve"> </w:t>
@@ -4720,7 +4743,7 @@
           <wp:inline>
             <wp:extent cx="5334000" cy="2133600"/>
             <wp:effectExtent b="0" l="0" r="0" t="0"/>
-            <wp:docPr descr="Figure 3.7: ROC curve for the model trained with miRNAs in DEGs on test set classification; (A) An SVM model with RBF kernel for healthy and not-healthy and (B) An SVM model with linear kernel for CAD and MI samples classification." title="" id="56" name="Picture"/>
+            <wp:docPr descr="Figure 3.7: ROC curve for the model trained with miRNAs in DEGs on test set classification; (A) An SVM model with RBF kernel for healthy and not-healthy and (B) An SVM model with linear kernel for CAD and MI sample classification." title="" id="56" name="Picture"/>
             <a:graphic>
               <a:graphicData uri="http://schemas.openxmlformats.org/drawingml/2006/picture">
                 <pic:pic>
@@ -4763,7 +4786,7 @@
         <w:pStyle w:val="ImageCaption"/>
       </w:pPr>
       <w:r>
-        <w:t xml:space="preserve">Figure 3.7: ROC curve for the model trained with miRNAs in DEGs on test set classification; (A) An SVM model with RBF kernel for healthy and not-healthy and (B) An SVM model with linear kernel for CAD and MI samples classification.</w:t>
+        <w:t xml:space="preserve">Figure 3.7: ROC curve for the model trained with miRNAs in DEGs on test set classification; (A) An SVM model with RBF kernel for healthy and not-healthy and (B) An SVM model with linear kernel for CAD and MI sample classification.</w:t>
       </w:r>
     </w:p>
     <w:p>
@@ -4775,7 +4798,7 @@
           <wp:inline>
             <wp:extent cx="5334000" cy="2461846"/>
             <wp:effectExtent b="0" l="0" r="0" t="0"/>
-            <wp:docPr descr="Figure 3.8: Confusion matrix for the model trained with miRNAs in DEGs on test set classification; (A) An SVM model with RBF kernel for healthy and not-healthy and (B) An SVM model with linear kernel for CAD and MI samples classification." title="" id="59" name="Picture"/>
+            <wp:docPr descr="Figure 3.8: Confusion matrix for the model trained with miRNAs in DEGs on test set classification; (A) An SVM model with RBF kernel for healthy and not-healthy and (B) An SVM model with linear kernel for CAD and MI sample classification." title="" id="59" name="Picture"/>
             <a:graphic>
               <a:graphicData uri="http://schemas.openxmlformats.org/drawingml/2006/picture">
                 <pic:pic>
@@ -4818,11 +4841,11 @@
         <w:pStyle w:val="ImageCaption"/>
       </w:pPr>
       <w:r>
-        <w:t xml:space="preserve">Figure 3.8: Confusion matrix for the model trained with miRNAs in DEGs on test set classification; (A) An SVM model with RBF kernel for healthy and not-healthy and (B) An SVM model with linear kernel for CAD and MI samples classification.</w:t>
+        <w:t xml:space="preserve">Figure 3.8: Confusion matrix for the model trained with miRNAs in DEGs on test set classification; (A) An SVM model with RBF kernel for healthy and not-healthy and (B) An SVM model with linear kernel for CAD and MI sample classification.</w:t>
       </w:r>
     </w:p>
     <w:bookmarkEnd w:id="61"/>
-    <w:bookmarkStart w:id="65" w:name="Xcad39f9484a9c5e751dd9dd537fab6eaedc79ee"/>
+    <w:bookmarkStart w:id="65" w:name="X96632a7ecfbedfb344e9cb0143cca0301e552b3"/>
     <w:p>
       <w:pPr>
         <w:pStyle w:val="Heading4"/>
@@ -4837,7 +4860,7 @@
         <w:tab/>
       </w:r>
       <w:r>
-        <w:t xml:space="preserve">Second layer for separating MI samples from CAD:</w:t>
+        <w:t xml:space="preserve">Second layer for separating the MI and CAD samples:</w:t>
       </w:r>
     </w:p>
     <w:p>
@@ -4845,7 +4868,7 @@
         <w:pStyle w:val="FirstParagraph"/>
       </w:pPr>
       <w:r>
-        <w:t xml:space="preserve">Different models were trained using expression values for three differentially expressed miRNAs. The models’ AUC-ROC and accuracy on the test set are reported in Figure</w:t>
+        <w:t xml:space="preserve">Different models were trained using the expression values of three differentially expressed miRNAs. The models’ AUC-ROC and the accuracy of the test set are shown in Figure</w:t>
       </w:r>
       <w:r>
         <w:t xml:space="preserve"> </w:t>
@@ -4854,7 +4877,7 @@
         <w:t xml:space="preserve">3.9</w:t>
       </w:r>
       <w:r>
-        <w:t xml:space="preserve">. The best model from both AUC-ROC and accuracy point-of-view was the SVM model with a linear kernel. The AUC-ROC and accuracy for this model with its pre-set values were 0.93 and 0.82, respectively. The model was hyper-tuned for C and gamma hyper-parameters, and therefore the model showed better performance. The ROC curve of the hyper-tuned model is presented in Figure</w:t>
+        <w:t xml:space="preserve">. The best model from both the AUC-ROC and accuracy points of view was the SVM model with a linear kernel. The AUC-ROC and accuracy for this model with its preset values were 0.93 and 0.82, respectively. The model was hypertuned for C and gamma hyperparameters, and therefore the model showed better performance. The ROC curve of the hypertuned model is presented in Figure</w:t>
       </w:r>
       <w:r>
         <w:t xml:space="preserve"> </w:t>
@@ -4863,7 +4886,7 @@
         <w:t xml:space="preserve">3.7</w:t>
       </w:r>
       <w:r>
-        <w:t xml:space="preserve">B. For this model, the AUC-ROC reached 0.95, and the accuracy improved to 0.85 (Table</w:t>
+        <w:t xml:space="preserve">B. For this model, the AUC-ROC reached 0.95, and the accuracy was improved to 0.85 (Table</w:t>
       </w:r>
       <w:r>
         <w:t xml:space="preserve"> </w:t>
@@ -4872,7 +4895,7 @@
         <w:t xml:space="preserve">3.3</w:t>
       </w:r>
       <w:r>
-        <w:t xml:space="preserve">). Moreover, the sensitivity and specificity for the model on the test set were 0.91 and 0.71, respectively. The confusion matrix for the hyper-tuned model is illustrated in Figure</w:t>
+        <w:t xml:space="preserve">). Moreover, the sensitivity and specificity for the model on the test set were 0.91 and 0.71, respectively. The confusion matrix for the hypertuned model is illustrated in Figure</w:t>
       </w:r>
       <w:r>
         <w:t xml:space="preserve"> </w:t>
@@ -4944,23 +4967,23 @@
         <w:pStyle w:val="BodyText"/>
       </w:pPr>
       <w:r>
-        <w:t xml:space="preserve">Table 3.3: AUC-ROC and accuracy for SVM with a linear kernel as the best model trained with differentially expressed miRNAs on the train and test set before and after hyper-tuning</w:t>
-      </w:r>
-    </w:p>
-    <w:p>
-      <w:pPr>
-        <w:pStyle w:val="BodyText"/>
-      </w:pPr>
-      <w:r>
-        <w:t xml:space="preserve">Pre-set parameters</w:t>
-      </w:r>
-    </w:p>
-    <w:p>
-      <w:pPr>
-        <w:pStyle w:val="BodyText"/>
-      </w:pPr>
-      <w:r>
-        <w:t xml:space="preserve">Hyper-tuned</w:t>
+        <w:t xml:space="preserve">Table 3.3: AUC-ROC and accuracy for SVM with a linear kernel as the best model trained with differentially expressed miRNAs on the training and test sets before and after hypertuning</w:t>
+      </w:r>
+    </w:p>
+    <w:p>
+      <w:pPr>
+        <w:pStyle w:val="BodyText"/>
+      </w:pPr>
+      <w:r>
+        <w:t xml:space="preserve">Preset parameters</w:t>
+      </w:r>
+    </w:p>
+    <w:p>
+      <w:pPr>
+        <w:pStyle w:val="BodyText"/>
+      </w:pPr>
+      <w:r>
+        <w:t xml:space="preserve">Hypertuned</w:t>
       </w:r>
     </w:p>
     <w:p>
@@ -5124,7 +5147,27 @@
         <w:pStyle w:val="FirstParagraph"/>
       </w:pPr>
       <w:r>
-        <w:t xml:space="preserve">After calculating the AUC-ROC for each miRNA to classify of MI and CAD samples, the miRNAs with AUC-ROC over 0.8 were selected. The selected miRNAs were miR-29a, miR-197, miR-186, miR-21, and miR-296. The expression values of these miRNAs in healthy, CAD, and MI samples are presented in Figure</w:t>
+        <w:t xml:space="preserve">After calculating the AUC-ROC for each miRNA to classify of MI and CAD samples, the miRNAs with AUC-ROC</w:t>
+      </w:r>
+      <w:r>
+        <w:t xml:space="preserve"> </w:t>
+      </w:r>
+      <m:oMath>
+        <m:r>
+          <m:rPr>
+            <m:sty m:val="p"/>
+          </m:rPr>
+          <m:t>&gt;</m:t>
+        </m:r>
+        <m:r>
+          <m:t>0.8</m:t>
+        </m:r>
+      </m:oMath>
+      <w:r>
+        <w:t xml:space="preserve"> </w:t>
+      </w:r>
+      <w:r>
+        <w:t xml:space="preserve">were selected. The miRNAs selected were miR-29a, miR-197, miR-186, miR-21, and miR-296. The expression levels of these miRNAs in healthy, CAD, and MI samples are presented in Figure</w:t>
       </w:r>
       <w:r>
         <w:t xml:space="preserve"> </w:t>
@@ -5133,7 +5176,7 @@
         <w:t xml:space="preserve">3.5</w:t>
       </w:r>
       <w:r>
-        <w:t xml:space="preserve">. The ROC curve of the selected miRNAs for both layers is illustrated in Figure</w:t>
+        <w:t xml:space="preserve">. The ROC curves of the selected miRNAs in both layers are shown in Figure</w:t>
       </w:r>
       <w:r>
         <w:t xml:space="preserve"> </w:t>
@@ -5145,7 +5188,7 @@
         <w:t xml:space="preserve">.</w:t>
       </w:r>
     </w:p>
-    <w:bookmarkStart w:id="73" w:name="Xcacb53717ced52f6c428aba80b74b9f8888bc15"/>
+    <w:bookmarkStart w:id="73" w:name="X58b049fb1c08664ffc41dca19d840062acafdb1"/>
     <w:p>
       <w:pPr>
         <w:pStyle w:val="Heading4"/>
@@ -5160,7 +5203,7 @@
         <w:tab/>
       </w:r>
       <w:r>
-        <w:t xml:space="preserve">First layer for healthy not-healthy isolation:</w:t>
+        <w:t xml:space="preserve">First layer for the isolation of healthy and not-healthy samples:</w:t>
       </w:r>
     </w:p>
     <w:p>
@@ -5168,7 +5211,7 @@
         <w:pStyle w:val="FirstParagraph"/>
       </w:pPr>
       <w:r>
-        <w:t xml:space="preserve">Using the selected set, an SVM model with an RBF kernel was trained to separate healthy from not-healthy samples. The ROC curve for the model is presented in Figure</w:t>
+        <w:t xml:space="preserve">Using the selected set, an SVM model with an RBF kernel was trained to separate healthy and not-healthy samples. The ROC curve for the model is presented in Figure</w:t>
       </w:r>
       <w:r>
         <w:t xml:space="preserve"> </w:t>
@@ -5186,7 +5229,7 @@
         <w:t xml:space="preserve">3.11</w:t>
       </w:r>
       <w:r>
-        <w:t xml:space="preserve">A. Both AUC-ROC and accuracy for the model on the test set were equal to 1.</w:t>
+        <w:t xml:space="preserve">A. Both the AUC-ROC and accuracy of the model on the test set were 1.</w:t>
       </w:r>
     </w:p>
     <w:p>
@@ -5198,7 +5241,7 @@
           <wp:inline>
             <wp:extent cx="5334000" cy="4622800"/>
             <wp:effectExtent b="0" l="0" r="0" t="0"/>
-            <wp:docPr descr="Figure 3.10: ROC curve for models trained with the set of miRNAs selected by AUC-ROC on test set classification; (A) SVM with RBF kernel for healthy and not-healthy samples classification. (B) Logistic regression model for CAD and MI samples classification. (C) SVM with polynomial kernel for CAD and MI samples classification." title="" id="68" name="Picture"/>
+            <wp:docPr descr="Figure 3.10: ROC curve for models trained with the set of miRNAs selected by AUC-ROC on test set classification; (A) SVM with RBF kernel for healthy and not-healthy samples classification. (B) Logistic regression model for CAD and MI sample classification. (C) SVM with polynomial kernel for CAD and MI sample classification." title="" id="68" name="Picture"/>
             <a:graphic>
               <a:graphicData uri="http://schemas.openxmlformats.org/drawingml/2006/picture">
                 <pic:pic>
@@ -5241,7 +5284,7 @@
         <w:pStyle w:val="ImageCaption"/>
       </w:pPr>
       <w:r>
-        <w:t xml:space="preserve">Figure 3.10: ROC curve for models trained with the set of miRNAs selected by AUC-ROC on test set classification; (A) SVM with RBF kernel for healthy and not-healthy samples classification. (B) Logistic regression model for CAD and MI samples classification. (C) SVM with polynomial kernel for CAD and MI samples classification.</w:t>
+        <w:t xml:space="preserve">Figure 3.10: ROC curve for models trained with the set of miRNAs selected by AUC-ROC on test set classification; (A) SVM with RBF kernel for healthy and not-healthy samples classification. (B) Logistic regression model for CAD and MI sample classification. (C) SVM with polynomial kernel for CAD and MI sample classification.</w:t>
       </w:r>
     </w:p>
     <w:p>
@@ -5253,7 +5296,7 @@
           <wp:inline>
             <wp:extent cx="5334000" cy="4923692"/>
             <wp:effectExtent b="0" l="0" r="0" t="0"/>
-            <wp:docPr descr="Figure 3.11: Confusion matrix for models trained with the set of miRNAs selected by AUC-ROC on test set classification; (A) SVM with RBF kernel for healthy and not-healthy samples classification. (B) Logistic regression model for CAD and MI samples classification. (C) SVM with polynomial kernel for CAD and MI samples classification." title="" id="71" name="Picture"/>
+            <wp:docPr descr="Figure 3.11: Confusion matrix for models trained with the set of miRNAs selected by AUC-ROC on test set classification; (A) SVM with RBF kernel for healthy and not-healthy samples classification. (B) Logistic regression model for CAD and MI sample classification. (C) SVM with polynomial kernel for CAD and MI sample classification." title="" id="71" name="Picture"/>
             <a:graphic>
               <a:graphicData uri="http://schemas.openxmlformats.org/drawingml/2006/picture">
                 <pic:pic>
@@ -5296,11 +5339,11 @@
         <w:pStyle w:val="ImageCaption"/>
       </w:pPr>
       <w:r>
-        <w:t xml:space="preserve">Figure 3.11: Confusion matrix for models trained with the set of miRNAs selected by AUC-ROC on test set classification; (A) SVM with RBF kernel for healthy and not-healthy samples classification. (B) Logistic regression model for CAD and MI samples classification. (C) SVM with polynomial kernel for CAD and MI samples classification.</w:t>
+        <w:t xml:space="preserve">Figure 3.11: Confusion matrix for models trained with the set of miRNAs selected by AUC-ROC on test set classification; (A) SVM with RBF kernel for healthy and not-healthy samples classification. (B) Logistic regression model for CAD and MI sample classification. (C) SVM with polynomial kernel for CAD and MI sample classification.</w:t>
       </w:r>
     </w:p>
     <w:bookmarkEnd w:id="73"/>
-    <w:bookmarkStart w:id="77" w:name="X43304fb83bf624f11ca0046f42a0c1c4657b1eb"/>
+    <w:bookmarkStart w:id="77" w:name="X8ee9691e75b8ad31b924d27e6ad0c74e50dc5fc"/>
     <w:p>
       <w:pPr>
         <w:pStyle w:val="Heading4"/>
@@ -5315,7 +5358,7 @@
         <w:tab/>
       </w:r>
       <w:r>
-        <w:t xml:space="preserve">Second layer for separating MI samples from CAD:</w:t>
+        <w:t xml:space="preserve">Second layer for separating the MI and CAD samples:</w:t>
       </w:r>
     </w:p>
     <w:p>
@@ -5323,7 +5366,7 @@
         <w:pStyle w:val="FirstParagraph"/>
       </w:pPr>
       <w:r>
-        <w:t xml:space="preserve">To find the best model for this set of miRNAs, different models were trained using their pre-set values. Their AUC-ROC and accuracy results on the test set are presented in Figure</w:t>
+        <w:t xml:space="preserve">To find the best model for this set of miRNAs, different models were trained using their preset values. The AUC-ROC and accuracy results for the test set are presented in Figure</w:t>
       </w:r>
       <w:r>
         <w:t xml:space="preserve"> </w:t>
@@ -5332,7 +5375,7 @@
         <w:t xml:space="preserve">3.12</w:t>
       </w:r>
       <w:r>
-        <w:t xml:space="preserve">. The best model from the AUC-ROC point-of-view was the SVM with a linear kernel, and from the accuracy point-of-view, it was the SVM model with an RBF kernel. For the SVM-linear model, the AUC-ROC and accuracy were 0.93 and 0.82, respectively; and for the SVM-RBF, the values were 0.92 and 0.84, respectively. Both models were hyper-tuned, and the ROC curve for their best performance is presented in Figure</w:t>
+        <w:t xml:space="preserve">. The best model from the AUC-ROC point of view was the SVM with a linear kernel, and from the accuracy point of view, it was the SVM model with an RBF kernel. For the SVM-linear model, the AUC-ROC and accuracy were 0.93 and 0.82, respectively; and for the SVM-RBF, the values were 0.92 and 0.84, respectively. Both models were hyper-tuned, and the ROC curve for their best performance is presented in Figure</w:t>
       </w:r>
       <w:r>
         <w:t xml:space="preserve"> </w:t>
@@ -5350,7 +5393,7 @@
         <w:t xml:space="preserve">3.4</w:t>
       </w:r>
       <w:r>
-        <w:t xml:space="preserve">). The sensitivity for the SVM-linear and SVM-RBF models were 0.91 and 0.97, respectively; and the specificity for them was 0.79 and 0.86, respectively. The confusion matrix for both models is illustrated in Figure</w:t>
+        <w:t xml:space="preserve">). The sensitivities for the SVM-linear and SVM-RBF models were 0.91 and 0.97, respectively; and their specificities were 0.79 and 0.86, respectively. The confusion matrix for both models is illustrated in Figure</w:t>
       </w:r>
       <w:r>
         <w:t xml:space="preserve"> </w:t>
@@ -5430,15 +5473,15 @@
         <w:pStyle w:val="BodyText"/>
       </w:pPr>
       <w:r>
-        <w:t xml:space="preserve">Pre-set parameters</w:t>
-      </w:r>
-    </w:p>
-    <w:p>
-      <w:pPr>
-        <w:pStyle w:val="BodyText"/>
-      </w:pPr>
-      <w:r>
-        <w:t xml:space="preserve">Hyper-tuned</w:t>
+        <w:t xml:space="preserve">Preset parameters</w:t>
+      </w:r>
+    </w:p>
+    <w:p>
+      <w:pPr>
+        <w:pStyle w:val="BodyText"/>
+      </w:pPr>
+      <w:r>
+        <w:t xml:space="preserve">Hypertuned</w:t>
       </w:r>
     </w:p>
     <w:p>
@@ -5692,7 +5735,7 @@
         <w:pStyle w:val="FirstParagraph"/>
       </w:pPr>
       <w:r>
-        <w:t xml:space="preserve">The prevalence of MI can lead to high-rate mortality in the clinical setting. However, early diagnosis and application of suitable treatment protocols can reduce mortality and improve MI prognosis</w:t>
+        <w:t xml:space="preserve">The prevalence of MI can lead to high mortality rates in the clinical setting. However, early diagnosis and the application of suitable treatment protocols can reduce mortality and improve MI prognosis</w:t>
       </w:r>
       <w:r>
         <w:t xml:space="preserve"> </w:t>
@@ -5725,7 +5768,7 @@
         <w:t xml:space="preserve">(Laggerbauer and Engelhardt 2022)</w:t>
       </w:r>
       <w:r>
-        <w:t xml:space="preserve">. It is believed that the expression of miRNAs is altered during the various biological processes correlated with MI within the myocardium or other related tissues</w:t>
+        <w:t xml:space="preserve">. It is believed that miRNA expression is altered during the various biological processes correlated with MI within the myocardium or other related tissues</w:t>
       </w:r>
       <w:r>
         <w:t xml:space="preserve"> </w:t>
@@ -5734,7 +5777,7 @@
         <w:t xml:space="preserve">(Khan, Gupta, and Mahapatra 2022)</w:t>
       </w:r>
       <w:r>
-        <w:t xml:space="preserve">. Although several researches have concentrated on examining free circulating miRNAs in serum samples for the detection of cardiac tissue injuries</w:t>
+        <w:t xml:space="preserve">. Although several studies have focused on examining free circulating miRNAs in serum samples for the detection of cardiac tissue injuries</w:t>
       </w:r>
       <w:r>
         <w:t xml:space="preserve"> </w:t>
@@ -5743,7 +5786,7 @@
         <w:t xml:space="preserve">(Kaur et al. 2020)</w:t>
       </w:r>
       <w:r>
-        <w:t xml:space="preserve">, more information is needed to fully comprehend the miRNAs found in different blood sub-components like plasma, platelets, and PBMCs. Based on previous findings, PBMCs play a crucial role in the destabilization and rupture of plaques and also the initial inflammatory reactions in individuals experiencing a myocardial infarction (MI).</w:t>
+        <w:t xml:space="preserve">, more information is needed to fully comprehend the miRNAs found in different blood subcomponents, such as plasma, platelets, and PBMCs. Based on previous findings, PBMCs play a crucial role in the destabilization and rupture of plaques as well as in the initial inflammatory reactions in individuals experiencing myocardial infarction (MI).</w:t>
       </w:r>
       <w:r>
         <w:t xml:space="preserve"> </w:t>
@@ -5752,7 +5795,7 @@
         <w:t xml:space="preserve">(Mosallaei et al. 2022; Hapke et al. 2022)</w:t>
       </w:r>
       <w:r>
-        <w:t xml:space="preserve">. Moreover, PBMCs have specific miRNA profile that is altered under certain pathological conditions, which are great candidates as disease biomarkers</w:t>
+        <w:t xml:space="preserve">. Moreover, PBMCs have specific miRNA profiles that are altered under certain pathological conditions, making them great candidates as disease biomarkers</w:t>
       </w:r>
       <w:r>
         <w:t xml:space="preserve"> </w:t>
@@ -5769,7 +5812,7 @@
         <w:pStyle w:val="BodyText"/>
       </w:pPr>
       <w:r>
-        <w:t xml:space="preserve">PBMCs can respond to several insulting conditions, such as MI, in the least possible time with notable changes in their miRNA profile</w:t>
+        <w:t xml:space="preserve">PBMCs can respond to several insulting conditions, such as MI, in the shortest possible time with notable changes in their miRNA profile</w:t>
       </w:r>
       <w:r>
         <w:t xml:space="preserve"> </w:t>
@@ -5778,24 +5821,21 @@
         <w:t xml:space="preserve">(Mosallaei et al. 2022)</w:t>
       </w:r>
       <w:r>
-        <w:t xml:space="preserve">. Considering the regulatory roles, subtle changes in the transcription of miRNAs can be monitored even before alteration in the levels of mRNAs and proteins</w:t>
-      </w:r>
-      <w:r>
-        <w:t xml:space="preserve"> </w:t>
+        <w:t xml:space="preserve">. Considering their regulatory roles, subtle changes in the transcription of miRNAs can be monitored even before alterations in mRNA and protein levels</w:t>
       </w:r>
       <w:r>
         <w:t xml:space="preserve">(Schulte et al. 2020)</w:t>
       </w:r>
       <w:r>
-        <w:t xml:space="preserve">. These features make the miRNAs an early-stage valid diagnostic tool for the detection of minor and major cell injuries. To date, few studies have been performed to compare the miRNA profiles in PBMCs belonging to MI patients and other CADs and healthy samples to find a robust set of identical miRNAs to differentiate these pathological conditions.</w:t>
-      </w:r>
-    </w:p>
-    <w:p>
-      <w:pPr>
-        <w:pStyle w:val="BodyText"/>
-      </w:pPr>
-      <w:r>
-        <w:t xml:space="preserve">In this study, we combined three GEO datasets of healthy, CAD, and MI samples. Having these samples set alongside bioinformatics analysis and ML means enabled us to identify potential biomarker sets and effective therapeutic targets. The results of the DEG analysis (Table</w:t>
+        <w:t xml:space="preserve">. These features make miRNAs a valid early-stage diagnostic tool for the detection of minor and major cell injuries. To date, few studies have compared the miRNA profiles in PBMCs from patients with MI and other CADs and healthy samples to find a robust set of identical miRNAs to differentiate these pathological conditions.</w:t>
+      </w:r>
+    </w:p>
+    <w:p>
+      <w:pPr>
+        <w:pStyle w:val="BodyText"/>
+      </w:pPr>
+      <w:r>
+        <w:t xml:space="preserve">In this study, we combined three GEO datasets for healthy, CAD, and MI samples. Having these sample sets alongside bioinformatics analysis and ML methods enabled us to identify potential biomarker sets and effective therapeutic targets. The results of the DEG analysis (Table</w:t>
       </w:r>
       <w:r>
         <w:t xml:space="preserve"> </w:t>
@@ -5816,7 +5856,7 @@
         <w:t xml:space="preserve">3.2</w:t>
       </w:r>
       <w:r>
-        <w:t xml:space="preserve">) are proof of the close relationship between the MI and CAD samples. Interestingly, functional enrichment analysis demonstrated that DEGs in both CAD/healthy and MI/healthy were strongly correlated to immune cell response, which is a major cellular part of PBMCs. Here, two sets of miRNAs were selected as biomarker sets for sample classification. miR-21; miR-32; and miR-186 were selected as differentially expressed miRNAs, and miR-186, miR-21; miR-29a; miR-197; and miR-296 were selected according to their AUC-ROC values. As shown in Figure</w:t>
+        <w:t xml:space="preserve">) prove the close relationship between the MI and CAD samples. Interestingly, functional enrichment analysis demonstrated that DEGs in both CAD/healthy and MI/healthy were strongly correlated with the immune cell response, which is a major part of PBMCs. Two sets of miRNAs were selected as biomarker sets for sample classification. miR-21; miR-32; and miR-186 were selected as differentially expressed miRNAs, and miR-186; miR-21; miR-29a; miR-197; and miR-296 were selected based on their AUC-ROC values. As shown in Figure</w:t>
       </w:r>
       <w:r>
         <w:t xml:space="preserve"> </w:t>
@@ -5825,23 +5865,63 @@
         <w:t xml:space="preserve">3.6</w:t>
       </w:r>
       <w:r>
-        <w:t xml:space="preserve">, all miRNAs selected with both approaches had AUC-ROC over 0.9 for isolating healthy and not-healthy samples except for miR-296 and miR-29a. Data confirmed that the real challenge is to classify CAD and MI samples because of close overlap. Of 6 miRNAs under investigation in both approaches, except for miR-32, all miRNAs had an AUC-ROC over 0.8 for the discrimination of CAD and MI samples. As expected, the high AUC-ROC values of miRNAs confirm their high potential as biomarkers.</w:t>
-      </w:r>
-    </w:p>
-    <w:p>
-      <w:pPr>
-        <w:pStyle w:val="BodyText"/>
-      </w:pPr>
-      <w:r>
-        <w:t xml:space="preserve">ML models, trained with miRNA sets selected by both DEG and AUC-ROC approaches, showed better performance in the classification than each miRNA. To avoid unwanted complexity and poor predictive values, a two-layer architecture was also designed. The first layer was for the discrimination of healthy from not-healthy samples, and the second layer was for separating the CAD from MI candidates. As expected, in both approaches, a hyper-tuned SVM model could flawlessly separate healthy from not-healthy samples using distinct miRNA sets. The ML models were also capable of effectively separating CAD from MI patients. Although both miRNA sets had nearly the same AUC-ROC with their best model, the accuracy, sensitivity, and specificity were different. The model trained with AUC-selected miRNAs had better performance in all predictive values, which is logical because of more miRNAs in the set.</w:t>
-      </w:r>
-    </w:p>
-    <w:p>
-      <w:pPr>
-        <w:pStyle w:val="BodyText"/>
-      </w:pPr>
-      <w:r>
-        <w:t xml:space="preserve">Numerous studies have reported different biological processes can affect the expression of miRNAs in PBMCs. However, there are still controversies regarding the exact role of miRNAs in the function of immune cells and the correlation of specific pathological conditions with miRNA profiles. Several studies have proved the activation of particular miRNA types in PBMCs under cardiovascular events</w:t>
+        <w:t xml:space="preserve">, all miRNAs selected with both approaches had AUC-ROCs</w:t>
+      </w:r>
+      <w:r>
+        <w:t xml:space="preserve"> </w:t>
+      </w:r>
+      <m:oMath>
+        <m:r>
+          <m:rPr>
+            <m:sty m:val="p"/>
+          </m:rPr>
+          <m:t>&gt;</m:t>
+        </m:r>
+        <m:r>
+          <m:t>0.9</m:t>
+        </m:r>
+      </m:oMath>
+      <w:r>
+        <w:t xml:space="preserve"> </w:t>
+      </w:r>
+      <w:r>
+        <w:t xml:space="preserve">for isolating healthy and not-healthy samples except for miR-296 and miR-29a. The data confirmed that the real challenge was to classify CAD and MI samples because of the close overlap. Of the six miRNAs under investigation in both approaches, except for miR-32, all miRNAs had an AUC-ROC</w:t>
+      </w:r>
+      <w:r>
+        <w:t xml:space="preserve"> </w:t>
+      </w:r>
+      <m:oMath>
+        <m:r>
+          <m:rPr>
+            <m:sty m:val="p"/>
+          </m:rPr>
+          <m:t>&gt;</m:t>
+        </m:r>
+        <m:r>
+          <m:t>0.8</m:t>
+        </m:r>
+      </m:oMath>
+      <w:r>
+        <w:t xml:space="preserve"> </w:t>
+      </w:r>
+      <w:r>
+        <w:t xml:space="preserve">for the discrimination of CAD and MI samples. As expected, the high AUC-ROC values of the miRNAs confirmed their high potential as biomarkers.</w:t>
+      </w:r>
+    </w:p>
+    <w:p>
+      <w:pPr>
+        <w:pStyle w:val="BodyText"/>
+      </w:pPr>
+      <w:r>
+        <w:t xml:space="preserve">ML models trained with miRNA sets selected by both DEG and AUC-ROC approaches, showed better classification performance than each miRNA. To avoid unwanted complexity and poor predictive values, a two-layer architecture was designed. The first layer was used to discriminate between healthy and not-healthy samples, and the second layer was was used to separate CAD from MI candidates. As expected, in both approaches, a hypertuned SVM model could flawlessly separate healthy and not-healthy samples using distinct miRNA sets. ML models are also capable of effectively separating CAD from MI patients. Although both miRNA sets had nearly the same AUC-ROC using the best model, their accuracy, sensitivity, and specificity were different. The model trained with AUC-selected miRNAs showed better performance in all predictive values, which is logical because of the higher number of miRNAs in the set.</w:t>
+      </w:r>
+    </w:p>
+    <w:p>
+      <w:pPr>
+        <w:pStyle w:val="BodyText"/>
+      </w:pPr>
+      <w:r>
+        <w:t xml:space="preserve">Numerous studies have reported that different biological processes can affect the miRNA expression in PBMCs. However, the exact role of miRNAs in the function of immune cells and the correlation between specific pathological conditions and miRNA profiles remain controversial. Several studies have proven the activation of particular miRNA types in PBMCs under cardiovascular events</w:t>
       </w:r>
       <w:r>
         <w:t xml:space="preserve"> </w:t>
@@ -5850,7 +5930,7 @@
         <w:t xml:space="preserve">H. Li et al. (2018)</w:t>
       </w:r>
       <w:r>
-        <w:t xml:space="preserve">. For instance, there is evidence that the elevation of miR-186 suppresses the expression of Cystathionine-</w:t>
+        <w:t xml:space="preserve">. For instance, there is evidence that elevation of miR-186 suppresses the expression of cystathionine-</w:t>
       </w:r>
       <m:oMath>
         <m:r>
@@ -5858,7 +5938,7 @@
         </m:r>
       </m:oMath>
       <w:r>
-        <w:t xml:space="preserve">-lyase, leading to the subsequent secretion of pro-inflammatory cytokines and cellular lipid accumulation. Besides, macrophage-derived miR-186 may promote atherosclerotic plaques</w:t>
+        <w:t xml:space="preserve">-lyase, leading to the subsequent secretion of pro-inflammatory cytokines and cellular lipid accumulation. In addition, macrophage-derived miR-186 may promote atherosclerotic plaque formation</w:t>
       </w:r>
       <w:r>
         <w:t xml:space="preserve"> </w:t>
@@ -5867,24 +5947,24 @@
         <w:t xml:space="preserve">(Yao et al. 2016)</w:t>
       </w:r>
       <w:r>
-        <w:t xml:space="preserve">. In line with this claim, we found that miR-186 is up-regulated in both CAD and MI candidates related to control counterparts. Surprisingly, the obtained data indicated that the expression of miR-186 is higher in CAD patients than in MI (Figure</w:t>
-      </w:r>
-      <w:r>
-        <w:t xml:space="preserve"> </w:t>
-      </w:r>
-      <w:r>
-        <w:t xml:space="preserve">??</w:t>
-      </w:r>
-      <w:r>
-        <w:t xml:space="preserve">). To be specific, miR-186 is the only differentially expressed miRNA between CAD and MI, with a clear up-regulation in CAD, indicating its main role in the promotion of atherosclerosis.</w:t>
-      </w:r>
-    </w:p>
-    <w:p>
-      <w:pPr>
-        <w:pStyle w:val="BodyText"/>
-      </w:pPr>
-      <w:r>
-        <w:t xml:space="preserve">As mentioned before, miR-21 was also up-regulated in both MI and CAD patients in comparison to healthy controls. Moreover, the expression value of miR-21 was significantly higher in MI than in the CAD group (Table</w:t>
+        <w:t xml:space="preserve">. In line with this claim, we found that miR-186 was up-regulated in both CAD and MI candidates compared to their control counterparts. Surprisingly, the obtained data indicated that the expression of miR-186 was higher in patients with CAD than in patients with MI (Figure</w:t>
+      </w:r>
+      <w:r>
+        <w:t xml:space="preserve"> </w:t>
+      </w:r>
+      <w:r>
+        <w:t xml:space="preserve">3.5</w:t>
+      </w:r>
+      <w:r>
+        <w:t xml:space="preserve">). Specifically, miR-186 was the only differentially expressed miRNA between CAD and MI, with a clear up-regulation in CAD, indicating its main role in the promotion of atherosclerosis.</w:t>
+      </w:r>
+    </w:p>
+    <w:p>
+      <w:pPr>
+        <w:pStyle w:val="BodyText"/>
+      </w:pPr>
+      <w:r>
+        <w:t xml:space="preserve">As mentioned before, miR-21 was also up-regulated in both MI and CAD patients compared to healthy controls. Moreover, the expression value of miR-21 was significantly higher in the MI group than in the CAD group (Table</w:t>
       </w:r>
       <w:r>
         <w:t xml:space="preserve"> </w:t>
@@ -5893,7 +5973,7 @@
         <w:t xml:space="preserve">3.2</w:t>
       </w:r>
       <w:r>
-        <w:t xml:space="preserve">). It is thought that the up-regulation of miRNA-21 in PBMCs is a compensatory reaction to reduce T</w:t>
+        <w:t xml:space="preserve">). It is thought that the up-regulation of miR-21 in PBMCs is a compensatory reaction to reduce the T</w:t>
       </w:r>
       <m:oMath>
         <m:sSub>
@@ -5919,7 +5999,7 @@
         <w:t xml:space="preserve"> </w:t>
       </w:r>
       <w:r>
-        <w:t xml:space="preserve">lymphocyte number in response to the reduction of TGF</w:t>
+        <w:t xml:space="preserve">lymphocyte number in response to the reduction in TGF</w:t>
       </w:r>
       <m:oMath>
         <m:r>
@@ -5944,7 +6024,7 @@
         </m:r>
       </m:oMath>
       <w:r>
-        <w:t xml:space="preserve">/smad-independent pathway. In line with previous and present data, miR-21 can modulate the activity of PBMCs following the occurrence of cardiovascular diseases</w:t>
+        <w:t xml:space="preserve">/smad-independent pathway. In line with the previous and present data, miR-21 can modulate the activity of PBMCs following the occurrence of cardiovascular diseases</w:t>
       </w:r>
       <w:r>
         <w:t xml:space="preserve"> </w:t>
@@ -5961,7 +6041,7 @@
         <w:pStyle w:val="BodyText"/>
       </w:pPr>
       <w:r>
-        <w:t xml:space="preserve">Recent data have supported the elevation of miR-32 in CAD samples with the calcification of the coronary artery. It is worth noting that miR-32 promotes vascular smooth muscle calcification in mice by controlling the activity of several proteins, including bone morphogenetic protein-1, runt-related transcription factor-2 (RUNX2), osteopontin, and bone-specific phosphoprotein matrix GLA protein.</w:t>
+        <w:t xml:space="preserve">Recent data have supported the elevation of miR-32 levels in CAD samples with calcification of the coronary artery. Notably, miR-32 promotes vascular smooth muscle calcification in mice by controlling the activity of several proteins, including bone morphogenetic protein-1, runt-related transcription factor-2 (RUNX2), osteopontin, and bone-specific phosphoprotein matrix GLA protein.</w:t>
       </w:r>
       <w:r>
         <w:t xml:space="preserve"> </w:t>
@@ -5970,7 +6050,7 @@
         <w:t xml:space="preserve">(Liu et al. 2017)</w:t>
       </w:r>
       <w:r>
-        <w:t xml:space="preserve">. Likewise, some reports are associated with the activity of miR-32 in PBMCs under several pathologies</w:t>
+        <w:t xml:space="preserve">. Likewise, some reports are associated with the activity of miR-32 in PBMCs in several pathologies</w:t>
       </w:r>
       <w:r>
         <w:t xml:space="preserve"> </w:t>
@@ -5979,15 +6059,15 @@
         <w:t xml:space="preserve">(Zeng et al. 2021; Wang et al. 2020)</w:t>
       </w:r>
       <w:r>
-        <w:t xml:space="preserve">. The exact role of miR-32 in PBMCs after cardiovascular events remains to be elucidated.</w:t>
-      </w:r>
-    </w:p>
-    <w:p>
-      <w:pPr>
-        <w:pStyle w:val="BodyText"/>
-      </w:pPr>
-      <w:r>
-        <w:t xml:space="preserve">Molecular analyses have indicated the regulatory role of miRNAs selected by the AUC-ROC approach in PBMCs after a cardiovascular event. Two common miRNAs in DEGs and AUC-ROC approaches, miR-21 and miR-186, were covered already. Based on numerous reports, miR-29a can be activated in different diseases</w:t>
+        <w:t xml:space="preserve">. The exact role of miR-32 in PBMCs after cardiovascular events remains unclear.</w:t>
+      </w:r>
+    </w:p>
+    <w:p>
+      <w:pPr>
+        <w:pStyle w:val="BodyText"/>
+      </w:pPr>
+      <w:r>
+        <w:t xml:space="preserve">Molecular analyses have indicated the regulatory role of miRNAs selected using the AUC-ROC approach in PBMCs after a cardiovascular event. The biological importance of two common miRNAs in the DEGs and AUC-ROC approaches, miR-21 and miR-186, have already been discussed. Based on numerous reports, miR-29a can be activated in different diseases</w:t>
       </w:r>
       <w:r>
         <w:t xml:space="preserve"> </w:t>
@@ -5996,7 +6076,7 @@
         <w:t xml:space="preserve">(Horita, Farquharson, and Stephen 2021)</w:t>
       </w:r>
       <w:r>
-        <w:t xml:space="preserve">. Data analysis indicated that miR-29a is significantly up-regulated in CAD patients compared to healthy and MI groups (Table</w:t>
+        <w:t xml:space="preserve">. Data analysis indicated that miR-29a was significantly up-regulated in CAD patients compared to the healthy and MI groups (Table</w:t>
       </w:r>
       <w:r>
         <w:t xml:space="preserve"> </w:t>
@@ -6005,7 +6085,7 @@
         <w:t xml:space="preserve">3.2</w:t>
       </w:r>
       <w:r>
-        <w:t xml:space="preserve">). Increased miR-29a is associated with the progression of atherosclerosis, and the combination of miR-29a and ox-LDL was offered as a valid biomarker set for paraclinical classification</w:t>
+        <w:t xml:space="preserve">). Increased miR-29a is associated with the progression of atherosclerosis, and the combination of miR-29a and ox-LDL has been suggested as a valid biomarker set for paraclinical classification</w:t>
       </w:r>
       <w:r>
         <w:t xml:space="preserve"> </w:t>
@@ -6014,15 +6094,15 @@
         <w:t xml:space="preserve">(Huang et al. 2016)</w:t>
       </w:r>
       <w:r>
-        <w:t xml:space="preserve">. However, the role of miR-29a in the function of PBMCs in CAD patients has not been thoroughly examined.</w:t>
-      </w:r>
-    </w:p>
-    <w:p>
-      <w:pPr>
-        <w:pStyle w:val="BodyText"/>
-      </w:pPr>
-      <w:r>
-        <w:t xml:space="preserve">Data indicated that miR-197 is also significantly up-regulated in both CAD/healthy and MI/healthy groups. Previous research has demonstrated that miR-197 may play a crucial role in controlling the anti-inflammatory response of IL-35 by influencing the secretion of cytokines that can either promote or suppress inflammation, the ratio of M1/M2 macrophages, and the proliferation of T</w:t>
+        <w:t xml:space="preserve">. However, the role of miR-29a in the function of PBMCs from patients with CAD has not been thoroughly examined.</w:t>
+      </w:r>
+    </w:p>
+    <w:p>
+      <w:pPr>
+        <w:pStyle w:val="BodyText"/>
+      </w:pPr>
+      <w:r>
+        <w:t xml:space="preserve">The data indicated that miR-197 was significantly up-regulated in both the CAD/healthy and MI/healthy groups. Previous studies have demonstrated that miR-197 may play a crucial role in controlling the anti-inflammatory response of IL-35 by influencing the secretion of cytokines that can either promote or suppress inflammation, the ratio of M1/M2 macrophages, and the proliferation of T</w:t>
       </w:r>
       <m:oMath>
         <m:sSub>
@@ -6065,7 +6145,7 @@
         <w:pStyle w:val="BodyText"/>
       </w:pPr>
       <w:r>
-        <w:t xml:space="preserve">The findings of this study demonstrate the potential of miR-296 as a biomarker with high discriminatory power for distinguishing between samples from individuals with MI and CAD. MiR-296 has been identified as a key regulator in the development and advancement of atherosclerosis by controlling the expression of target genes associated with various biological processes, including angiogenesis, cholesterol metabolism, inflammation, cellular proliferation, hypertension, and apoptosis</w:t>
+        <w:t xml:space="preserve">The findings of this study demonstrate the potential of miR-296 as a biomarker with high discriminatory power to distinguish between samples from individuals with MI and CAD. MiR-296 has been identified as a key regulator in the development and advancement of atherosclerosis by controlling the expression of target genes associated with various biological processes, including angiogenesis, cholesterol metabolism, inflammation, cellular proliferation, hypertension, and apoptosis</w:t>
       </w:r>
       <w:r>
         <w:t xml:space="preserve"> </w:t>
@@ -6074,8 +6154,13 @@
         <w:t xml:space="preserve">(H. Li et al. 2018)</w:t>
       </w:r>
       <w:r>
-        <w:t xml:space="preserve">. In a study, it has been shown that miR-296 expression levels are significantly increased in the PBMCs of CAD patients compared to healthy controls, suggesting its involvement in regulating pro-inflammatory cytokines like IL-6 and TNF-a</w:t>
-      </w:r>
+        <w:t xml:space="preserve">. In a previous study, miR-296 expression levels were found to be significantly increased in the PBMCs of CAD patients compared to healthy controls, suggesting its involvement in regulating proinflammatory cytokines such as IL-6 and TNF-</w:t>
+      </w:r>
+      <m:oMath>
+        <m:r>
+          <m:t>α</m:t>
+        </m:r>
+      </m:oMath>
       <w:r>
         <w:t xml:space="preserve"> </w:t>
       </w:r>
@@ -6083,7 +6168,7 @@
         <w:t xml:space="preserve">(Fard et al. 2020)</w:t>
       </w:r>
       <w:r>
-        <w:t xml:space="preserve">. These findings suggest that miR-296 may have a significant impact on the pathogenesis of atherosclerosis and could potentially serve as a diagnostic biomarker for CAD or MI.</w:t>
+        <w:t xml:space="preserve">. These findings suggested that miR-296 may have a significant impact on the pathogenesis of atherosclerosis and could potentially serve as a diagnostic biomarker for CAD or MI.</w:t>
       </w:r>
     </w:p>
     <w:bookmarkEnd w:id="81"/>
@@ -6110,7 +6195,7 @@
         <w:pStyle w:val="FirstParagraph"/>
       </w:pPr>
       <w:r>
-        <w:t xml:space="preserve">In summary, we derived a set of miRNA biomarkers by comparing MI samples to both healthy and CAD samples. We found that the SVM model performed best in both the first layer, which separated healthy and not-healthy samples, and the second layer, which classified MI/CAD samples. The set of miRNAs selected based on their AUC-ROC values performed better in the second layer. Overall, our two-layer structure achieved an accuracy of 0.96. This demonstrates the potential for combining bioinformatics and machine learning techniques to identify novel biomarkers and gain a deeper understanding of myocardial infarction.</w:t>
+        <w:t xml:space="preserve">In summary, we derived a set of miRNA biomarkers by comparing MI samples with both healthy and CAD samples. We found that the SVM model performed best in both the first layer, which separated healthy and unhealthy samples, and the second layer, which classified the MI/CAD samples. The set of miRNAs selected based on their AUC-ROC values performed better in the second layer. Overall, our two-layer structure achieved an accuracy of 0.96. This demonstrates the potential of combining bioinformatics and machine learning techniques to identify novel biomarkers and gain a deeper understanding of myocardial infarction.</w:t>
       </w:r>
     </w:p>
     <w:bookmarkEnd w:id="82"/>

</xml_diff>